<commit_message>
Worked on database documentation.
</commit_message>
<xml_diff>
--- a/Dok/Adatbázis.docx
+++ b/Dok/Adatbázis.docx
@@ -9,8 +9,71 @@
       <w:r>
         <w:t>Adatbázis dokumentációja</w:t>
       </w:r>
+      <w:bookmarkStart w:id="0" w:name="_GoBack"/>
+      <w:bookmarkEnd w:id="0"/>
     </w:p>
     <w:p>
+      <w:r>
+        <w:drawing>
+          <wp:anchor distT="0" distB="0" distL="114300" distR="114300" simplePos="0" relativeHeight="251658240" behindDoc="0" locked="0" layoutInCell="1" allowOverlap="1" wp14:anchorId="6FD05E8F" wp14:editId="46384680">
+            <wp:simplePos x="0" y="0"/>
+            <wp:positionH relativeFrom="margin">
+              <wp:align>center</wp:align>
+            </wp:positionH>
+            <wp:positionV relativeFrom="paragraph">
+              <wp:posOffset>1296035</wp:posOffset>
+            </wp:positionV>
+            <wp:extent cx="4038600" cy="314325"/>
+            <wp:effectExtent l="0" t="0" r="0" b="9525"/>
+            <wp:wrapTopAndBottom/>
+            <wp:docPr id="2" name="Kép 2"/>
+            <wp:cNvGraphicFramePr>
+              <a:graphicFrameLocks xmlns:a="http://schemas.openxmlformats.org/drawingml/2006/main" noChangeAspect="1"/>
+            </wp:cNvGraphicFramePr>
+            <a:graphic xmlns:a="http://schemas.openxmlformats.org/drawingml/2006/main">
+              <a:graphicData uri="http://schemas.openxmlformats.org/drawingml/2006/picture">
+                <pic:pic xmlns:pic="http://schemas.openxmlformats.org/drawingml/2006/picture">
+                  <pic:nvPicPr>
+                    <pic:cNvPr id="1" name=""/>
+                    <pic:cNvPicPr/>
+                  </pic:nvPicPr>
+                  <pic:blipFill rotWithShape="1">
+                    <a:blip r:embed="rId8">
+                      <a:extLst>
+                        <a:ext uri="{28A0092B-C50C-407E-A947-70E740481C1C}">
+                          <a14:useLocalDpi xmlns:a14="http://schemas.microsoft.com/office/drawing/2010/main" val="0"/>
+                        </a:ext>
+                      </a:extLst>
+                    </a:blip>
+                    <a:srcRect l="629" t="12122" r="-629" b="-12122"/>
+                    <a:stretch/>
+                  </pic:blipFill>
+                  <pic:spPr bwMode="auto">
+                    <a:xfrm>
+                      <a:off x="0" y="0"/>
+                      <a:ext cx="4038600" cy="314325"/>
+                    </a:xfrm>
+                    <a:prstGeom prst="rect">
+                      <a:avLst/>
+                    </a:prstGeom>
+                    <a:ln>
+                      <a:noFill/>
+                    </a:ln>
+                    <a:extLst>
+                      <a:ext uri="{53640926-AAD7-44D8-BBD7-CCE9431645EC}">
+                        <a14:shadowObscured xmlns:a14="http://schemas.microsoft.com/office/drawing/2010/main"/>
+                      </a:ext>
+                    </a:extLst>
+                  </pic:spPr>
+                </pic:pic>
+              </a:graphicData>
+            </a:graphic>
+            <wp14:sizeRelV relativeFrom="margin">
+              <wp14:pctHeight>0</wp14:pctHeight>
+            </wp14:sizeRelV>
+          </wp:anchor>
+        </w:drawing>
+      </w:r>
       <w:r>
         <w:t xml:space="preserve">Adatbázisunk célja a felhasználók adatainak, </w:t>
       </w:r>
@@ -85,8 +148,6 @@
             <w:r>
               <w:t>Adatbázis neve</w:t>
             </w:r>
-            <w:bookmarkStart w:id="0" w:name="_GoBack"/>
-            <w:bookmarkEnd w:id="0"/>
           </w:p>
         </w:tc>
         <w:tc>
@@ -166,6 +227,7 @@
     <w:p>
       <w:pPr>
         <w:pStyle w:val="Cmsor2"/>
+        <w:spacing w:before="120"/>
       </w:pPr>
       <w:r>
         <w:t>Kapcsolati ábra</w:t>
@@ -173,8 +235,11 @@
     </w:p>
     <w:p>
       <w:r>
+        <w:rPr>
+          <w:noProof/>
+        </w:rPr>
         <w:drawing>
-          <wp:inline distT="0" distB="0" distL="0" distR="0" wp14:anchorId="45067ADE" wp14:editId="7B7EF23E">
+          <wp:inline distT="0" distB="0" distL="0" distR="0" wp14:anchorId="45067ADE" wp14:editId="133D0173">
             <wp:extent cx="5760000" cy="3022533"/>
             <wp:effectExtent l="0" t="0" r="0" b="6985"/>
             <wp:docPr id="1" name="Kép 1"/>
@@ -189,7 +254,7 @@
                     <pic:cNvPicPr/>
                   </pic:nvPicPr>
                   <pic:blipFill rotWithShape="1">
-                    <a:blip r:embed="rId6"/>
+                    <a:blip r:embed="rId9"/>
                     <a:srcRect l="1895" t="3467" r="2145" b="4432"/>
                     <a:stretch/>
                   </pic:blipFill>
@@ -220,8 +285,10 @@
     <w:p>
       <w:pPr>
         <w:pStyle w:val="Cmsor2"/>
+        <w:pageBreakBefore/>
       </w:pPr>
       <w:r>
+        <w:lastRenderedPageBreak/>
         <w:t>Táblák</w:t>
       </w:r>
       <w:r>
@@ -231,6 +298,7 @@
     <w:p>
       <w:pPr>
         <w:pStyle w:val="Cmsor3"/>
+        <w:pageBreakBefore w:val="0"/>
         <w:spacing w:before="40"/>
       </w:pPr>
       <w:r>
@@ -249,6 +317,71 @@
       </w:r>
     </w:p>
     <w:p>
+      <w:r>
+        <w:drawing>
+          <wp:anchor distT="0" distB="0" distL="114300" distR="114300" simplePos="0" relativeHeight="251660288" behindDoc="0" locked="0" layoutInCell="1" allowOverlap="1" wp14:anchorId="0ECFFEAB" wp14:editId="5637D0DA">
+            <wp:simplePos x="0" y="0"/>
+            <wp:positionH relativeFrom="margin">
+              <wp:align>center</wp:align>
+            </wp:positionH>
+            <wp:positionV relativeFrom="paragraph">
+              <wp:posOffset>1501140</wp:posOffset>
+            </wp:positionV>
+            <wp:extent cx="3600000" cy="1780292"/>
+            <wp:effectExtent l="0" t="0" r="635" b="0"/>
+            <wp:wrapNone/>
+            <wp:docPr id="3" name="Kép 3"/>
+            <wp:cNvGraphicFramePr>
+              <a:graphicFrameLocks xmlns:a="http://schemas.openxmlformats.org/drawingml/2006/main" noChangeAspect="1"/>
+            </wp:cNvGraphicFramePr>
+            <a:graphic xmlns:a="http://schemas.openxmlformats.org/drawingml/2006/main">
+              <a:graphicData uri="http://schemas.openxmlformats.org/drawingml/2006/picture">
+                <pic:pic xmlns:pic="http://schemas.openxmlformats.org/drawingml/2006/picture">
+                  <pic:nvPicPr>
+                    <pic:cNvPr id="1" name=""/>
+                    <pic:cNvPicPr/>
+                  </pic:nvPicPr>
+                  <pic:blipFill>
+                    <a:blip r:embed="rId10">
+                      <a:extLst>
+                        <a:ext uri="{28A0092B-C50C-407E-A947-70E740481C1C}">
+                          <a14:useLocalDpi xmlns:a14="http://schemas.microsoft.com/office/drawing/2010/main" val="0"/>
+                        </a:ext>
+                      </a:extLst>
+                    </a:blip>
+                    <a:stretch>
+                      <a:fillRect/>
+                    </a:stretch>
+                  </pic:blipFill>
+                  <pic:spPr bwMode="auto">
+                    <a:xfrm>
+                      <a:off x="0" y="0"/>
+                      <a:ext cx="3600000" cy="1780292"/>
+                    </a:xfrm>
+                    <a:prstGeom prst="rect">
+                      <a:avLst/>
+                    </a:prstGeom>
+                    <a:ln>
+                      <a:noFill/>
+                    </a:ln>
+                    <a:extLst>
+                      <a:ext uri="{53640926-AAD7-44D8-BBD7-CCE9431645EC}">
+                        <a14:shadowObscured xmlns:a14="http://schemas.microsoft.com/office/drawing/2010/main"/>
+                      </a:ext>
+                    </a:extLst>
+                  </pic:spPr>
+                </pic:pic>
+              </a:graphicData>
+            </a:graphic>
+            <wp14:sizeRelH relativeFrom="margin">
+              <wp14:pctWidth>0</wp14:pctWidth>
+            </wp14:sizeRelH>
+            <wp14:sizeRelV relativeFrom="margin">
+              <wp14:pctHeight>0</wp14:pctHeight>
+            </wp14:sizeRelV>
+          </wp:anchor>
+        </w:drawing>
+      </w:r>
       <w:r>
         <w:t xml:space="preserve">A felhasználók </w:t>
       </w:r>
@@ -622,6 +755,7 @@
         <w:pStyle w:val="Cmsor3"/>
       </w:pPr>
       <w:r>
+        <w:lastRenderedPageBreak/>
         <w:t xml:space="preserve">Az </w:t>
       </w:r>
       <w:proofErr w:type="spellStart"/>
@@ -789,11 +923,6 @@
     </w:tbl>
     <w:p>
       <w:pPr>
-        <w:pStyle w:val="Cmsor3"/>
-      </w:pPr>
-    </w:p>
-    <w:p>
-      <w:pPr>
         <w:keepNext w:val="0"/>
         <w:jc w:val="left"/>
         <w:rPr>
@@ -804,6 +933,71 @@
         </w:rPr>
       </w:pPr>
       <w:r>
+        <w:drawing>
+          <wp:anchor distT="0" distB="0" distL="114300" distR="114300" simplePos="0" relativeHeight="251662336" behindDoc="0" locked="0" layoutInCell="1" allowOverlap="1" wp14:anchorId="1A5F2816" wp14:editId="0FAC5493">
+            <wp:simplePos x="0" y="0"/>
+            <wp:positionH relativeFrom="margin">
+              <wp:align>center</wp:align>
+            </wp:positionH>
+            <wp:positionV relativeFrom="paragraph">
+              <wp:posOffset>208915</wp:posOffset>
+            </wp:positionV>
+            <wp:extent cx="3600000" cy="955752"/>
+            <wp:effectExtent l="0" t="0" r="635" b="0"/>
+            <wp:wrapNone/>
+            <wp:docPr id="4" name="Kép 4"/>
+            <wp:cNvGraphicFramePr>
+              <a:graphicFrameLocks xmlns:a="http://schemas.openxmlformats.org/drawingml/2006/main" noChangeAspect="1"/>
+            </wp:cNvGraphicFramePr>
+            <a:graphic xmlns:a="http://schemas.openxmlformats.org/drawingml/2006/main">
+              <a:graphicData uri="http://schemas.openxmlformats.org/drawingml/2006/picture">
+                <pic:pic xmlns:pic="http://schemas.openxmlformats.org/drawingml/2006/picture">
+                  <pic:nvPicPr>
+                    <pic:cNvPr id="1" name=""/>
+                    <pic:cNvPicPr/>
+                  </pic:nvPicPr>
+                  <pic:blipFill>
+                    <a:blip r:embed="rId11">
+                      <a:extLst>
+                        <a:ext uri="{28A0092B-C50C-407E-A947-70E740481C1C}">
+                          <a14:useLocalDpi xmlns:a14="http://schemas.microsoft.com/office/drawing/2010/main" val="0"/>
+                        </a:ext>
+                      </a:extLst>
+                    </a:blip>
+                    <a:stretch>
+                      <a:fillRect/>
+                    </a:stretch>
+                  </pic:blipFill>
+                  <pic:spPr bwMode="auto">
+                    <a:xfrm>
+                      <a:off x="0" y="0"/>
+                      <a:ext cx="3600000" cy="955752"/>
+                    </a:xfrm>
+                    <a:prstGeom prst="rect">
+                      <a:avLst/>
+                    </a:prstGeom>
+                    <a:ln>
+                      <a:noFill/>
+                    </a:ln>
+                    <a:extLst>
+                      <a:ext uri="{53640926-AAD7-44D8-BBD7-CCE9431645EC}">
+                        <a14:shadowObscured xmlns:a14="http://schemas.microsoft.com/office/drawing/2010/main"/>
+                      </a:ext>
+                    </a:extLst>
+                  </pic:spPr>
+                </pic:pic>
+              </a:graphicData>
+            </a:graphic>
+            <wp14:sizeRelH relativeFrom="margin">
+              <wp14:pctWidth>0</wp14:pctWidth>
+            </wp14:sizeRelH>
+            <wp14:sizeRelV relativeFrom="margin">
+              <wp14:pctHeight>0</wp14:pctHeight>
+            </wp14:sizeRelV>
+          </wp:anchor>
+        </w:drawing>
+      </w:r>
+      <w:r>
         <w:br w:type="page"/>
       </w:r>
     </w:p>
@@ -828,6 +1022,71 @@
       </w:r>
     </w:p>
     <w:p>
+      <w:r>
+        <w:drawing>
+          <wp:anchor distT="0" distB="0" distL="114300" distR="114300" simplePos="0" relativeHeight="251664384" behindDoc="0" locked="0" layoutInCell="1" allowOverlap="1" wp14:anchorId="05D1D491" wp14:editId="3A37CF32">
+            <wp:simplePos x="0" y="0"/>
+            <wp:positionH relativeFrom="margin">
+              <wp:align>center</wp:align>
+            </wp:positionH>
+            <wp:positionV relativeFrom="paragraph">
+              <wp:posOffset>953770</wp:posOffset>
+            </wp:positionV>
+            <wp:extent cx="5760000" cy="1212270"/>
+            <wp:effectExtent l="0" t="0" r="0" b="6985"/>
+            <wp:wrapNone/>
+            <wp:docPr id="5" name="Kép 5"/>
+            <wp:cNvGraphicFramePr>
+              <a:graphicFrameLocks xmlns:a="http://schemas.openxmlformats.org/drawingml/2006/main" noChangeAspect="1"/>
+            </wp:cNvGraphicFramePr>
+            <a:graphic xmlns:a="http://schemas.openxmlformats.org/drawingml/2006/main">
+              <a:graphicData uri="http://schemas.openxmlformats.org/drawingml/2006/picture">
+                <pic:pic xmlns:pic="http://schemas.openxmlformats.org/drawingml/2006/picture">
+                  <pic:nvPicPr>
+                    <pic:cNvPr id="1" name=""/>
+                    <pic:cNvPicPr/>
+                  </pic:nvPicPr>
+                  <pic:blipFill>
+                    <a:blip r:embed="rId12">
+                      <a:extLst>
+                        <a:ext uri="{28A0092B-C50C-407E-A947-70E740481C1C}">
+                          <a14:useLocalDpi xmlns:a14="http://schemas.microsoft.com/office/drawing/2010/main" val="0"/>
+                        </a:ext>
+                      </a:extLst>
+                    </a:blip>
+                    <a:stretch>
+                      <a:fillRect/>
+                    </a:stretch>
+                  </pic:blipFill>
+                  <pic:spPr bwMode="auto">
+                    <a:xfrm>
+                      <a:off x="0" y="0"/>
+                      <a:ext cx="5760000" cy="1212270"/>
+                    </a:xfrm>
+                    <a:prstGeom prst="rect">
+                      <a:avLst/>
+                    </a:prstGeom>
+                    <a:ln>
+                      <a:noFill/>
+                    </a:ln>
+                    <a:extLst>
+                      <a:ext uri="{53640926-AAD7-44D8-BBD7-CCE9431645EC}">
+                        <a14:shadowObscured xmlns:a14="http://schemas.microsoft.com/office/drawing/2010/main"/>
+                      </a:ext>
+                    </a:extLst>
+                  </pic:spPr>
+                </pic:pic>
+              </a:graphicData>
+            </a:graphic>
+            <wp14:sizeRelH relativeFrom="margin">
+              <wp14:pctWidth>0</wp14:pctWidth>
+            </wp14:sizeRelH>
+            <wp14:sizeRelV relativeFrom="margin">
+              <wp14:pctHeight>0</wp14:pctHeight>
+            </wp14:sizeRelV>
+          </wp:anchor>
+        </w:drawing>
+      </w:r>
       <w:r>
         <w:t>Az adott felhasználó által elért mérföldköveket tartja számon.</w:t>
       </w:r>
@@ -1054,6 +1313,7 @@
         <w:pStyle w:val="Cmsor3"/>
       </w:pPr>
       <w:r>
+        <w:lastRenderedPageBreak/>
         <w:t xml:space="preserve">A </w:t>
       </w:r>
       <w:proofErr w:type="spellStart"/>
@@ -1069,6 +1329,71 @@
       </w:r>
     </w:p>
     <w:p>
+      <w:r>
+        <w:drawing>
+          <wp:anchor distT="0" distB="0" distL="114300" distR="114300" simplePos="0" relativeHeight="251666432" behindDoc="0" locked="0" layoutInCell="1" allowOverlap="1" wp14:anchorId="3667371E" wp14:editId="4B8B354B">
+            <wp:simplePos x="0" y="0"/>
+            <wp:positionH relativeFrom="margin">
+              <wp:align>center</wp:align>
+            </wp:positionH>
+            <wp:positionV relativeFrom="paragraph">
+              <wp:posOffset>1839595</wp:posOffset>
+            </wp:positionV>
+            <wp:extent cx="5760000" cy="2236050"/>
+            <wp:effectExtent l="0" t="0" r="0" b="0"/>
+            <wp:wrapNone/>
+            <wp:docPr id="6" name="Kép 6"/>
+            <wp:cNvGraphicFramePr>
+              <a:graphicFrameLocks xmlns:a="http://schemas.openxmlformats.org/drawingml/2006/main" noChangeAspect="1"/>
+            </wp:cNvGraphicFramePr>
+            <a:graphic xmlns:a="http://schemas.openxmlformats.org/drawingml/2006/main">
+              <a:graphicData uri="http://schemas.openxmlformats.org/drawingml/2006/picture">
+                <pic:pic xmlns:pic="http://schemas.openxmlformats.org/drawingml/2006/picture">
+                  <pic:nvPicPr>
+                    <pic:cNvPr id="1" name=""/>
+                    <pic:cNvPicPr/>
+                  </pic:nvPicPr>
+                  <pic:blipFill>
+                    <a:blip r:embed="rId13">
+                      <a:extLst>
+                        <a:ext uri="{28A0092B-C50C-407E-A947-70E740481C1C}">
+                          <a14:useLocalDpi xmlns:a14="http://schemas.microsoft.com/office/drawing/2010/main" val="0"/>
+                        </a:ext>
+                      </a:extLst>
+                    </a:blip>
+                    <a:stretch>
+                      <a:fillRect/>
+                    </a:stretch>
+                  </pic:blipFill>
+                  <pic:spPr bwMode="auto">
+                    <a:xfrm>
+                      <a:off x="0" y="0"/>
+                      <a:ext cx="5760000" cy="2236050"/>
+                    </a:xfrm>
+                    <a:prstGeom prst="rect">
+                      <a:avLst/>
+                    </a:prstGeom>
+                    <a:ln>
+                      <a:noFill/>
+                    </a:ln>
+                    <a:extLst>
+                      <a:ext uri="{53640926-AAD7-44D8-BBD7-CCE9431645EC}">
+                        <a14:shadowObscured xmlns:a14="http://schemas.microsoft.com/office/drawing/2010/main"/>
+                      </a:ext>
+                    </a:extLst>
+                  </pic:spPr>
+                </pic:pic>
+              </a:graphicData>
+            </a:graphic>
+            <wp14:sizeRelH relativeFrom="margin">
+              <wp14:pctWidth>0</wp14:pctWidth>
+            </wp14:sizeRelH>
+            <wp14:sizeRelV relativeFrom="margin">
+              <wp14:pctHeight>0</wp14:pctHeight>
+            </wp14:sizeRelV>
+          </wp:anchor>
+        </w:drawing>
+      </w:r>
       <w:r>
         <w:t>A felhasználó által készített karakterek adatait tárolja.</w:t>
       </w:r>
@@ -1358,10 +1683,7 @@
           </w:tcPr>
           <w:p>
             <w:r>
-              <w:t xml:space="preserve">A hozzátartozó fiók kódja. </w:t>
-            </w:r>
-            <w:r>
-              <w:t xml:space="preserve">Kapcsolat a </w:t>
+              <w:t xml:space="preserve">A hozzátartozó fiók kódja. Kapcsolat a </w:t>
             </w:r>
             <w:proofErr w:type="spellStart"/>
             <w:r>
@@ -1425,10 +1747,7 @@
           </w:tcPr>
           <w:p>
             <w:r>
-              <w:t xml:space="preserve">A karakter avatárképének kódja. </w:t>
-            </w:r>
-            <w:r>
-              <w:t>Kapcsolat a</w:t>
+              <w:t>A karakter avatárképének kódja. Kapcsolat a</w:t>
             </w:r>
             <w:r>
               <w:t>z</w:t>
@@ -1493,10 +1812,7 @@
           </w:tcPr>
           <w:p>
             <w:r>
-              <w:t xml:space="preserve">A legutoljára elért szint kódja. </w:t>
-            </w:r>
-            <w:r>
-              <w:t xml:space="preserve">Kapcsolat a </w:t>
+              <w:t xml:space="preserve">A legutoljára elért szint kódja. Kapcsolat a </w:t>
             </w:r>
             <w:proofErr w:type="spellStart"/>
             <w:r>
@@ -1574,6 +1890,7 @@
         <w:pStyle w:val="Cmsor3"/>
       </w:pPr>
       <w:r>
+        <w:lastRenderedPageBreak/>
         <w:t xml:space="preserve">Az </w:t>
       </w:r>
       <w:proofErr w:type="spellStart"/>
@@ -1589,6 +1906,71 @@
       </w:r>
     </w:p>
     <w:p>
+      <w:r>
+        <w:drawing>
+          <wp:anchor distT="0" distB="0" distL="114300" distR="114300" simplePos="0" relativeHeight="251668480" behindDoc="0" locked="0" layoutInCell="1" allowOverlap="1" wp14:anchorId="55BE7D73" wp14:editId="453D47D9">
+            <wp:simplePos x="0" y="0"/>
+            <wp:positionH relativeFrom="margin">
+              <wp:align>center</wp:align>
+            </wp:positionH>
+            <wp:positionV relativeFrom="paragraph">
+              <wp:posOffset>956945</wp:posOffset>
+            </wp:positionV>
+            <wp:extent cx="3600000" cy="1129618"/>
+            <wp:effectExtent l="0" t="0" r="635" b="0"/>
+            <wp:wrapNone/>
+            <wp:docPr id="7" name="Kép 7"/>
+            <wp:cNvGraphicFramePr>
+              <a:graphicFrameLocks xmlns:a="http://schemas.openxmlformats.org/drawingml/2006/main" noChangeAspect="1"/>
+            </wp:cNvGraphicFramePr>
+            <a:graphic xmlns:a="http://schemas.openxmlformats.org/drawingml/2006/main">
+              <a:graphicData uri="http://schemas.openxmlformats.org/drawingml/2006/picture">
+                <pic:pic xmlns:pic="http://schemas.openxmlformats.org/drawingml/2006/picture">
+                  <pic:nvPicPr>
+                    <pic:cNvPr id="1" name=""/>
+                    <pic:cNvPicPr/>
+                  </pic:nvPicPr>
+                  <pic:blipFill>
+                    <a:blip r:embed="rId14">
+                      <a:extLst>
+                        <a:ext uri="{28A0092B-C50C-407E-A947-70E740481C1C}">
+                          <a14:useLocalDpi xmlns:a14="http://schemas.microsoft.com/office/drawing/2010/main" val="0"/>
+                        </a:ext>
+                      </a:extLst>
+                    </a:blip>
+                    <a:stretch>
+                      <a:fillRect/>
+                    </a:stretch>
+                  </pic:blipFill>
+                  <pic:spPr bwMode="auto">
+                    <a:xfrm>
+                      <a:off x="0" y="0"/>
+                      <a:ext cx="3600000" cy="1129618"/>
+                    </a:xfrm>
+                    <a:prstGeom prst="rect">
+                      <a:avLst/>
+                    </a:prstGeom>
+                    <a:ln>
+                      <a:noFill/>
+                    </a:ln>
+                    <a:extLst>
+                      <a:ext uri="{53640926-AAD7-44D8-BBD7-CCE9431645EC}">
+                        <a14:shadowObscured xmlns:a14="http://schemas.microsoft.com/office/drawing/2010/main"/>
+                      </a:ext>
+                    </a:extLst>
+                  </pic:spPr>
+                </pic:pic>
+              </a:graphicData>
+            </a:graphic>
+            <wp14:sizeRelH relativeFrom="margin">
+              <wp14:pctWidth>0</wp14:pctWidth>
+            </wp14:sizeRelH>
+            <wp14:sizeRelV relativeFrom="margin">
+              <wp14:pctHeight>0</wp14:pctHeight>
+            </wp14:sizeRelV>
+          </wp:anchor>
+        </w:drawing>
+      </w:r>
       <w:r>
         <w:t xml:space="preserve">A </w:t>
       </w:r>
@@ -1789,6 +2171,7 @@
         <w:pStyle w:val="Cmsor3"/>
       </w:pPr>
       <w:r>
+        <w:lastRenderedPageBreak/>
         <w:t xml:space="preserve">A </w:t>
       </w:r>
       <w:proofErr w:type="spellStart"/>
@@ -1804,6 +2187,71 @@
       </w:r>
     </w:p>
     <w:p>
+      <w:r>
+        <w:drawing>
+          <wp:anchor distT="0" distB="0" distL="114300" distR="114300" simplePos="0" relativeHeight="251670528" behindDoc="0" locked="0" layoutInCell="1" allowOverlap="1" wp14:anchorId="0DAF2A67" wp14:editId="067E7817">
+            <wp:simplePos x="0" y="0"/>
+            <wp:positionH relativeFrom="margin">
+              <wp:align>center</wp:align>
+            </wp:positionH>
+            <wp:positionV relativeFrom="paragraph">
+              <wp:posOffset>909320</wp:posOffset>
+            </wp:positionV>
+            <wp:extent cx="3600000" cy="1097435"/>
+            <wp:effectExtent l="0" t="0" r="635" b="7620"/>
+            <wp:wrapNone/>
+            <wp:docPr id="8" name="Kép 8"/>
+            <wp:cNvGraphicFramePr>
+              <a:graphicFrameLocks xmlns:a="http://schemas.openxmlformats.org/drawingml/2006/main" noChangeAspect="1"/>
+            </wp:cNvGraphicFramePr>
+            <a:graphic xmlns:a="http://schemas.openxmlformats.org/drawingml/2006/main">
+              <a:graphicData uri="http://schemas.openxmlformats.org/drawingml/2006/picture">
+                <pic:pic xmlns:pic="http://schemas.openxmlformats.org/drawingml/2006/picture">
+                  <pic:nvPicPr>
+                    <pic:cNvPr id="1" name=""/>
+                    <pic:cNvPicPr/>
+                  </pic:nvPicPr>
+                  <pic:blipFill>
+                    <a:blip r:embed="rId15">
+                      <a:extLst>
+                        <a:ext uri="{28A0092B-C50C-407E-A947-70E740481C1C}">
+                          <a14:useLocalDpi xmlns:a14="http://schemas.microsoft.com/office/drawing/2010/main" val="0"/>
+                        </a:ext>
+                      </a:extLst>
+                    </a:blip>
+                    <a:stretch>
+                      <a:fillRect/>
+                    </a:stretch>
+                  </pic:blipFill>
+                  <pic:spPr bwMode="auto">
+                    <a:xfrm>
+                      <a:off x="0" y="0"/>
+                      <a:ext cx="3600000" cy="1097435"/>
+                    </a:xfrm>
+                    <a:prstGeom prst="rect">
+                      <a:avLst/>
+                    </a:prstGeom>
+                    <a:ln>
+                      <a:noFill/>
+                    </a:ln>
+                    <a:extLst>
+                      <a:ext uri="{53640926-AAD7-44D8-BBD7-CCE9431645EC}">
+                        <a14:shadowObscured xmlns:a14="http://schemas.microsoft.com/office/drawing/2010/main"/>
+                      </a:ext>
+                    </a:extLst>
+                  </pic:spPr>
+                </pic:pic>
+              </a:graphicData>
+            </a:graphic>
+            <wp14:sizeRelH relativeFrom="margin">
+              <wp14:pctWidth>0</wp14:pctWidth>
+            </wp14:sizeRelH>
+            <wp14:sizeRelV relativeFrom="margin">
+              <wp14:pctHeight>0</wp14:pctHeight>
+            </wp14:sizeRelV>
+          </wp:anchor>
+        </w:drawing>
+      </w:r>
       <w:r>
         <w:t>A szintekhez tartozó képek elérési útját tárolja</w:t>
       </w:r>
@@ -1993,13 +2441,7 @@
           </w:tcPr>
           <w:p>
             <w:r>
-              <w:t xml:space="preserve">Az </w:t>
-            </w:r>
-            <w:r>
-              <w:t>szinthez</w:t>
-            </w:r>
-            <w:r>
-              <w:t xml:space="preserve"> tartozó kép elérési útja a szerveren.</w:t>
+              <w:t>Az szinthez tartozó kép elérési útja a szerveren.</w:t>
             </w:r>
           </w:p>
         </w:tc>
@@ -2010,6 +2452,7 @@
         <w:pStyle w:val="Cmsor3"/>
       </w:pPr>
       <w:r>
+        <w:lastRenderedPageBreak/>
         <w:t xml:space="preserve">Az </w:t>
       </w:r>
       <w:proofErr w:type="spellStart"/>
@@ -2025,6 +2468,71 @@
       </w:r>
     </w:p>
     <w:p>
+      <w:r>
+        <w:drawing>
+          <wp:anchor distT="0" distB="0" distL="114300" distR="114300" simplePos="0" relativeHeight="251672576" behindDoc="0" locked="0" layoutInCell="1" allowOverlap="1" wp14:anchorId="375A4976" wp14:editId="3123E7A8">
+            <wp:simplePos x="0" y="0"/>
+            <wp:positionH relativeFrom="margin">
+              <wp:align>center</wp:align>
+            </wp:positionH>
+            <wp:positionV relativeFrom="paragraph">
+              <wp:posOffset>1122045</wp:posOffset>
+            </wp:positionV>
+            <wp:extent cx="3600000" cy="1242478"/>
+            <wp:effectExtent l="0" t="0" r="635" b="0"/>
+            <wp:wrapNone/>
+            <wp:docPr id="9" name="Kép 9"/>
+            <wp:cNvGraphicFramePr>
+              <a:graphicFrameLocks xmlns:a="http://schemas.openxmlformats.org/drawingml/2006/main" noChangeAspect="1"/>
+            </wp:cNvGraphicFramePr>
+            <a:graphic xmlns:a="http://schemas.openxmlformats.org/drawingml/2006/main">
+              <a:graphicData uri="http://schemas.openxmlformats.org/drawingml/2006/picture">
+                <pic:pic xmlns:pic="http://schemas.openxmlformats.org/drawingml/2006/picture">
+                  <pic:nvPicPr>
+                    <pic:cNvPr id="1" name=""/>
+                    <pic:cNvPicPr/>
+                  </pic:nvPicPr>
+                  <pic:blipFill>
+                    <a:blip r:embed="rId16">
+                      <a:extLst>
+                        <a:ext uri="{28A0092B-C50C-407E-A947-70E740481C1C}">
+                          <a14:useLocalDpi xmlns:a14="http://schemas.microsoft.com/office/drawing/2010/main" val="0"/>
+                        </a:ext>
+                      </a:extLst>
+                    </a:blip>
+                    <a:stretch>
+                      <a:fillRect/>
+                    </a:stretch>
+                  </pic:blipFill>
+                  <pic:spPr bwMode="auto">
+                    <a:xfrm>
+                      <a:off x="0" y="0"/>
+                      <a:ext cx="3600000" cy="1242478"/>
+                    </a:xfrm>
+                    <a:prstGeom prst="rect">
+                      <a:avLst/>
+                    </a:prstGeom>
+                    <a:ln>
+                      <a:noFill/>
+                    </a:ln>
+                    <a:extLst>
+                      <a:ext uri="{53640926-AAD7-44D8-BBD7-CCE9431645EC}">
+                        <a14:shadowObscured xmlns:a14="http://schemas.microsoft.com/office/drawing/2010/main"/>
+                      </a:ext>
+                    </a:extLst>
+                  </pic:spPr>
+                </pic:pic>
+              </a:graphicData>
+            </a:graphic>
+            <wp14:sizeRelH relativeFrom="margin">
+              <wp14:pctWidth>0</wp14:pctWidth>
+            </wp14:sizeRelH>
+            <wp14:sizeRelV relativeFrom="margin">
+              <wp14:pctHeight>0</wp14:pctHeight>
+            </wp14:sizeRelV>
+          </wp:anchor>
+        </w:drawing>
+      </w:r>
       <w:r>
         <w:t>A játékban lévő ellenfelek adatait tárolja.</w:t>
       </w:r>
@@ -2275,6 +2783,7 @@
         <w:pStyle w:val="Cmsor3"/>
       </w:pPr>
       <w:r>
+        <w:lastRenderedPageBreak/>
         <w:t xml:space="preserve">Az </w:t>
       </w:r>
       <w:proofErr w:type="spellStart"/>
@@ -2435,10 +2944,7 @@
           </w:tcPr>
           <w:p>
             <w:r>
-              <w:t xml:space="preserve">A karakter kódja. </w:t>
-            </w:r>
-            <w:r>
-              <w:t xml:space="preserve">Kapcsolat a </w:t>
+              <w:t xml:space="preserve">A karakter kódja. Kapcsolat a </w:t>
             </w:r>
             <w:proofErr w:type="spellStart"/>
             <w:r>
@@ -2499,13 +3005,7 @@
           </w:tcPr>
           <w:p>
             <w:r>
-              <w:t>A</w:t>
-            </w:r>
-            <w:r>
-              <w:t>z ellenfél</w:t>
-            </w:r>
-            <w:r>
-              <w:t xml:space="preserve"> kódja. Kapcsolat a</w:t>
+              <w:t>Az ellenfél kódja. Kapcsolat a</w:t>
             </w:r>
             <w:r>
               <w:t>z</w:t>
@@ -2528,11 +3028,6 @@
         </w:tc>
       </w:tr>
     </w:tbl>
-    <w:p>
-      <w:pPr>
-        <w:pStyle w:val="Cmsor3"/>
-      </w:pPr>
-    </w:p>
     <w:p>
       <w:pPr>
         <w:keepNext w:val="0"/>
@@ -2545,6 +3040,71 @@
         </w:rPr>
       </w:pPr>
       <w:r>
+        <w:drawing>
+          <wp:anchor distT="0" distB="0" distL="114300" distR="114300" simplePos="0" relativeHeight="251674624" behindDoc="0" locked="0" layoutInCell="1" allowOverlap="1" wp14:anchorId="37E23BCE" wp14:editId="7AB65616">
+            <wp:simplePos x="0" y="0"/>
+            <wp:positionH relativeFrom="margin">
+              <wp:align>center</wp:align>
+            </wp:positionH>
+            <wp:positionV relativeFrom="paragraph">
+              <wp:posOffset>103505</wp:posOffset>
+            </wp:positionV>
+            <wp:extent cx="5760000" cy="1337285"/>
+            <wp:effectExtent l="0" t="0" r="0" b="0"/>
+            <wp:wrapNone/>
+            <wp:docPr id="10" name="Kép 10"/>
+            <wp:cNvGraphicFramePr>
+              <a:graphicFrameLocks xmlns:a="http://schemas.openxmlformats.org/drawingml/2006/main" noChangeAspect="1"/>
+            </wp:cNvGraphicFramePr>
+            <a:graphic xmlns:a="http://schemas.openxmlformats.org/drawingml/2006/main">
+              <a:graphicData uri="http://schemas.openxmlformats.org/drawingml/2006/picture">
+                <pic:pic xmlns:pic="http://schemas.openxmlformats.org/drawingml/2006/picture">
+                  <pic:nvPicPr>
+                    <pic:cNvPr id="1" name=""/>
+                    <pic:cNvPicPr/>
+                  </pic:nvPicPr>
+                  <pic:blipFill>
+                    <a:blip r:embed="rId17">
+                      <a:extLst>
+                        <a:ext uri="{28A0092B-C50C-407E-A947-70E740481C1C}">
+                          <a14:useLocalDpi xmlns:a14="http://schemas.microsoft.com/office/drawing/2010/main" val="0"/>
+                        </a:ext>
+                      </a:extLst>
+                    </a:blip>
+                    <a:stretch>
+                      <a:fillRect/>
+                    </a:stretch>
+                  </pic:blipFill>
+                  <pic:spPr bwMode="auto">
+                    <a:xfrm>
+                      <a:off x="0" y="0"/>
+                      <a:ext cx="5760000" cy="1337285"/>
+                    </a:xfrm>
+                    <a:prstGeom prst="rect">
+                      <a:avLst/>
+                    </a:prstGeom>
+                    <a:ln>
+                      <a:noFill/>
+                    </a:ln>
+                    <a:extLst>
+                      <a:ext uri="{53640926-AAD7-44D8-BBD7-CCE9431645EC}">
+                        <a14:shadowObscured xmlns:a14="http://schemas.microsoft.com/office/drawing/2010/main"/>
+                      </a:ext>
+                    </a:extLst>
+                  </pic:spPr>
+                </pic:pic>
+              </a:graphicData>
+            </a:graphic>
+            <wp14:sizeRelH relativeFrom="margin">
+              <wp14:pctWidth>0</wp14:pctWidth>
+            </wp14:sizeRelH>
+            <wp14:sizeRelV relativeFrom="margin">
+              <wp14:pctHeight>0</wp14:pctHeight>
+            </wp14:sizeRelV>
+          </wp:anchor>
+        </w:drawing>
+      </w:r>
+      <w:r>
         <w:br w:type="page"/>
       </w:r>
     </w:p>
@@ -2569,6 +3129,71 @@
       </w:r>
     </w:p>
     <w:p>
+      <w:r>
+        <w:drawing>
+          <wp:anchor distT="0" distB="0" distL="114300" distR="114300" simplePos="0" relativeHeight="251676672" behindDoc="0" locked="0" layoutInCell="1" allowOverlap="1" wp14:anchorId="4703A6F5" wp14:editId="1C714EB2">
+            <wp:simplePos x="0" y="0"/>
+            <wp:positionH relativeFrom="margin">
+              <wp:align>center</wp:align>
+            </wp:positionH>
+            <wp:positionV relativeFrom="paragraph">
+              <wp:posOffset>937895</wp:posOffset>
+            </wp:positionV>
+            <wp:extent cx="3600000" cy="1035897"/>
+            <wp:effectExtent l="0" t="0" r="635" b="0"/>
+            <wp:wrapNone/>
+            <wp:docPr id="11" name="Kép 11"/>
+            <wp:cNvGraphicFramePr>
+              <a:graphicFrameLocks xmlns:a="http://schemas.openxmlformats.org/drawingml/2006/main" noChangeAspect="1"/>
+            </wp:cNvGraphicFramePr>
+            <a:graphic xmlns:a="http://schemas.openxmlformats.org/drawingml/2006/main">
+              <a:graphicData uri="http://schemas.openxmlformats.org/drawingml/2006/picture">
+                <pic:pic xmlns:pic="http://schemas.openxmlformats.org/drawingml/2006/picture">
+                  <pic:nvPicPr>
+                    <pic:cNvPr id="1" name=""/>
+                    <pic:cNvPicPr/>
+                  </pic:nvPicPr>
+                  <pic:blipFill>
+                    <a:blip r:embed="rId18">
+                      <a:extLst>
+                        <a:ext uri="{28A0092B-C50C-407E-A947-70E740481C1C}">
+                          <a14:useLocalDpi xmlns:a14="http://schemas.microsoft.com/office/drawing/2010/main" val="0"/>
+                        </a:ext>
+                      </a:extLst>
+                    </a:blip>
+                    <a:stretch>
+                      <a:fillRect/>
+                    </a:stretch>
+                  </pic:blipFill>
+                  <pic:spPr bwMode="auto">
+                    <a:xfrm>
+                      <a:off x="0" y="0"/>
+                      <a:ext cx="3600000" cy="1035897"/>
+                    </a:xfrm>
+                    <a:prstGeom prst="rect">
+                      <a:avLst/>
+                    </a:prstGeom>
+                    <a:ln>
+                      <a:noFill/>
+                    </a:ln>
+                    <a:extLst>
+                      <a:ext uri="{53640926-AAD7-44D8-BBD7-CCE9431645EC}">
+                        <a14:shadowObscured xmlns:a14="http://schemas.microsoft.com/office/drawing/2010/main"/>
+                      </a:ext>
+                    </a:extLst>
+                  </pic:spPr>
+                </pic:pic>
+              </a:graphicData>
+            </a:graphic>
+            <wp14:sizeRelH relativeFrom="margin">
+              <wp14:pctWidth>0</wp14:pctWidth>
+            </wp14:sizeRelH>
+            <wp14:sizeRelV relativeFrom="margin">
+              <wp14:pctHeight>0</wp14:pctHeight>
+            </wp14:sizeRelV>
+          </wp:anchor>
+        </w:drawing>
+      </w:r>
       <w:r>
         <w:t>A játékban megszerezhető tárgyak adatait tárolja.</w:t>
       </w:r>
@@ -2772,6 +3397,7 @@
         <w:pStyle w:val="Cmsor3"/>
       </w:pPr>
       <w:r>
+        <w:lastRenderedPageBreak/>
         <w:t xml:space="preserve">Az </w:t>
       </w:r>
       <w:proofErr w:type="spellStart"/>
@@ -2787,6 +3413,71 @@
       </w:r>
     </w:p>
     <w:p>
+      <w:r>
+        <w:drawing>
+          <wp:anchor distT="0" distB="0" distL="114300" distR="114300" simplePos="0" relativeHeight="251678720" behindDoc="0" locked="0" layoutInCell="1" allowOverlap="1" wp14:anchorId="718FC566" wp14:editId="2589C6B4">
+            <wp:simplePos x="0" y="0"/>
+            <wp:positionH relativeFrom="margin">
+              <wp:align>right</wp:align>
+            </wp:positionH>
+            <wp:positionV relativeFrom="paragraph">
+              <wp:posOffset>962660</wp:posOffset>
+            </wp:positionV>
+            <wp:extent cx="5760000" cy="1332958"/>
+            <wp:effectExtent l="0" t="0" r="0" b="635"/>
+            <wp:wrapNone/>
+            <wp:docPr id="12" name="Kép 12"/>
+            <wp:cNvGraphicFramePr>
+              <a:graphicFrameLocks xmlns:a="http://schemas.openxmlformats.org/drawingml/2006/main" noChangeAspect="1"/>
+            </wp:cNvGraphicFramePr>
+            <a:graphic xmlns:a="http://schemas.openxmlformats.org/drawingml/2006/main">
+              <a:graphicData uri="http://schemas.openxmlformats.org/drawingml/2006/picture">
+                <pic:pic xmlns:pic="http://schemas.openxmlformats.org/drawingml/2006/picture">
+                  <pic:nvPicPr>
+                    <pic:cNvPr id="1" name=""/>
+                    <pic:cNvPicPr/>
+                  </pic:nvPicPr>
+                  <pic:blipFill>
+                    <a:blip r:embed="rId19">
+                      <a:extLst>
+                        <a:ext uri="{28A0092B-C50C-407E-A947-70E740481C1C}">
+                          <a14:useLocalDpi xmlns:a14="http://schemas.microsoft.com/office/drawing/2010/main" val="0"/>
+                        </a:ext>
+                      </a:extLst>
+                    </a:blip>
+                    <a:stretch>
+                      <a:fillRect/>
+                    </a:stretch>
+                  </pic:blipFill>
+                  <pic:spPr bwMode="auto">
+                    <a:xfrm>
+                      <a:off x="0" y="0"/>
+                      <a:ext cx="5760000" cy="1332958"/>
+                    </a:xfrm>
+                    <a:prstGeom prst="rect">
+                      <a:avLst/>
+                    </a:prstGeom>
+                    <a:ln>
+                      <a:noFill/>
+                    </a:ln>
+                    <a:extLst>
+                      <a:ext uri="{53640926-AAD7-44D8-BBD7-CCE9431645EC}">
+                        <a14:shadowObscured xmlns:a14="http://schemas.microsoft.com/office/drawing/2010/main"/>
+                      </a:ext>
+                    </a:extLst>
+                  </pic:spPr>
+                </pic:pic>
+              </a:graphicData>
+            </a:graphic>
+            <wp14:sizeRelH relativeFrom="margin">
+              <wp14:pctWidth>0</wp14:pctWidth>
+            </wp14:sizeRelH>
+            <wp14:sizeRelV relativeFrom="margin">
+              <wp14:pctHeight>0</wp14:pctHeight>
+            </wp14:sizeRelV>
+          </wp:anchor>
+        </w:drawing>
+      </w:r>
       <w:r>
         <w:t>A karakter által már megszerzett/felfedezett tárgyakat tárolja. Az adott karakter „csak ezeket ismeri”.</w:t>
       </w:r>
@@ -2993,19 +3684,7 @@
           </w:tcPr>
           <w:p>
             <w:r>
-              <w:t>A</w:t>
-            </w:r>
-            <w:r>
-              <w:t xml:space="preserve"> tárgy </w:t>
-            </w:r>
-            <w:r>
-              <w:t>kódja. Kapcsolat a</w:t>
-            </w:r>
-            <w:r>
-              <w:t>z</w:t>
-            </w:r>
-            <w:r>
-              <w:t xml:space="preserve"> </w:t>
+              <w:t xml:space="preserve">A tárgy kódja. Kapcsolat az </w:t>
             </w:r>
             <w:proofErr w:type="spellStart"/>
             <w:r>
@@ -3027,6 +3706,7 @@
         <w:pStyle w:val="Cmsor3"/>
       </w:pPr>
       <w:r>
+        <w:lastRenderedPageBreak/>
         <w:t xml:space="preserve">A </w:t>
       </w:r>
       <w:proofErr w:type="spellStart"/>
@@ -3042,6 +3722,71 @@
       </w:r>
     </w:p>
     <w:p>
+      <w:r>
+        <w:drawing>
+          <wp:anchor distT="0" distB="0" distL="114300" distR="114300" simplePos="0" relativeHeight="251680768" behindDoc="0" locked="0" layoutInCell="1" allowOverlap="1" wp14:anchorId="52E1FB55" wp14:editId="128AFDE0">
+            <wp:simplePos x="0" y="0"/>
+            <wp:positionH relativeFrom="margin">
+              <wp:align>center</wp:align>
+            </wp:positionH>
+            <wp:positionV relativeFrom="paragraph">
+              <wp:posOffset>937895</wp:posOffset>
+            </wp:positionV>
+            <wp:extent cx="3600000" cy="1004652"/>
+            <wp:effectExtent l="0" t="0" r="635" b="5080"/>
+            <wp:wrapNone/>
+            <wp:docPr id="13" name="Kép 13"/>
+            <wp:cNvGraphicFramePr>
+              <a:graphicFrameLocks xmlns:a="http://schemas.openxmlformats.org/drawingml/2006/main" noChangeAspect="1"/>
+            </wp:cNvGraphicFramePr>
+            <a:graphic xmlns:a="http://schemas.openxmlformats.org/drawingml/2006/main">
+              <a:graphicData uri="http://schemas.openxmlformats.org/drawingml/2006/picture">
+                <pic:pic xmlns:pic="http://schemas.openxmlformats.org/drawingml/2006/picture">
+                  <pic:nvPicPr>
+                    <pic:cNvPr id="1" name=""/>
+                    <pic:cNvPicPr/>
+                  </pic:nvPicPr>
+                  <pic:blipFill>
+                    <a:blip r:embed="rId20">
+                      <a:extLst>
+                        <a:ext uri="{28A0092B-C50C-407E-A947-70E740481C1C}">
+                          <a14:useLocalDpi xmlns:a14="http://schemas.microsoft.com/office/drawing/2010/main" val="0"/>
+                        </a:ext>
+                      </a:extLst>
+                    </a:blip>
+                    <a:stretch>
+                      <a:fillRect/>
+                    </a:stretch>
+                  </pic:blipFill>
+                  <pic:spPr bwMode="auto">
+                    <a:xfrm>
+                      <a:off x="0" y="0"/>
+                      <a:ext cx="3600000" cy="1004652"/>
+                    </a:xfrm>
+                    <a:prstGeom prst="rect">
+                      <a:avLst/>
+                    </a:prstGeom>
+                    <a:ln>
+                      <a:noFill/>
+                    </a:ln>
+                    <a:extLst>
+                      <a:ext uri="{53640926-AAD7-44D8-BBD7-CCE9431645EC}">
+                        <a14:shadowObscured xmlns:a14="http://schemas.microsoft.com/office/drawing/2010/main"/>
+                      </a:ext>
+                    </a:extLst>
+                  </pic:spPr>
+                </pic:pic>
+              </a:graphicData>
+            </a:graphic>
+            <wp14:sizeRelH relativeFrom="margin">
+              <wp14:pctWidth>0</wp14:pctWidth>
+            </wp14:sizeRelH>
+            <wp14:sizeRelV relativeFrom="margin">
+              <wp14:pctHeight>0</wp14:pctHeight>
+            </wp14:sizeRelV>
+          </wp:anchor>
+        </w:drawing>
+      </w:r>
       <w:r>
         <w:t>A játékban elérhető nyelveket tárolja.</w:t>
       </w:r>
@@ -3244,6 +3989,7 @@
         <w:pStyle w:val="Cmsor3"/>
       </w:pPr>
       <w:r>
+        <w:lastRenderedPageBreak/>
         <w:t xml:space="preserve">Az </w:t>
       </w:r>
       <w:proofErr w:type="spellStart"/>
@@ -3259,6 +4005,71 @@
       </w:r>
     </w:p>
     <w:p>
+      <w:r>
+        <w:drawing>
+          <wp:anchor distT="0" distB="0" distL="114300" distR="114300" simplePos="0" relativeHeight="251682816" behindDoc="0" locked="0" layoutInCell="1" allowOverlap="1" wp14:anchorId="6808077A" wp14:editId="7A428A72">
+            <wp:simplePos x="0" y="0"/>
+            <wp:positionH relativeFrom="margin">
+              <wp:align>center</wp:align>
+            </wp:positionH>
+            <wp:positionV relativeFrom="paragraph">
+              <wp:posOffset>1287780</wp:posOffset>
+            </wp:positionV>
+            <wp:extent cx="5760000" cy="1461893"/>
+            <wp:effectExtent l="0" t="0" r="0" b="5080"/>
+            <wp:wrapNone/>
+            <wp:docPr id="14" name="Kép 14"/>
+            <wp:cNvGraphicFramePr>
+              <a:graphicFrameLocks xmlns:a="http://schemas.openxmlformats.org/drawingml/2006/main" noChangeAspect="1"/>
+            </wp:cNvGraphicFramePr>
+            <a:graphic xmlns:a="http://schemas.openxmlformats.org/drawingml/2006/main">
+              <a:graphicData uri="http://schemas.openxmlformats.org/drawingml/2006/picture">
+                <pic:pic xmlns:pic="http://schemas.openxmlformats.org/drawingml/2006/picture">
+                  <pic:nvPicPr>
+                    <pic:cNvPr id="1" name=""/>
+                    <pic:cNvPicPr/>
+                  </pic:nvPicPr>
+                  <pic:blipFill>
+                    <a:blip r:embed="rId21">
+                      <a:extLst>
+                        <a:ext uri="{28A0092B-C50C-407E-A947-70E740481C1C}">
+                          <a14:useLocalDpi xmlns:a14="http://schemas.microsoft.com/office/drawing/2010/main" val="0"/>
+                        </a:ext>
+                      </a:extLst>
+                    </a:blip>
+                    <a:stretch>
+                      <a:fillRect/>
+                    </a:stretch>
+                  </pic:blipFill>
+                  <pic:spPr bwMode="auto">
+                    <a:xfrm>
+                      <a:off x="0" y="0"/>
+                      <a:ext cx="5760000" cy="1461893"/>
+                    </a:xfrm>
+                    <a:prstGeom prst="rect">
+                      <a:avLst/>
+                    </a:prstGeom>
+                    <a:ln>
+                      <a:noFill/>
+                    </a:ln>
+                    <a:extLst>
+                      <a:ext uri="{53640926-AAD7-44D8-BBD7-CCE9431645EC}">
+                        <a14:shadowObscured xmlns:a14="http://schemas.microsoft.com/office/drawing/2010/main"/>
+                      </a:ext>
+                    </a:extLst>
+                  </pic:spPr>
+                </pic:pic>
+              </a:graphicData>
+            </a:graphic>
+            <wp14:sizeRelH relativeFrom="margin">
+              <wp14:pctWidth>0</wp14:pctWidth>
+            </wp14:sizeRelH>
+            <wp14:sizeRelV relativeFrom="margin">
+              <wp14:pctHeight>0</wp14:pctHeight>
+            </wp14:sizeRelV>
+          </wp:anchor>
+        </w:drawing>
+      </w:r>
       <w:r>
         <w:t>A mérföldkövek nevét és leírását tárolja adott nyelveken.</w:t>
       </w:r>
@@ -3465,13 +4276,7 @@
           </w:tcPr>
           <w:p>
             <w:r>
-              <w:t xml:space="preserve">A </w:t>
-            </w:r>
-            <w:r>
-              <w:t>nyelv</w:t>
-            </w:r>
-            <w:r>
-              <w:t xml:space="preserve"> kódja. Kapcsolat a </w:t>
+              <w:t xml:space="preserve">A nyelv kódja. Kapcsolat a </w:t>
             </w:r>
             <w:proofErr w:type="spellStart"/>
             <w:r>
@@ -3590,6 +4395,7 @@
         <w:pStyle w:val="Cmsor3"/>
       </w:pPr>
       <w:r>
+        <w:lastRenderedPageBreak/>
         <w:t xml:space="preserve">Az </w:t>
       </w:r>
       <w:proofErr w:type="spellStart"/>
@@ -3605,6 +4411,71 @@
       </w:r>
     </w:p>
     <w:p>
+      <w:r>
+        <w:drawing>
+          <wp:anchor distT="0" distB="0" distL="114300" distR="114300" simplePos="0" relativeHeight="251684864" behindDoc="0" locked="0" layoutInCell="1" allowOverlap="1" wp14:anchorId="0884672C" wp14:editId="4F5F823F">
+            <wp:simplePos x="0" y="0"/>
+            <wp:positionH relativeFrom="margin">
+              <wp:align>right</wp:align>
+            </wp:positionH>
+            <wp:positionV relativeFrom="paragraph">
+              <wp:posOffset>1274445</wp:posOffset>
+            </wp:positionV>
+            <wp:extent cx="5760000" cy="1632756"/>
+            <wp:effectExtent l="0" t="0" r="0" b="5715"/>
+            <wp:wrapNone/>
+            <wp:docPr id="15" name="Kép 15"/>
+            <wp:cNvGraphicFramePr>
+              <a:graphicFrameLocks xmlns:a="http://schemas.openxmlformats.org/drawingml/2006/main" noChangeAspect="1"/>
+            </wp:cNvGraphicFramePr>
+            <a:graphic xmlns:a="http://schemas.openxmlformats.org/drawingml/2006/main">
+              <a:graphicData uri="http://schemas.openxmlformats.org/drawingml/2006/picture">
+                <pic:pic xmlns:pic="http://schemas.openxmlformats.org/drawingml/2006/picture">
+                  <pic:nvPicPr>
+                    <pic:cNvPr id="1" name=""/>
+                    <pic:cNvPicPr/>
+                  </pic:nvPicPr>
+                  <pic:blipFill>
+                    <a:blip r:embed="rId22">
+                      <a:extLst>
+                        <a:ext uri="{28A0092B-C50C-407E-A947-70E740481C1C}">
+                          <a14:useLocalDpi xmlns:a14="http://schemas.microsoft.com/office/drawing/2010/main" val="0"/>
+                        </a:ext>
+                      </a:extLst>
+                    </a:blip>
+                    <a:stretch>
+                      <a:fillRect/>
+                    </a:stretch>
+                  </pic:blipFill>
+                  <pic:spPr bwMode="auto">
+                    <a:xfrm>
+                      <a:off x="0" y="0"/>
+                      <a:ext cx="5760000" cy="1632756"/>
+                    </a:xfrm>
+                    <a:prstGeom prst="rect">
+                      <a:avLst/>
+                    </a:prstGeom>
+                    <a:ln>
+                      <a:noFill/>
+                    </a:ln>
+                    <a:extLst>
+                      <a:ext uri="{53640926-AAD7-44D8-BBD7-CCE9431645EC}">
+                        <a14:shadowObscured xmlns:a14="http://schemas.microsoft.com/office/drawing/2010/main"/>
+                      </a:ext>
+                    </a:extLst>
+                  </pic:spPr>
+                </pic:pic>
+              </a:graphicData>
+            </a:graphic>
+            <wp14:sizeRelH relativeFrom="margin">
+              <wp14:pctWidth>0</wp14:pctWidth>
+            </wp14:sizeRelH>
+            <wp14:sizeRelV relativeFrom="margin">
+              <wp14:pctHeight>0</wp14:pctHeight>
+            </wp14:sizeRelV>
+          </wp:anchor>
+        </w:drawing>
+      </w:r>
       <w:r>
         <w:t>Az avatár képek nevét és leírását/háttértörténetét tárolja adott nyelveken.</w:t>
       </w:r>
@@ -3942,6 +4813,7 @@
         <w:pStyle w:val="Cmsor3"/>
       </w:pPr>
       <w:r>
+        <w:lastRenderedPageBreak/>
         <w:t xml:space="preserve">A </w:t>
       </w:r>
       <w:proofErr w:type="spellStart"/>
@@ -4295,11 +5167,6 @@
     </w:tbl>
     <w:p>
       <w:pPr>
-        <w:pStyle w:val="Cmsor3"/>
-      </w:pPr>
-    </w:p>
-    <w:p>
-      <w:pPr>
         <w:keepNext w:val="0"/>
         <w:jc w:val="left"/>
         <w:rPr>
@@ -4310,6 +5177,71 @@
         </w:rPr>
       </w:pPr>
       <w:r>
+        <w:drawing>
+          <wp:anchor distT="0" distB="0" distL="114300" distR="114300" simplePos="0" relativeHeight="251686912" behindDoc="0" locked="0" layoutInCell="1" allowOverlap="1" wp14:anchorId="52D18065" wp14:editId="51106EA0">
+            <wp:simplePos x="0" y="0"/>
+            <wp:positionH relativeFrom="margin">
+              <wp:posOffset>1905</wp:posOffset>
+            </wp:positionH>
+            <wp:positionV relativeFrom="paragraph">
+              <wp:posOffset>81556</wp:posOffset>
+            </wp:positionV>
+            <wp:extent cx="5760000" cy="1510569"/>
+            <wp:effectExtent l="0" t="0" r="0" b="0"/>
+            <wp:wrapNone/>
+            <wp:docPr id="16" name="Kép 16"/>
+            <wp:cNvGraphicFramePr>
+              <a:graphicFrameLocks xmlns:a="http://schemas.openxmlformats.org/drawingml/2006/main" noChangeAspect="1"/>
+            </wp:cNvGraphicFramePr>
+            <a:graphic xmlns:a="http://schemas.openxmlformats.org/drawingml/2006/main">
+              <a:graphicData uri="http://schemas.openxmlformats.org/drawingml/2006/picture">
+                <pic:pic xmlns:pic="http://schemas.openxmlformats.org/drawingml/2006/picture">
+                  <pic:nvPicPr>
+                    <pic:cNvPr id="1" name=""/>
+                    <pic:cNvPicPr/>
+                  </pic:nvPicPr>
+                  <pic:blipFill>
+                    <a:blip r:embed="rId23">
+                      <a:extLst>
+                        <a:ext uri="{28A0092B-C50C-407E-A947-70E740481C1C}">
+                          <a14:useLocalDpi xmlns:a14="http://schemas.microsoft.com/office/drawing/2010/main" val="0"/>
+                        </a:ext>
+                      </a:extLst>
+                    </a:blip>
+                    <a:stretch>
+                      <a:fillRect/>
+                    </a:stretch>
+                  </pic:blipFill>
+                  <pic:spPr bwMode="auto">
+                    <a:xfrm>
+                      <a:off x="0" y="0"/>
+                      <a:ext cx="5760000" cy="1510569"/>
+                    </a:xfrm>
+                    <a:prstGeom prst="rect">
+                      <a:avLst/>
+                    </a:prstGeom>
+                    <a:ln>
+                      <a:noFill/>
+                    </a:ln>
+                    <a:extLst>
+                      <a:ext uri="{53640926-AAD7-44D8-BBD7-CCE9431645EC}">
+                        <a14:shadowObscured xmlns:a14="http://schemas.microsoft.com/office/drawing/2010/main"/>
+                      </a:ext>
+                    </a:extLst>
+                  </pic:spPr>
+                </pic:pic>
+              </a:graphicData>
+            </a:graphic>
+            <wp14:sizeRelH relativeFrom="margin">
+              <wp14:pctWidth>0</wp14:pctWidth>
+            </wp14:sizeRelH>
+            <wp14:sizeRelV relativeFrom="margin">
+              <wp14:pctHeight>0</wp14:pctHeight>
+            </wp14:sizeRelV>
+          </wp:anchor>
+        </w:drawing>
+      </w:r>
+      <w:r>
         <w:br w:type="page"/>
       </w:r>
     </w:p>
@@ -4334,6 +5266,71 @@
       </w:r>
     </w:p>
     <w:p>
+      <w:r>
+        <w:drawing>
+          <wp:anchor distT="0" distB="0" distL="114300" distR="114300" simplePos="0" relativeHeight="251688960" behindDoc="0" locked="0" layoutInCell="1" allowOverlap="1" wp14:anchorId="13C09A90" wp14:editId="08CBD681">
+            <wp:simplePos x="0" y="0"/>
+            <wp:positionH relativeFrom="margin">
+              <wp:align>center</wp:align>
+            </wp:positionH>
+            <wp:positionV relativeFrom="paragraph">
+              <wp:posOffset>1261745</wp:posOffset>
+            </wp:positionV>
+            <wp:extent cx="5760000" cy="1647915"/>
+            <wp:effectExtent l="0" t="0" r="0" b="0"/>
+            <wp:wrapNone/>
+            <wp:docPr id="18" name="Kép 18"/>
+            <wp:cNvGraphicFramePr>
+              <a:graphicFrameLocks xmlns:a="http://schemas.openxmlformats.org/drawingml/2006/main" noChangeAspect="1"/>
+            </wp:cNvGraphicFramePr>
+            <a:graphic xmlns:a="http://schemas.openxmlformats.org/drawingml/2006/main">
+              <a:graphicData uri="http://schemas.openxmlformats.org/drawingml/2006/picture">
+                <pic:pic xmlns:pic="http://schemas.openxmlformats.org/drawingml/2006/picture">
+                  <pic:nvPicPr>
+                    <pic:cNvPr id="1" name=""/>
+                    <pic:cNvPicPr/>
+                  </pic:nvPicPr>
+                  <pic:blipFill>
+                    <a:blip r:embed="rId24">
+                      <a:extLst>
+                        <a:ext uri="{28A0092B-C50C-407E-A947-70E740481C1C}">
+                          <a14:useLocalDpi xmlns:a14="http://schemas.microsoft.com/office/drawing/2010/main" val="0"/>
+                        </a:ext>
+                      </a:extLst>
+                    </a:blip>
+                    <a:stretch>
+                      <a:fillRect/>
+                    </a:stretch>
+                  </pic:blipFill>
+                  <pic:spPr bwMode="auto">
+                    <a:xfrm>
+                      <a:off x="0" y="0"/>
+                      <a:ext cx="5760000" cy="1647915"/>
+                    </a:xfrm>
+                    <a:prstGeom prst="rect">
+                      <a:avLst/>
+                    </a:prstGeom>
+                    <a:ln>
+                      <a:noFill/>
+                    </a:ln>
+                    <a:extLst>
+                      <a:ext uri="{53640926-AAD7-44D8-BBD7-CCE9431645EC}">
+                        <a14:shadowObscured xmlns:a14="http://schemas.microsoft.com/office/drawing/2010/main"/>
+                      </a:ext>
+                    </a:extLst>
+                  </pic:spPr>
+                </pic:pic>
+              </a:graphicData>
+            </a:graphic>
+            <wp14:sizeRelH relativeFrom="margin">
+              <wp14:pctWidth>0</wp14:pctWidth>
+            </wp14:sizeRelH>
+            <wp14:sizeRelV relativeFrom="margin">
+              <wp14:pctHeight>0</wp14:pctHeight>
+            </wp14:sizeRelV>
+          </wp:anchor>
+        </w:drawing>
+      </w:r>
       <w:r>
         <w:t>Az ellenfelek nevét és leírását tárolja adott nyelveken.</w:t>
       </w:r>
@@ -4495,13 +5492,7 @@
               </w:rPr>
             </w:pPr>
             <w:r>
-              <w:t xml:space="preserve">Az </w:t>
-            </w:r>
-            <w:r>
-              <w:t>ellenfél</w:t>
-            </w:r>
-            <w:r>
-              <w:t xml:space="preserve"> kódja. Kapcsolat az </w:t>
+              <w:t xml:space="preserve">Az ellenfél kódja. Kapcsolat az </w:t>
             </w:r>
             <w:proofErr w:type="spellStart"/>
             <w:r>
@@ -4693,6 +5684,7 @@
         <w:pStyle w:val="Cmsor3"/>
       </w:pPr>
       <w:r>
+        <w:lastRenderedPageBreak/>
         <w:t xml:space="preserve">Az </w:t>
       </w:r>
       <w:proofErr w:type="spellStart"/>
@@ -5046,15 +6038,312 @@
         </w:tc>
       </w:tr>
     </w:tbl>
-    <w:p/>
+    <w:p>
+      <w:r>
+        <w:drawing>
+          <wp:anchor distT="0" distB="0" distL="114300" distR="114300" simplePos="0" relativeHeight="251691008" behindDoc="0" locked="0" layoutInCell="1" allowOverlap="1" wp14:anchorId="2B9A16F9" wp14:editId="54D6A474">
+            <wp:simplePos x="0" y="0"/>
+            <wp:positionH relativeFrom="margin">
+              <wp:posOffset>-1270</wp:posOffset>
+            </wp:positionH>
+            <wp:positionV relativeFrom="paragraph">
+              <wp:posOffset>104140</wp:posOffset>
+            </wp:positionV>
+            <wp:extent cx="5760000" cy="1664695"/>
+            <wp:effectExtent l="0" t="0" r="0" b="0"/>
+            <wp:wrapNone/>
+            <wp:docPr id="19" name="Kép 19"/>
+            <wp:cNvGraphicFramePr>
+              <a:graphicFrameLocks xmlns:a="http://schemas.openxmlformats.org/drawingml/2006/main" noChangeAspect="1"/>
+            </wp:cNvGraphicFramePr>
+            <a:graphic xmlns:a="http://schemas.openxmlformats.org/drawingml/2006/main">
+              <a:graphicData uri="http://schemas.openxmlformats.org/drawingml/2006/picture">
+                <pic:pic xmlns:pic="http://schemas.openxmlformats.org/drawingml/2006/picture">
+                  <pic:nvPicPr>
+                    <pic:cNvPr id="1" name=""/>
+                    <pic:cNvPicPr/>
+                  </pic:nvPicPr>
+                  <pic:blipFill>
+                    <a:blip r:embed="rId25">
+                      <a:extLst>
+                        <a:ext uri="{28A0092B-C50C-407E-A947-70E740481C1C}">
+                          <a14:useLocalDpi xmlns:a14="http://schemas.microsoft.com/office/drawing/2010/main" val="0"/>
+                        </a:ext>
+                      </a:extLst>
+                    </a:blip>
+                    <a:stretch>
+                      <a:fillRect/>
+                    </a:stretch>
+                  </pic:blipFill>
+                  <pic:spPr bwMode="auto">
+                    <a:xfrm>
+                      <a:off x="0" y="0"/>
+                      <a:ext cx="5760000" cy="1664695"/>
+                    </a:xfrm>
+                    <a:prstGeom prst="rect">
+                      <a:avLst/>
+                    </a:prstGeom>
+                    <a:ln>
+                      <a:noFill/>
+                    </a:ln>
+                    <a:extLst>
+                      <a:ext uri="{53640926-AAD7-44D8-BBD7-CCE9431645EC}">
+                        <a14:shadowObscured xmlns:a14="http://schemas.microsoft.com/office/drawing/2010/main"/>
+                      </a:ext>
+                    </a:extLst>
+                  </pic:spPr>
+                </pic:pic>
+              </a:graphicData>
+            </a:graphic>
+            <wp14:sizeRelH relativeFrom="margin">
+              <wp14:pctWidth>0</wp14:pctWidth>
+            </wp14:sizeRelH>
+            <wp14:sizeRelV relativeFrom="margin">
+              <wp14:pctHeight>0</wp14:pctHeight>
+            </wp14:sizeRelV>
+          </wp:anchor>
+        </w:drawing>
+      </w:r>
+    </w:p>
     <w:sectPr>
+      <w:headerReference w:type="default" r:id="rId26"/>
+      <w:footerReference w:type="default" r:id="rId27"/>
+      <w:headerReference w:type="first" r:id="rId28"/>
+      <w:footerReference w:type="first" r:id="rId29"/>
       <w:pgSz w:w="11906" w:h="16838"/>
       <w:pgMar w:top="1417" w:right="1417" w:bottom="1417" w:left="1417" w:header="708" w:footer="708" w:gutter="0"/>
       <w:cols w:space="708"/>
+      <w:titlePg/>
       <w:docGrid w:linePitch="360"/>
     </w:sectPr>
   </w:body>
 </w:document>
+</file>
+
+<file path=word/endnotes.xml><?xml version="1.0" encoding="utf-8"?>
+<w:endnotes xmlns:wpc="http://schemas.microsoft.com/office/word/2010/wordprocessingCanvas" xmlns:cx="http://schemas.microsoft.com/office/drawing/2014/chartex" xmlns:cx1="http://schemas.microsoft.com/office/drawing/2015/9/8/chartex" xmlns:cx2="http://schemas.microsoft.com/office/drawing/2015/10/21/chartex" xmlns:cx3="http://schemas.microsoft.com/office/drawing/2016/5/9/chartex" xmlns:cx4="http://schemas.microsoft.com/office/drawing/2016/5/10/chartex" xmlns:cx5="http://schemas.microsoft.com/office/drawing/2016/5/11/chartex" xmlns:cx6="http://schemas.microsoft.com/office/drawing/2016/5/12/chartex" xmlns:cx7="http://schemas.microsoft.com/office/drawing/2016/5/13/chartex" xmlns:cx8="http://schemas.microsoft.com/office/drawing/2016/5/14/chartex" xmlns:mc="http://schemas.openxmlformats.org/markup-compatibility/2006" xmlns:aink="http://schemas.microsoft.com/office/drawing/2016/ink" xmlns:am3d="http://schemas.microsoft.com/office/drawing/2017/model3d" xmlns:o="urn:schemas-microsoft-com:office:office" xmlns:r="http://schemas.openxmlformats.org/officeDocument/2006/relationships" xmlns:m="http://schemas.openxmlformats.org/officeDocument/2006/math" xmlns:v="urn:schemas-microsoft-com:vml" xmlns:wp14="http://schemas.microsoft.com/office/word/2010/wordprocessingDrawing" xmlns:wp="http://schemas.openxmlformats.org/drawingml/2006/wordprocessingDrawing" xmlns:w10="urn:schemas-microsoft-com:office:word" xmlns:w="http://schemas.openxmlformats.org/wordprocessingml/2006/main" xmlns:w14="http://schemas.microsoft.com/office/word/2010/wordml" xmlns:w15="http://schemas.microsoft.com/office/word/2012/wordml" xmlns:w16cid="http://schemas.microsoft.com/office/word/2016/wordml/cid" xmlns:w16se="http://schemas.microsoft.com/office/word/2015/wordml/symex" xmlns:wpg="http://schemas.microsoft.com/office/word/2010/wordprocessingGroup" xmlns:wpi="http://schemas.microsoft.com/office/word/2010/wordprocessingInk" xmlns:wne="http://schemas.microsoft.com/office/word/2006/wordml" xmlns:wps="http://schemas.microsoft.com/office/word/2010/wordprocessingShape" mc:Ignorable="w14 w15 w16se w16cid wp14">
+  <w:endnote w:type="separator" w:id="-1">
+    <w:p>
+      <w:pPr>
+        <w:spacing w:after="0" w:line="240" w:lineRule="auto"/>
+      </w:pPr>
+      <w:r>
+        <w:separator/>
+      </w:r>
+    </w:p>
+  </w:endnote>
+  <w:endnote w:type="continuationSeparator" w:id="0">
+    <w:p>
+      <w:pPr>
+        <w:spacing w:after="0" w:line="240" w:lineRule="auto"/>
+      </w:pPr>
+      <w:r>
+        <w:continuationSeparator/>
+      </w:r>
+    </w:p>
+  </w:endnote>
+</w:endnotes>
+</file>
+
+<file path=word/footer1.xml><?xml version="1.0" encoding="utf-8"?>
+<w:ftr xmlns:wpc="http://schemas.microsoft.com/office/word/2010/wordprocessingCanvas" xmlns:cx="http://schemas.microsoft.com/office/drawing/2014/chartex" xmlns:cx1="http://schemas.microsoft.com/office/drawing/2015/9/8/chartex" xmlns:cx2="http://schemas.microsoft.com/office/drawing/2015/10/21/chartex" xmlns:cx3="http://schemas.microsoft.com/office/drawing/2016/5/9/chartex" xmlns:cx4="http://schemas.microsoft.com/office/drawing/2016/5/10/chartex" xmlns:cx5="http://schemas.microsoft.com/office/drawing/2016/5/11/chartex" xmlns:cx6="http://schemas.microsoft.com/office/drawing/2016/5/12/chartex" xmlns:cx7="http://schemas.microsoft.com/office/drawing/2016/5/13/chartex" xmlns:cx8="http://schemas.microsoft.com/office/drawing/2016/5/14/chartex" xmlns:mc="http://schemas.openxmlformats.org/markup-compatibility/2006" xmlns:aink="http://schemas.microsoft.com/office/drawing/2016/ink" xmlns:am3d="http://schemas.microsoft.com/office/drawing/2017/model3d" xmlns:o="urn:schemas-microsoft-com:office:office" xmlns:r="http://schemas.openxmlformats.org/officeDocument/2006/relationships" xmlns:m="http://schemas.openxmlformats.org/officeDocument/2006/math" xmlns:v="urn:schemas-microsoft-com:vml" xmlns:wp14="http://schemas.microsoft.com/office/word/2010/wordprocessingDrawing" xmlns:wp="http://schemas.openxmlformats.org/drawingml/2006/wordprocessingDrawing" xmlns:w10="urn:schemas-microsoft-com:office:word" xmlns:w="http://schemas.openxmlformats.org/wordprocessingml/2006/main" xmlns:w14="http://schemas.microsoft.com/office/word/2010/wordml" xmlns:w15="http://schemas.microsoft.com/office/word/2012/wordml" xmlns:w16cid="http://schemas.microsoft.com/office/word/2016/wordml/cid" xmlns:w16se="http://schemas.microsoft.com/office/word/2015/wordml/symex" xmlns:wpg="http://schemas.microsoft.com/office/word/2010/wordprocessingGroup" xmlns:wpi="http://schemas.microsoft.com/office/word/2010/wordprocessingInk" xmlns:wne="http://schemas.microsoft.com/office/word/2006/wordml" xmlns:wps="http://schemas.microsoft.com/office/word/2010/wordprocessingShape" mc:Ignorable="w14 w15 w16se w16cid wp14">
+  <w:p>
+    <w:pPr>
+      <w:pStyle w:val="llb"/>
+      <w:jc w:val="center"/>
+    </w:pPr>
+    <w:r>
+      <w:fldChar w:fldCharType="begin"/>
+    </w:r>
+    <w:r>
+      <w:instrText xml:space="preserve"> PAGE  \* Arabic  \* MERGEFORMAT </w:instrText>
+    </w:r>
+    <w:r>
+      <w:fldChar w:fldCharType="separate"/>
+    </w:r>
+    <w:r>
+      <w:t>1</w:t>
+    </w:r>
+    <w:r>
+      <w:fldChar w:fldCharType="end"/>
+    </w:r>
+    <w:r>
+      <w:t>/</w:t>
+    </w:r>
+    <w:r>
+      <w:fldChar w:fldCharType="begin"/>
+    </w:r>
+    <w:r>
+      <w:instrText xml:space="preserve"> NUMPAGES  \* Arabic  \* MERGEFORMAT </w:instrText>
+    </w:r>
+    <w:r>
+      <w:fldChar w:fldCharType="separate"/>
+    </w:r>
+    <w:r>
+      <w:t>17</w:t>
+    </w:r>
+    <w:r>
+      <w:fldChar w:fldCharType="end"/>
+    </w:r>
+  </w:p>
+</w:ftr>
+</file>
+
+<file path=word/footer2.xml><?xml version="1.0" encoding="utf-8"?>
+<w:ftr xmlns:wpc="http://schemas.microsoft.com/office/word/2010/wordprocessingCanvas" xmlns:cx="http://schemas.microsoft.com/office/drawing/2014/chartex" xmlns:cx1="http://schemas.microsoft.com/office/drawing/2015/9/8/chartex" xmlns:cx2="http://schemas.microsoft.com/office/drawing/2015/10/21/chartex" xmlns:cx3="http://schemas.microsoft.com/office/drawing/2016/5/9/chartex" xmlns:cx4="http://schemas.microsoft.com/office/drawing/2016/5/10/chartex" xmlns:cx5="http://schemas.microsoft.com/office/drawing/2016/5/11/chartex" xmlns:cx6="http://schemas.microsoft.com/office/drawing/2016/5/12/chartex" xmlns:cx7="http://schemas.microsoft.com/office/drawing/2016/5/13/chartex" xmlns:cx8="http://schemas.microsoft.com/office/drawing/2016/5/14/chartex" xmlns:mc="http://schemas.openxmlformats.org/markup-compatibility/2006" xmlns:aink="http://schemas.microsoft.com/office/drawing/2016/ink" xmlns:am3d="http://schemas.microsoft.com/office/drawing/2017/model3d" xmlns:o="urn:schemas-microsoft-com:office:office" xmlns:r="http://schemas.openxmlformats.org/officeDocument/2006/relationships" xmlns:m="http://schemas.openxmlformats.org/officeDocument/2006/math" xmlns:v="urn:schemas-microsoft-com:vml" xmlns:wp14="http://schemas.microsoft.com/office/word/2010/wordprocessingDrawing" xmlns:wp="http://schemas.openxmlformats.org/drawingml/2006/wordprocessingDrawing" xmlns:w10="urn:schemas-microsoft-com:office:word" xmlns:w="http://schemas.openxmlformats.org/wordprocessingml/2006/main" xmlns:w14="http://schemas.microsoft.com/office/word/2010/wordml" xmlns:w15="http://schemas.microsoft.com/office/word/2012/wordml" xmlns:w16cid="http://schemas.microsoft.com/office/word/2016/wordml/cid" xmlns:w16se="http://schemas.microsoft.com/office/word/2015/wordml/symex" xmlns:wpg="http://schemas.microsoft.com/office/word/2010/wordprocessingGroup" xmlns:wpi="http://schemas.microsoft.com/office/word/2010/wordprocessingInk" xmlns:wne="http://schemas.microsoft.com/office/word/2006/wordml" xmlns:wps="http://schemas.microsoft.com/office/word/2010/wordprocessingShape" mc:Ignorable="w14 w15 w16se w16cid wp14">
+  <w:p>
+    <w:pPr>
+      <w:pStyle w:val="llb"/>
+      <w:jc w:val="center"/>
+    </w:pPr>
+    <w:r>
+      <w:fldChar w:fldCharType="begin"/>
+    </w:r>
+    <w:r>
+      <w:instrText xml:space="preserve"> PAGE  \* Arabic  \* MERGEFORMAT </w:instrText>
+    </w:r>
+    <w:r>
+      <w:fldChar w:fldCharType="separate"/>
+    </w:r>
+    <w:r>
+      <w:rPr>
+        <w:noProof/>
+      </w:rPr>
+      <w:t>17</w:t>
+    </w:r>
+    <w:r>
+      <w:fldChar w:fldCharType="end"/>
+    </w:r>
+    <w:r>
+      <w:t>/</w:t>
+    </w:r>
+    <w:fldSimple w:instr=" NUMPAGES  \* Arabic  \* MERGEFORMAT ">
+      <w:r>
+        <w:rPr>
+          <w:noProof/>
+        </w:rPr>
+        <w:t>17</w:t>
+      </w:r>
+    </w:fldSimple>
+  </w:p>
+</w:ftr>
+</file>
+
+<file path=word/footnotes.xml><?xml version="1.0" encoding="utf-8"?>
+<w:footnotes xmlns:wpc="http://schemas.microsoft.com/office/word/2010/wordprocessingCanvas" xmlns:cx="http://schemas.microsoft.com/office/drawing/2014/chartex" xmlns:cx1="http://schemas.microsoft.com/office/drawing/2015/9/8/chartex" xmlns:cx2="http://schemas.microsoft.com/office/drawing/2015/10/21/chartex" xmlns:cx3="http://schemas.microsoft.com/office/drawing/2016/5/9/chartex" xmlns:cx4="http://schemas.microsoft.com/office/drawing/2016/5/10/chartex" xmlns:cx5="http://schemas.microsoft.com/office/drawing/2016/5/11/chartex" xmlns:cx6="http://schemas.microsoft.com/office/drawing/2016/5/12/chartex" xmlns:cx7="http://schemas.microsoft.com/office/drawing/2016/5/13/chartex" xmlns:cx8="http://schemas.microsoft.com/office/drawing/2016/5/14/chartex" xmlns:mc="http://schemas.openxmlformats.org/markup-compatibility/2006" xmlns:aink="http://schemas.microsoft.com/office/drawing/2016/ink" xmlns:am3d="http://schemas.microsoft.com/office/drawing/2017/model3d" xmlns:o="urn:schemas-microsoft-com:office:office" xmlns:r="http://schemas.openxmlformats.org/officeDocument/2006/relationships" xmlns:m="http://schemas.openxmlformats.org/officeDocument/2006/math" xmlns:v="urn:schemas-microsoft-com:vml" xmlns:wp14="http://schemas.microsoft.com/office/word/2010/wordprocessingDrawing" xmlns:wp="http://schemas.openxmlformats.org/drawingml/2006/wordprocessingDrawing" xmlns:w10="urn:schemas-microsoft-com:office:word" xmlns:w="http://schemas.openxmlformats.org/wordprocessingml/2006/main" xmlns:w14="http://schemas.microsoft.com/office/word/2010/wordml" xmlns:w15="http://schemas.microsoft.com/office/word/2012/wordml" xmlns:w16cid="http://schemas.microsoft.com/office/word/2016/wordml/cid" xmlns:w16se="http://schemas.microsoft.com/office/word/2015/wordml/symex" xmlns:wpg="http://schemas.microsoft.com/office/word/2010/wordprocessingGroup" xmlns:wpi="http://schemas.microsoft.com/office/word/2010/wordprocessingInk" xmlns:wne="http://schemas.microsoft.com/office/word/2006/wordml" xmlns:wps="http://schemas.microsoft.com/office/word/2010/wordprocessingShape" mc:Ignorable="w14 w15 w16se w16cid wp14">
+  <w:footnote w:type="separator" w:id="-1">
+    <w:p>
+      <w:pPr>
+        <w:spacing w:after="0" w:line="240" w:lineRule="auto"/>
+      </w:pPr>
+      <w:r>
+        <w:separator/>
+      </w:r>
+    </w:p>
+  </w:footnote>
+  <w:footnote w:type="continuationSeparator" w:id="0">
+    <w:p>
+      <w:pPr>
+        <w:spacing w:after="0" w:line="240" w:lineRule="auto"/>
+      </w:pPr>
+      <w:r>
+        <w:continuationSeparator/>
+      </w:r>
+    </w:p>
+  </w:footnote>
+</w:footnotes>
+</file>
+
+<file path=word/header1.xml><?xml version="1.0" encoding="utf-8"?>
+<w:hdr xmlns:wpc="http://schemas.microsoft.com/office/word/2010/wordprocessingCanvas" xmlns:cx="http://schemas.microsoft.com/office/drawing/2014/chartex" xmlns:cx1="http://schemas.microsoft.com/office/drawing/2015/9/8/chartex" xmlns:cx2="http://schemas.microsoft.com/office/drawing/2015/10/21/chartex" xmlns:cx3="http://schemas.microsoft.com/office/drawing/2016/5/9/chartex" xmlns:cx4="http://schemas.microsoft.com/office/drawing/2016/5/10/chartex" xmlns:cx5="http://schemas.microsoft.com/office/drawing/2016/5/11/chartex" xmlns:cx6="http://schemas.microsoft.com/office/drawing/2016/5/12/chartex" xmlns:cx7="http://schemas.microsoft.com/office/drawing/2016/5/13/chartex" xmlns:cx8="http://schemas.microsoft.com/office/drawing/2016/5/14/chartex" xmlns:mc="http://schemas.openxmlformats.org/markup-compatibility/2006" xmlns:aink="http://schemas.microsoft.com/office/drawing/2016/ink" xmlns:am3d="http://schemas.microsoft.com/office/drawing/2017/model3d" xmlns:o="urn:schemas-microsoft-com:office:office" xmlns:r="http://schemas.openxmlformats.org/officeDocument/2006/relationships" xmlns:m="http://schemas.openxmlformats.org/officeDocument/2006/math" xmlns:v="urn:schemas-microsoft-com:vml" xmlns:wp14="http://schemas.microsoft.com/office/word/2010/wordprocessingDrawing" xmlns:wp="http://schemas.openxmlformats.org/drawingml/2006/wordprocessingDrawing" xmlns:w10="urn:schemas-microsoft-com:office:word" xmlns:w="http://schemas.openxmlformats.org/wordprocessingml/2006/main" xmlns:w14="http://schemas.microsoft.com/office/word/2010/wordml" xmlns:w15="http://schemas.microsoft.com/office/word/2012/wordml" xmlns:w16cid="http://schemas.microsoft.com/office/word/2016/wordml/cid" xmlns:w16se="http://schemas.microsoft.com/office/word/2015/wordml/symex" xmlns:wpg="http://schemas.microsoft.com/office/word/2010/wordprocessingGroup" xmlns:wpi="http://schemas.microsoft.com/office/word/2010/wordprocessingInk" xmlns:wne="http://schemas.microsoft.com/office/word/2006/wordml" xmlns:wps="http://schemas.microsoft.com/office/word/2010/wordprocessingShape" mc:Ignorable="w14 w15 w16se w16cid wp14">
+  <w:p>
+    <w:pPr>
+      <w:pStyle w:val="lfej"/>
+    </w:pPr>
+    <w:r>
+      <w:fldChar w:fldCharType="begin"/>
+    </w:r>
+    <w:r>
+      <w:instrText xml:space="preserve"> STYLEREF  "Címsor 1"  \* MERGEFORMAT </w:instrText>
+    </w:r>
+    <w:r>
+      <w:fldChar w:fldCharType="separate"/>
+    </w:r>
+    <w:r>
+      <w:rPr>
+        <w:noProof/>
+      </w:rPr>
+      <w:t>Adatbázis dokumentációja</w:t>
+    </w:r>
+    <w:r>
+      <w:fldChar w:fldCharType="end"/>
+    </w:r>
+    <w:r>
+      <w:tab/>
+    </w:r>
+    <w:fldSimple w:instr=" STYLEREF  &quot;Címsor 3&quot;  \* MERGEFORMAT ">
+      <w:r>
+        <w:rPr>
+          <w:noProof/>
+        </w:rPr>
+        <w:t>Az itemdesc tábla</w:t>
+      </w:r>
+    </w:fldSimple>
+    <w:r>
+      <w:tab/>
+    </w:r>
+    <w:proofErr w:type="spellStart"/>
+    <w:r>
+      <w:t>Arcalite</w:t>
+    </w:r>
+    <w:proofErr w:type="spellEnd"/>
+    <w:r>
+      <w:t xml:space="preserve"> projekt dokumentációja</w:t>
+    </w:r>
+  </w:p>
+</w:hdr>
+</file>
+
+<file path=word/header2.xml><?xml version="1.0" encoding="utf-8"?>
+<w:hdr xmlns:wpc="http://schemas.microsoft.com/office/word/2010/wordprocessingCanvas" xmlns:cx="http://schemas.microsoft.com/office/drawing/2014/chartex" xmlns:cx1="http://schemas.microsoft.com/office/drawing/2015/9/8/chartex" xmlns:cx2="http://schemas.microsoft.com/office/drawing/2015/10/21/chartex" xmlns:cx3="http://schemas.microsoft.com/office/drawing/2016/5/9/chartex" xmlns:cx4="http://schemas.microsoft.com/office/drawing/2016/5/10/chartex" xmlns:cx5="http://schemas.microsoft.com/office/drawing/2016/5/11/chartex" xmlns:cx6="http://schemas.microsoft.com/office/drawing/2016/5/12/chartex" xmlns:cx7="http://schemas.microsoft.com/office/drawing/2016/5/13/chartex" xmlns:cx8="http://schemas.microsoft.com/office/drawing/2016/5/14/chartex" xmlns:mc="http://schemas.openxmlformats.org/markup-compatibility/2006" xmlns:aink="http://schemas.microsoft.com/office/drawing/2016/ink" xmlns:am3d="http://schemas.microsoft.com/office/drawing/2017/model3d" xmlns:o="urn:schemas-microsoft-com:office:office" xmlns:r="http://schemas.openxmlformats.org/officeDocument/2006/relationships" xmlns:m="http://schemas.openxmlformats.org/officeDocument/2006/math" xmlns:v="urn:schemas-microsoft-com:vml" xmlns:wp14="http://schemas.microsoft.com/office/word/2010/wordprocessingDrawing" xmlns:wp="http://schemas.openxmlformats.org/drawingml/2006/wordprocessingDrawing" xmlns:w10="urn:schemas-microsoft-com:office:word" xmlns:w="http://schemas.openxmlformats.org/wordprocessingml/2006/main" xmlns:w14="http://schemas.microsoft.com/office/word/2010/wordml" xmlns:w15="http://schemas.microsoft.com/office/word/2012/wordml" xmlns:w16cid="http://schemas.microsoft.com/office/word/2016/wordml/cid" xmlns:w16se="http://schemas.microsoft.com/office/word/2015/wordml/symex" xmlns:wpg="http://schemas.microsoft.com/office/word/2010/wordprocessingGroup" xmlns:wpi="http://schemas.microsoft.com/office/word/2010/wordprocessingInk" xmlns:wne="http://schemas.microsoft.com/office/word/2006/wordml" xmlns:wps="http://schemas.microsoft.com/office/word/2010/wordprocessingShape" mc:Ignorable="w14 w15 w16se w16cid wp14">
+  <w:p>
+    <w:pPr>
+      <w:pStyle w:val="lfej"/>
+    </w:pPr>
+    <w:r>
+      <w:fldChar w:fldCharType="begin"/>
+    </w:r>
+    <w:r>
+      <w:instrText xml:space="preserve"> STYLEREF  "Címsor 1"  \* MERGEFORMAT </w:instrText>
+    </w:r>
+    <w:r>
+      <w:fldChar w:fldCharType="separate"/>
+    </w:r>
+    <w:r>
+      <w:rPr>
+        <w:noProof/>
+      </w:rPr>
+      <w:t>Adatbázis dokumentációja</w:t>
+    </w:r>
+    <w:r>
+      <w:fldChar w:fldCharType="end"/>
+    </w:r>
+    <w:r>
+      <w:tab/>
+    </w:r>
+    <w:r>
+      <w:tab/>
+    </w:r>
+    <w:proofErr w:type="spellStart"/>
+    <w:r>
+      <w:t>Arcalite</w:t>
+    </w:r>
+    <w:proofErr w:type="spellEnd"/>
+    <w:r>
+      <w:t xml:space="preserve"> projekt dokumentációja</w:t>
+    </w:r>
+  </w:p>
+</w:hdr>
 </file>
 
 <file path=word/numbering.xml><?xml version="1.0" encoding="utf-8"?>
@@ -5538,9 +6827,10 @@
     <w:uiPriority w:val="9"/>
     <w:unhideWhenUsed/>
     <w:qFormat/>
-    <w:rsid w:val="00DD0C6F"/>
+    <w:rsid w:val="00842557"/>
     <w:pPr>
       <w:keepLines/>
+      <w:pageBreakBefore/>
       <w:spacing w:before="240" w:after="0"/>
       <w:outlineLvl w:val="2"/>
     </w:pPr>
@@ -5628,7 +6918,7 @@
     <w:basedOn w:val="Bekezdsalapbettpusa"/>
     <w:link w:val="Cmsor3"/>
     <w:uiPriority w:val="9"/>
-    <w:rsid w:val="00DD0C6F"/>
+    <w:rsid w:val="00842557"/>
     <w:rPr>
       <w:rFonts w:asciiTheme="majorHAnsi" w:eastAsiaTheme="majorEastAsia" w:hAnsiTheme="majorHAnsi" w:cstheme="majorBidi"/>
       <w:color w:val="1F3763" w:themeColor="accent1" w:themeShade="7F"/>
@@ -5732,6 +7022,50 @@
         <w:shd w:val="clear" w:color="auto" w:fill="CCCCCC" w:themeFill="text1" w:themeFillTint="33"/>
       </w:tcPr>
     </w:tblStylePr>
+  </w:style>
+  <w:style w:type="paragraph" w:styleId="lfej">
+    <w:name w:val="header"/>
+    <w:basedOn w:val="Norml"/>
+    <w:link w:val="lfejChar"/>
+    <w:uiPriority w:val="99"/>
+    <w:unhideWhenUsed/>
+    <w:rsid w:val="000D74B9"/>
+    <w:pPr>
+      <w:tabs>
+        <w:tab w:val="center" w:pos="4536"/>
+        <w:tab w:val="right" w:pos="9072"/>
+      </w:tabs>
+      <w:spacing w:after="0" w:line="240" w:lineRule="auto"/>
+    </w:pPr>
+  </w:style>
+  <w:style w:type="character" w:customStyle="1" w:styleId="lfejChar">
+    <w:name w:val="Élőfej Char"/>
+    <w:basedOn w:val="Bekezdsalapbettpusa"/>
+    <w:link w:val="lfej"/>
+    <w:uiPriority w:val="99"/>
+    <w:rsid w:val="000D74B9"/>
+  </w:style>
+  <w:style w:type="paragraph" w:styleId="llb">
+    <w:name w:val="footer"/>
+    <w:basedOn w:val="Norml"/>
+    <w:link w:val="llbChar"/>
+    <w:uiPriority w:val="99"/>
+    <w:unhideWhenUsed/>
+    <w:rsid w:val="000D74B9"/>
+    <w:pPr>
+      <w:tabs>
+        <w:tab w:val="center" w:pos="4536"/>
+        <w:tab w:val="right" w:pos="9072"/>
+      </w:tabs>
+      <w:spacing w:after="0" w:line="240" w:lineRule="auto"/>
+    </w:pPr>
+  </w:style>
+  <w:style w:type="character" w:customStyle="1" w:styleId="llbChar">
+    <w:name w:val="Élőláb Char"/>
+    <w:basedOn w:val="Bekezdsalapbettpusa"/>
+    <w:link w:val="llb"/>
+    <w:uiPriority w:val="99"/>
+    <w:rsid w:val="000D74B9"/>
   </w:style>
 </w:styles>
 </file>
@@ -6036,7 +7370,7 @@
 </file>
 
 <file path=customXml/itemProps1.xml><?xml version="1.0" encoding="utf-8"?>
-<ds:datastoreItem xmlns:ds="http://schemas.openxmlformats.org/officeDocument/2006/customXml" ds:itemID="{AC6855FE-AE5A-4A59-999B-4C0F4973B9DF}">
+<ds:datastoreItem xmlns:ds="http://schemas.openxmlformats.org/officeDocument/2006/customXml" ds:itemID="{FCA57899-831A-459C-83E8-B61EA4BE454F}">
   <ds:schemaRefs>
     <ds:schemaRef ds:uri="http://schemas.openxmlformats.org/officeDocument/2006/bibliography"/>
   </ds:schemaRefs>

</xml_diff>

<commit_message>
Added some test data
Added test profiles, avatars, players but enemies and items are still needed. Also updated creator sql and documentation because of typo.
</commit_message>
<xml_diff>
--- a/Dok/Adatbázis.docx
+++ b/Dok/Adatbázis.docx
@@ -9,11 +9,13 @@
       <w:r>
         <w:t>Adatbázis dokumentációja</w:t>
       </w:r>
-      <w:bookmarkStart w:id="0" w:name="_GoBack"/>
-      <w:bookmarkEnd w:id="0"/>
     </w:p>
     <w:p>
-      <w:r>
+      <w:bookmarkStart w:id="0" w:name="_GoBack"/>
+      <w:r>
+        <w:rPr>
+          <w:noProof/>
+        </w:rPr>
         <w:drawing>
           <wp:anchor distT="0" distB="0" distL="114300" distR="114300" simplePos="0" relativeHeight="251658240" behindDoc="0" locked="0" layoutInCell="1" allowOverlap="1" wp14:anchorId="6FD05E8F" wp14:editId="46384680">
             <wp:simplePos x="0" y="0"/>
@@ -74,6 +76,7 @@
           </wp:anchor>
         </w:drawing>
       </w:r>
+      <w:bookmarkEnd w:id="0"/>
       <w:r>
         <w:t xml:space="preserve">Adatbázisunk célja a felhasználók adatainak, </w:t>
       </w:r>
@@ -239,9 +242,9 @@
           <w:noProof/>
         </w:rPr>
         <w:drawing>
-          <wp:inline distT="0" distB="0" distL="0" distR="0" wp14:anchorId="45067ADE" wp14:editId="133D0173">
-            <wp:extent cx="5760000" cy="3022533"/>
-            <wp:effectExtent l="0" t="0" r="0" b="6985"/>
+          <wp:inline distT="0" distB="0" distL="0" distR="0" wp14:anchorId="45067ADE" wp14:editId="3E07A455">
+            <wp:extent cx="5760000" cy="3044214"/>
+            <wp:effectExtent l="0" t="0" r="0" b="3810"/>
             <wp:docPr id="1" name="Kép 1"/>
             <wp:cNvGraphicFramePr>
               <a:graphicFrameLocks xmlns:a="http://schemas.openxmlformats.org/drawingml/2006/main" noChangeAspect="1"/>
@@ -254,14 +257,20 @@
                     <pic:cNvPicPr/>
                   </pic:nvPicPr>
                   <pic:blipFill rotWithShape="1">
-                    <a:blip r:embed="rId9"/>
-                    <a:srcRect l="1895" t="3467" r="2145" b="4432"/>
+                    <a:blip r:embed="rId9">
+                      <a:extLst>
+                        <a:ext uri="{28A0092B-C50C-407E-A947-70E740481C1C}">
+                          <a14:useLocalDpi xmlns:a14="http://schemas.microsoft.com/office/drawing/2010/main" val="0"/>
+                        </a:ext>
+                      </a:extLst>
+                    </a:blip>
+                    <a:srcRect l="1381" t="2297" r="1539" b="1867"/>
                     <a:stretch/>
                   </pic:blipFill>
                   <pic:spPr bwMode="auto">
                     <a:xfrm>
                       <a:off x="0" y="0"/>
-                      <a:ext cx="5760000" cy="3022533"/>
+                      <a:ext cx="5760000" cy="3044214"/>
                     </a:xfrm>
                     <a:prstGeom prst="rect">
                       <a:avLst/>
@@ -318,6 +327,9 @@
     </w:p>
     <w:p>
       <w:r>
+        <w:rPr>
+          <w:noProof/>
+        </w:rPr>
         <w:drawing>
           <wp:anchor distT="0" distB="0" distL="114300" distR="114300" simplePos="0" relativeHeight="251660288" behindDoc="0" locked="0" layoutInCell="1" allowOverlap="1" wp14:anchorId="0ECFFEAB" wp14:editId="5637D0DA">
             <wp:simplePos x="0" y="0"/>
@@ -933,6 +945,9 @@
         </w:rPr>
       </w:pPr>
       <w:r>
+        <w:rPr>
+          <w:noProof/>
+        </w:rPr>
         <w:drawing>
           <wp:anchor distT="0" distB="0" distL="114300" distR="114300" simplePos="0" relativeHeight="251662336" behindDoc="0" locked="0" layoutInCell="1" allowOverlap="1" wp14:anchorId="1A5F2816" wp14:editId="0FAC5493">
             <wp:simplePos x="0" y="0"/>
@@ -1023,6 +1038,9 @@
     </w:p>
     <w:p>
       <w:r>
+        <w:rPr>
+          <w:noProof/>
+        </w:rPr>
         <w:drawing>
           <wp:anchor distT="0" distB="0" distL="114300" distR="114300" simplePos="0" relativeHeight="251664384" behindDoc="0" locked="0" layoutInCell="1" allowOverlap="1" wp14:anchorId="05D1D491" wp14:editId="3A37CF32">
             <wp:simplePos x="0" y="0"/>
@@ -1330,6 +1348,9 @@
     </w:p>
     <w:p>
       <w:r>
+        <w:rPr>
+          <w:noProof/>
+        </w:rPr>
         <w:drawing>
           <wp:anchor distT="0" distB="0" distL="114300" distR="114300" simplePos="0" relativeHeight="251666432" behindDoc="0" locked="0" layoutInCell="1" allowOverlap="1" wp14:anchorId="3667371E" wp14:editId="4B8B354B">
             <wp:simplePos x="0" y="0"/>
@@ -1907,6 +1928,9 @@
     </w:p>
     <w:p>
       <w:r>
+        <w:rPr>
+          <w:noProof/>
+        </w:rPr>
         <w:drawing>
           <wp:anchor distT="0" distB="0" distL="114300" distR="114300" simplePos="0" relativeHeight="251668480" behindDoc="0" locked="0" layoutInCell="1" allowOverlap="1" wp14:anchorId="55BE7D73" wp14:editId="453D47D9">
             <wp:simplePos x="0" y="0"/>
@@ -2188,6 +2212,9 @@
     </w:p>
     <w:p>
       <w:r>
+        <w:rPr>
+          <w:noProof/>
+        </w:rPr>
         <w:drawing>
           <wp:anchor distT="0" distB="0" distL="114300" distR="114300" simplePos="0" relativeHeight="251670528" behindDoc="0" locked="0" layoutInCell="1" allowOverlap="1" wp14:anchorId="0DAF2A67" wp14:editId="067E7817">
             <wp:simplePos x="0" y="0"/>
@@ -2469,6 +2496,9 @@
     </w:p>
     <w:p>
       <w:r>
+        <w:rPr>
+          <w:noProof/>
+        </w:rPr>
         <w:drawing>
           <wp:anchor distT="0" distB="0" distL="114300" distR="114300" simplePos="0" relativeHeight="251672576" behindDoc="0" locked="0" layoutInCell="1" allowOverlap="1" wp14:anchorId="375A4976" wp14:editId="3123E7A8">
             <wp:simplePos x="0" y="0"/>
@@ -3040,6 +3070,9 @@
         </w:rPr>
       </w:pPr>
       <w:r>
+        <w:rPr>
+          <w:noProof/>
+        </w:rPr>
         <w:drawing>
           <wp:anchor distT="0" distB="0" distL="114300" distR="114300" simplePos="0" relativeHeight="251674624" behindDoc="0" locked="0" layoutInCell="1" allowOverlap="1" wp14:anchorId="37E23BCE" wp14:editId="7AB65616">
             <wp:simplePos x="0" y="0"/>
@@ -3130,6 +3163,9 @@
     </w:p>
     <w:p>
       <w:r>
+        <w:rPr>
+          <w:noProof/>
+        </w:rPr>
         <w:drawing>
           <wp:anchor distT="0" distB="0" distL="114300" distR="114300" simplePos="0" relativeHeight="251676672" behindDoc="0" locked="0" layoutInCell="1" allowOverlap="1" wp14:anchorId="4703A6F5" wp14:editId="1C714EB2">
             <wp:simplePos x="0" y="0"/>
@@ -3414,6 +3450,9 @@
     </w:p>
     <w:p>
       <w:r>
+        <w:rPr>
+          <w:noProof/>
+        </w:rPr>
         <w:drawing>
           <wp:anchor distT="0" distB="0" distL="114300" distR="114300" simplePos="0" relativeHeight="251678720" behindDoc="0" locked="0" layoutInCell="1" allowOverlap="1" wp14:anchorId="718FC566" wp14:editId="2589C6B4">
             <wp:simplePos x="0" y="0"/>
@@ -3723,6 +3762,9 @@
     </w:p>
     <w:p>
       <w:r>
+        <w:rPr>
+          <w:noProof/>
+        </w:rPr>
         <w:drawing>
           <wp:anchor distT="0" distB="0" distL="114300" distR="114300" simplePos="0" relativeHeight="251680768" behindDoc="0" locked="0" layoutInCell="1" allowOverlap="1" wp14:anchorId="52E1FB55" wp14:editId="128AFDE0">
             <wp:simplePos x="0" y="0"/>
@@ -4006,6 +4048,9 @@
     </w:p>
     <w:p>
       <w:r>
+        <w:rPr>
+          <w:noProof/>
+        </w:rPr>
         <w:drawing>
           <wp:anchor distT="0" distB="0" distL="114300" distR="114300" simplePos="0" relativeHeight="251682816" behindDoc="0" locked="0" layoutInCell="1" allowOverlap="1" wp14:anchorId="6808077A" wp14:editId="7A428A72">
             <wp:simplePos x="0" y="0"/>
@@ -4412,6 +4457,9 @@
     </w:p>
     <w:p>
       <w:r>
+        <w:rPr>
+          <w:noProof/>
+        </w:rPr>
         <w:drawing>
           <wp:anchor distT="0" distB="0" distL="114300" distR="114300" simplePos="0" relativeHeight="251684864" behindDoc="0" locked="0" layoutInCell="1" allowOverlap="1" wp14:anchorId="0884672C" wp14:editId="4F5F823F">
             <wp:simplePos x="0" y="0"/>
@@ -5177,6 +5225,9 @@
         </w:rPr>
       </w:pPr>
       <w:r>
+        <w:rPr>
+          <w:noProof/>
+        </w:rPr>
         <w:drawing>
           <wp:anchor distT="0" distB="0" distL="114300" distR="114300" simplePos="0" relativeHeight="251686912" behindDoc="0" locked="0" layoutInCell="1" allowOverlap="1" wp14:anchorId="52D18065" wp14:editId="51106EA0">
             <wp:simplePos x="0" y="0"/>
@@ -5267,6 +5318,9 @@
     </w:p>
     <w:p>
       <w:r>
+        <w:rPr>
+          <w:noProof/>
+        </w:rPr>
         <w:drawing>
           <wp:anchor distT="0" distB="0" distL="114300" distR="114300" simplePos="0" relativeHeight="251688960" behindDoc="0" locked="0" layoutInCell="1" allowOverlap="1" wp14:anchorId="13C09A90" wp14:editId="08CBD681">
             <wp:simplePos x="0" y="0"/>
@@ -6040,6 +6094,9 @@
     </w:tbl>
     <w:p>
       <w:r>
+        <w:rPr>
+          <w:noProof/>
+        </w:rPr>
         <w:drawing>
           <wp:anchor distT="0" distB="0" distL="114300" distR="114300" simplePos="0" relativeHeight="251691008" behindDoc="0" locked="0" layoutInCell="1" allowOverlap="1" wp14:anchorId="2B9A16F9" wp14:editId="54D6A474">
             <wp:simplePos x="0" y="0"/>
@@ -6286,7 +6343,7 @@
         <w:rPr>
           <w:noProof/>
         </w:rPr>
-        <w:t>Az itemdesc tábla</w:t>
+        <w:t>A profile tábla</w:t>
       </w:r>
     </w:fldSimple>
     <w:r>
@@ -6326,6 +6383,9 @@
       <w:t>Adatbázis dokumentációja</w:t>
     </w:r>
     <w:r>
+      <w:rPr>
+        <w:noProof/>
+      </w:rPr>
       <w:fldChar w:fldCharType="end"/>
     </w:r>
     <w:r>
@@ -7370,7 +7430,7 @@
 </file>
 
 <file path=customXml/itemProps1.xml><?xml version="1.0" encoding="utf-8"?>
-<ds:datastoreItem xmlns:ds="http://schemas.openxmlformats.org/officeDocument/2006/customXml" ds:itemID="{FCA57899-831A-459C-83E8-B61EA4BE454F}">
+<ds:datastoreItem xmlns:ds="http://schemas.openxmlformats.org/officeDocument/2006/customXml" ds:itemID="{C437412A-90A7-439B-BD37-B63BB121DEB9}">
   <ds:schemaRefs>
     <ds:schemaRef ds:uri="http://schemas.openxmlformats.org/officeDocument/2006/bibliography"/>
   </ds:schemaRefs>

</xml_diff>

<commit_message>
Updated database doc, somewhat finished API doc, it'll need to be updated later
</commit_message>
<xml_diff>
--- a/Dok/Adatbázis.docx
+++ b/Dok/Adatbázis.docx
@@ -11,19 +11,18 @@
       </w:r>
     </w:p>
     <w:p>
-      <w:bookmarkStart w:id="0" w:name="_GoBack"/>
       <w:r>
         <w:rPr>
           <w:noProof/>
         </w:rPr>
         <w:drawing>
-          <wp:anchor distT="0" distB="0" distL="114300" distR="114300" simplePos="0" relativeHeight="251658240" behindDoc="0" locked="0" layoutInCell="1" allowOverlap="1" wp14:anchorId="6FD05E8F" wp14:editId="46384680">
+          <wp:anchor distT="0" distB="0" distL="114300" distR="114300" simplePos="0" relativeHeight="251658240" behindDoc="0" locked="0" layoutInCell="1" allowOverlap="1" wp14:anchorId="6FD05E8F" wp14:editId="68298DF7">
             <wp:simplePos x="0" y="0"/>
             <wp:positionH relativeFrom="margin">
               <wp:align>center</wp:align>
             </wp:positionH>
             <wp:positionV relativeFrom="paragraph">
-              <wp:posOffset>1296035</wp:posOffset>
+              <wp:posOffset>657860</wp:posOffset>
             </wp:positionV>
             <wp:extent cx="4038600" cy="314325"/>
             <wp:effectExtent l="0" t="0" r="0" b="9525"/>
@@ -76,17 +75,8 @@
           </wp:anchor>
         </w:drawing>
       </w:r>
-      <w:bookmarkEnd w:id="0"/>
-      <w:r>
-        <w:t xml:space="preserve">Adatbázisunk célja a felhasználók adatainak, </w:t>
-      </w:r>
-      <w:proofErr w:type="spellStart"/>
-      <w:r>
-        <w:t>játékbeli</w:t>
-      </w:r>
-      <w:proofErr w:type="spellEnd"/>
-      <w:r>
-        <w:t xml:space="preserve"> állásuknak, illetve a játék általános információinak tárolása</w:t>
+      <w:r>
+        <w:t>Adatbázisunk célja a felhasználók adatainak, játékbeli állásuknak, illetve a játék általános információinak tárolása</w:t>
       </w:r>
       <w:r>
         <w:t>.</w:t>
@@ -110,34 +100,26 @@
           <w:tcPr>
             <w:cnfStyle w:val="001000000000" w:firstRow="0" w:lastRow="0" w:firstColumn="1" w:lastColumn="0" w:oddVBand="0" w:evenVBand="0" w:oddHBand="0" w:evenHBand="0" w:firstRowFirstColumn="0" w:firstRowLastColumn="0" w:lastRowFirstColumn="0" w:lastRowLastColumn="0"/>
             <w:tcW w:w="4531" w:type="dxa"/>
-          </w:tcPr>
-          <w:p>
-            <w:proofErr w:type="spellStart"/>
-            <w:r>
-              <w:t>MySQL</w:t>
-            </w:r>
-            <w:proofErr w:type="spellEnd"/>
-            <w:r>
-              <w:t xml:space="preserve"> kliens verzió</w:t>
+            <w:vAlign w:val="center"/>
+          </w:tcPr>
+          <w:p>
+            <w:r>
+              <w:t>MySQL kliens verzió</w:t>
             </w:r>
           </w:p>
         </w:tc>
         <w:tc>
           <w:tcPr>
             <w:tcW w:w="4531" w:type="dxa"/>
+            <w:vAlign w:val="center"/>
           </w:tcPr>
           <w:p>
             <w:pPr>
               <w:cnfStyle w:val="000000100000" w:firstRow="0" w:lastRow="0" w:firstColumn="0" w:lastColumn="0" w:oddVBand="0" w:evenVBand="0" w:oddHBand="1" w:evenHBand="0" w:firstRowFirstColumn="0" w:firstRowLastColumn="0" w:lastRowFirstColumn="0" w:lastRowLastColumn="0"/>
             </w:pPr>
             <w:r>
-              <w:t xml:space="preserve">10.4.28 - </w:t>
-            </w:r>
-            <w:proofErr w:type="spellStart"/>
-            <w:r>
-              <w:t>MariaDB</w:t>
-            </w:r>
-            <w:proofErr w:type="spellEnd"/>
+              <w:t>10.4.28 - MariaDB</w:t>
+            </w:r>
           </w:p>
         </w:tc>
       </w:tr>
@@ -146,6 +128,7 @@
           <w:tcPr>
             <w:cnfStyle w:val="001000000000" w:firstRow="0" w:lastRow="0" w:firstColumn="1" w:lastColumn="0" w:oddVBand="0" w:evenVBand="0" w:oddHBand="0" w:evenHBand="0" w:firstRowFirstColumn="0" w:firstRowLastColumn="0" w:lastRowFirstColumn="0" w:lastRowLastColumn="0"/>
             <w:tcW w:w="4531" w:type="dxa"/>
+            <w:vAlign w:val="center"/>
           </w:tcPr>
           <w:p>
             <w:r>
@@ -156,16 +139,15 @@
         <w:tc>
           <w:tcPr>
             <w:tcW w:w="4531" w:type="dxa"/>
+            <w:vAlign w:val="center"/>
           </w:tcPr>
           <w:p>
             <w:pPr>
               <w:cnfStyle w:val="000000000000" w:firstRow="0" w:lastRow="0" w:firstColumn="0" w:lastColumn="0" w:oddVBand="0" w:evenVBand="0" w:oddHBand="0" w:evenHBand="0" w:firstRowFirstColumn="0" w:firstRowLastColumn="0" w:lastRowFirstColumn="0" w:lastRowLastColumn="0"/>
             </w:pPr>
-            <w:proofErr w:type="spellStart"/>
             <w:r>
               <w:t>arcalite</w:t>
             </w:r>
-            <w:proofErr w:type="spellEnd"/>
           </w:p>
         </w:tc>
       </w:tr>
@@ -177,6 +159,7 @@
           <w:tcPr>
             <w:cnfStyle w:val="001000000000" w:firstRow="0" w:lastRow="0" w:firstColumn="1" w:lastColumn="0" w:oddVBand="0" w:evenVBand="0" w:oddHBand="0" w:evenHBand="0" w:firstRowFirstColumn="0" w:firstRowLastColumn="0" w:lastRowFirstColumn="0" w:lastRowLastColumn="0"/>
             <w:tcW w:w="4531" w:type="dxa"/>
+            <w:vAlign w:val="center"/>
           </w:tcPr>
           <w:p>
             <w:r>
@@ -187,16 +170,15 @@
         <w:tc>
           <w:tcPr>
             <w:tcW w:w="4531" w:type="dxa"/>
+            <w:vAlign w:val="center"/>
           </w:tcPr>
           <w:p>
             <w:pPr>
               <w:cnfStyle w:val="000000100000" w:firstRow="0" w:lastRow="0" w:firstColumn="0" w:lastColumn="0" w:oddVBand="0" w:evenVBand="0" w:oddHBand="1" w:evenHBand="0" w:firstRowFirstColumn="0" w:firstRowLastColumn="0" w:lastRowFirstColumn="0" w:lastRowLastColumn="0"/>
             </w:pPr>
-            <w:proofErr w:type="spellStart"/>
             <w:r>
               <w:t>InnoDB</w:t>
             </w:r>
-            <w:proofErr w:type="spellEnd"/>
           </w:p>
         </w:tc>
       </w:tr>
@@ -205,6 +187,7 @@
           <w:tcPr>
             <w:cnfStyle w:val="001000000000" w:firstRow="0" w:lastRow="0" w:firstColumn="1" w:lastColumn="0" w:oddVBand="0" w:evenVBand="0" w:oddHBand="0" w:evenHBand="0" w:firstRowFirstColumn="0" w:firstRowLastColumn="0" w:lastRowFirstColumn="0" w:lastRowLastColumn="0"/>
             <w:tcW w:w="4531" w:type="dxa"/>
+            <w:vAlign w:val="center"/>
           </w:tcPr>
           <w:p>
             <w:r>
@@ -215,6 +198,7 @@
         <w:tc>
           <w:tcPr>
             <w:tcW w:w="4531" w:type="dxa"/>
+            <w:vAlign w:val="center"/>
           </w:tcPr>
           <w:p>
             <w:pPr>
@@ -242,9 +226,9 @@
           <w:noProof/>
         </w:rPr>
         <w:drawing>
-          <wp:inline distT="0" distB="0" distL="0" distR="0" wp14:anchorId="45067ADE" wp14:editId="3E07A455">
-            <wp:extent cx="5760000" cy="3044214"/>
-            <wp:effectExtent l="0" t="0" r="0" b="3810"/>
+          <wp:inline distT="0" distB="0" distL="0" distR="0" wp14:anchorId="45067ADE" wp14:editId="70F6CBC6">
+            <wp:extent cx="5760000" cy="3013717"/>
+            <wp:effectExtent l="0" t="0" r="0" b="0"/>
             <wp:docPr id="1" name="Kép 1"/>
             <wp:cNvGraphicFramePr>
               <a:graphicFrameLocks xmlns:a="http://schemas.openxmlformats.org/drawingml/2006/main" noChangeAspect="1"/>
@@ -257,20 +241,20 @@
                     <pic:cNvPicPr/>
                   </pic:nvPicPr>
                   <pic:blipFill rotWithShape="1">
-                    <a:blip r:embed="rId9">
+                    <a:blip r:embed="rId9" cstate="print">
                       <a:extLst>
                         <a:ext uri="{28A0092B-C50C-407E-A947-70E740481C1C}">
                           <a14:useLocalDpi xmlns:a14="http://schemas.microsoft.com/office/drawing/2010/main" val="0"/>
                         </a:ext>
                       </a:extLst>
                     </a:blip>
-                    <a:srcRect l="1381" t="2297" r="1539" b="1867"/>
+                    <a:srcRect l="2345" t="5320" r="3859" b="2984"/>
                     <a:stretch/>
                   </pic:blipFill>
                   <pic:spPr bwMode="auto">
                     <a:xfrm>
                       <a:off x="0" y="0"/>
-                      <a:ext cx="5760000" cy="3044214"/>
+                      <a:ext cx="5760000" cy="3013717"/>
                     </a:xfrm>
                     <a:prstGeom prst="rect">
                       <a:avLst/>
@@ -313,14 +297,12 @@
       <w:r>
         <w:t xml:space="preserve">A </w:t>
       </w:r>
-      <w:proofErr w:type="spellStart"/>
       <w:r>
         <w:rPr>
           <w:i/>
         </w:rPr>
         <w:t>profile</w:t>
       </w:r>
-      <w:proofErr w:type="spellEnd"/>
       <w:r>
         <w:t xml:space="preserve"> tábla</w:t>
       </w:r>
@@ -331,16 +313,16 @@
           <w:noProof/>
         </w:rPr>
         <w:drawing>
-          <wp:anchor distT="0" distB="0" distL="114300" distR="114300" simplePos="0" relativeHeight="251660288" behindDoc="0" locked="0" layoutInCell="1" allowOverlap="1" wp14:anchorId="0ECFFEAB" wp14:editId="5637D0DA">
+          <wp:anchor distT="0" distB="0" distL="114300" distR="114300" simplePos="0" relativeHeight="251660288" behindDoc="0" locked="0" layoutInCell="1" allowOverlap="1" wp14:anchorId="0ECFFEAB" wp14:editId="4C82C47E">
             <wp:simplePos x="0" y="0"/>
             <wp:positionH relativeFrom="margin">
               <wp:align>center</wp:align>
             </wp:positionH>
             <wp:positionV relativeFrom="paragraph">
-              <wp:posOffset>1501140</wp:posOffset>
+              <wp:posOffset>2369820</wp:posOffset>
             </wp:positionV>
-            <wp:extent cx="3600000" cy="1780292"/>
-            <wp:effectExtent l="0" t="0" r="635" b="0"/>
+            <wp:extent cx="3259159" cy="1780292"/>
+            <wp:effectExtent l="0" t="0" r="0" b="0"/>
             <wp:wrapNone/>
             <wp:docPr id="3" name="Kép 3"/>
             <wp:cNvGraphicFramePr>
@@ -368,7 +350,7 @@
                   <pic:spPr bwMode="auto">
                     <a:xfrm>
                       <a:off x="0" y="0"/>
-                      <a:ext cx="3600000" cy="1780292"/>
+                      <a:ext cx="3259159" cy="1780292"/>
                     </a:xfrm>
                     <a:prstGeom prst="rect">
                       <a:avLst/>
@@ -420,10 +402,10 @@
         <w:tblLook w:val="0420" w:firstRow="1" w:lastRow="0" w:firstColumn="0" w:lastColumn="0" w:noHBand="0" w:noVBand="1"/>
       </w:tblPr>
       <w:tblGrid>
-        <w:gridCol w:w="1555"/>
-        <w:gridCol w:w="851"/>
-        <w:gridCol w:w="850"/>
-        <w:gridCol w:w="5811"/>
+        <w:gridCol w:w="1545"/>
+        <w:gridCol w:w="1406"/>
+        <w:gridCol w:w="689"/>
+        <w:gridCol w:w="5427"/>
       </w:tblGrid>
       <w:tr>
         <w:trPr>
@@ -450,7 +432,7 @@
         </w:tc>
         <w:tc>
           <w:tcPr>
-            <w:tcW w:w="851" w:type="dxa"/>
+            <w:tcW w:w="1422" w:type="dxa"/>
           </w:tcPr>
           <w:p>
             <w:pPr>
@@ -469,7 +451,7 @@
         </w:tc>
         <w:tc>
           <w:tcPr>
-            <w:tcW w:w="850" w:type="dxa"/>
+            <w:tcW w:w="567" w:type="dxa"/>
           </w:tcPr>
           <w:p>
             <w:pPr>
@@ -488,7 +470,7 @@
         </w:tc>
         <w:tc>
           <w:tcPr>
-            <w:tcW w:w="5811" w:type="dxa"/>
+            <w:tcW w:w="5523" w:type="dxa"/>
           </w:tcPr>
           <w:p>
             <w:pPr>
@@ -515,16 +497,14 @@
             <w:tcW w:w="1555" w:type="dxa"/>
           </w:tcPr>
           <w:p>
-            <w:proofErr w:type="spellStart"/>
             <w:r>
               <w:t>id</w:t>
             </w:r>
-            <w:proofErr w:type="spellEnd"/>
-          </w:p>
-        </w:tc>
-        <w:tc>
-          <w:tcPr>
-            <w:tcW w:w="851" w:type="dxa"/>
+          </w:p>
+        </w:tc>
+        <w:tc>
+          <w:tcPr>
+            <w:tcW w:w="1422" w:type="dxa"/>
           </w:tcPr>
           <w:p>
             <w:pPr>
@@ -537,7 +517,7 @@
         </w:tc>
         <w:tc>
           <w:tcPr>
-            <w:tcW w:w="850" w:type="dxa"/>
+            <w:tcW w:w="567" w:type="dxa"/>
           </w:tcPr>
           <w:p>
             <w:pPr>
@@ -550,7 +530,7 @@
         </w:tc>
         <w:tc>
           <w:tcPr>
-            <w:tcW w:w="5811" w:type="dxa"/>
+            <w:tcW w:w="5523" w:type="dxa"/>
           </w:tcPr>
           <w:p/>
         </w:tc>
@@ -561,16 +541,14 @@
             <w:tcW w:w="1555" w:type="dxa"/>
           </w:tcPr>
           <w:p>
-            <w:proofErr w:type="spellStart"/>
             <w:r>
               <w:t>username</w:t>
             </w:r>
-            <w:proofErr w:type="spellEnd"/>
-          </w:p>
-        </w:tc>
-        <w:tc>
-          <w:tcPr>
-            <w:tcW w:w="851" w:type="dxa"/>
+          </w:p>
+        </w:tc>
+        <w:tc>
+          <w:tcPr>
+            <w:tcW w:w="1422" w:type="dxa"/>
           </w:tcPr>
           <w:p>
             <w:pPr>
@@ -583,17 +561,17 @@
         </w:tc>
         <w:tc>
           <w:tcPr>
-            <w:tcW w:w="850" w:type="dxa"/>
-          </w:tcPr>
-          <w:p>
-            <w:pPr>
-              <w:jc w:val="center"/>
-            </w:pPr>
-          </w:p>
-        </w:tc>
-        <w:tc>
-          <w:tcPr>
-            <w:tcW w:w="5811" w:type="dxa"/>
+            <w:tcW w:w="567" w:type="dxa"/>
+          </w:tcPr>
+          <w:p>
+            <w:pPr>
+              <w:jc w:val="center"/>
+            </w:pPr>
+          </w:p>
+        </w:tc>
+        <w:tc>
+          <w:tcPr>
+            <w:tcW w:w="5523" w:type="dxa"/>
           </w:tcPr>
           <w:p>
             <w:r>
@@ -611,16 +589,14 @@
             <w:tcW w:w="1555" w:type="dxa"/>
           </w:tcPr>
           <w:p>
-            <w:proofErr w:type="spellStart"/>
             <w:r>
               <w:t>password</w:t>
             </w:r>
-            <w:proofErr w:type="spellEnd"/>
-          </w:p>
-        </w:tc>
-        <w:tc>
-          <w:tcPr>
-            <w:tcW w:w="851" w:type="dxa"/>
+          </w:p>
+        </w:tc>
+        <w:tc>
+          <w:tcPr>
+            <w:tcW w:w="1422" w:type="dxa"/>
           </w:tcPr>
           <w:p>
             <w:pPr>
@@ -633,37 +609,21 @@
         </w:tc>
         <w:tc>
           <w:tcPr>
-            <w:tcW w:w="850" w:type="dxa"/>
-          </w:tcPr>
-          <w:p>
-            <w:pPr>
-              <w:jc w:val="center"/>
-            </w:pPr>
-          </w:p>
-        </w:tc>
-        <w:tc>
-          <w:tcPr>
-            <w:tcW w:w="5811" w:type="dxa"/>
-          </w:tcPr>
-          <w:p>
-            <w:r>
-              <w:t xml:space="preserve">A fiók </w:t>
-            </w:r>
-            <w:proofErr w:type="spellStart"/>
-            <w:r>
-              <w:t>jelszava</w:t>
-            </w:r>
-            <w:proofErr w:type="spellEnd"/>
-            <w:r>
-              <w:t xml:space="preserve"> (PASSWORD függvénnyel </w:t>
-            </w:r>
-            <w:proofErr w:type="spellStart"/>
-            <w:r>
-              <w:t>hash</w:t>
-            </w:r>
-            <w:proofErr w:type="spellEnd"/>
-            <w:r>
-              <w:t>-elve)</w:t>
+            <w:tcW w:w="567" w:type="dxa"/>
+          </w:tcPr>
+          <w:p>
+            <w:pPr>
+              <w:jc w:val="center"/>
+            </w:pPr>
+          </w:p>
+        </w:tc>
+        <w:tc>
+          <w:tcPr>
+            <w:tcW w:w="5523" w:type="dxa"/>
+          </w:tcPr>
+          <w:p>
+            <w:r>
+              <w:t>A fiók jelszava (PASSWORD függvénnyel hash-elve)</w:t>
             </w:r>
           </w:p>
         </w:tc>
@@ -681,7 +641,7 @@
         </w:tc>
         <w:tc>
           <w:tcPr>
-            <w:tcW w:w="851" w:type="dxa"/>
+            <w:tcW w:w="1422" w:type="dxa"/>
           </w:tcPr>
           <w:p>
             <w:pPr>
@@ -694,17 +654,17 @@
         </w:tc>
         <w:tc>
           <w:tcPr>
-            <w:tcW w:w="850" w:type="dxa"/>
-          </w:tcPr>
-          <w:p>
-            <w:pPr>
-              <w:jc w:val="center"/>
-            </w:pPr>
-          </w:p>
-        </w:tc>
-        <w:tc>
-          <w:tcPr>
-            <w:tcW w:w="5811" w:type="dxa"/>
+            <w:tcW w:w="567" w:type="dxa"/>
+          </w:tcPr>
+          <w:p>
+            <w:pPr>
+              <w:jc w:val="center"/>
+            </w:pPr>
+          </w:p>
+        </w:tc>
+        <w:tc>
+          <w:tcPr>
+            <w:tcW w:w="5523" w:type="dxa"/>
           </w:tcPr>
           <w:p>
             <w:r>
@@ -729,7 +689,7 @@
         </w:tc>
         <w:tc>
           <w:tcPr>
-            <w:tcW w:w="851" w:type="dxa"/>
+            <w:tcW w:w="1422" w:type="dxa"/>
           </w:tcPr>
           <w:p>
             <w:pPr>
@@ -742,21 +702,66 @@
         </w:tc>
         <w:tc>
           <w:tcPr>
-            <w:tcW w:w="850" w:type="dxa"/>
-          </w:tcPr>
-          <w:p>
-            <w:pPr>
-              <w:jc w:val="center"/>
-            </w:pPr>
-          </w:p>
-        </w:tc>
-        <w:tc>
-          <w:tcPr>
-            <w:tcW w:w="5811" w:type="dxa"/>
+            <w:tcW w:w="567" w:type="dxa"/>
+          </w:tcPr>
+          <w:p>
+            <w:pPr>
+              <w:jc w:val="center"/>
+            </w:pPr>
+          </w:p>
+        </w:tc>
+        <w:tc>
+          <w:tcPr>
+            <w:tcW w:w="5523" w:type="dxa"/>
           </w:tcPr>
           <w:p>
             <w:r>
               <w:t>Az összes játszott idő</w:t>
+            </w:r>
+          </w:p>
+        </w:tc>
+      </w:tr>
+      <w:tr>
+        <w:tc>
+          <w:tcPr>
+            <w:tcW w:w="1555" w:type="dxa"/>
+          </w:tcPr>
+          <w:p>
+            <w:r>
+              <w:t>deletedAt</w:t>
+            </w:r>
+          </w:p>
+        </w:tc>
+        <w:tc>
+          <w:tcPr>
+            <w:tcW w:w="1422" w:type="dxa"/>
+          </w:tcPr>
+          <w:p>
+            <w:pPr>
+              <w:jc w:val="center"/>
+            </w:pPr>
+            <w:r>
+              <w:t>Dátum és idő</w:t>
+            </w:r>
+          </w:p>
+        </w:tc>
+        <w:tc>
+          <w:tcPr>
+            <w:tcW w:w="567" w:type="dxa"/>
+          </w:tcPr>
+          <w:p>
+            <w:pPr>
+              <w:jc w:val="center"/>
+            </w:pPr>
+          </w:p>
+        </w:tc>
+        <w:tc>
+          <w:tcPr>
+            <w:tcW w:w="5523" w:type="dxa"/>
+          </w:tcPr>
+          <w:p>
+            <w:r>
+              <w:t>A fiók törlésének időpontja</w:t>
             </w:r>
           </w:p>
         </w:tc>
@@ -770,14 +775,12 @@
         <w:lastRenderedPageBreak/>
         <w:t xml:space="preserve">Az </w:t>
       </w:r>
-      <w:proofErr w:type="spellStart"/>
       <w:r>
         <w:rPr>
           <w:i/>
         </w:rPr>
         <w:t>achievement</w:t>
       </w:r>
-      <w:proofErr w:type="spellEnd"/>
       <w:r>
         <w:t xml:space="preserve"> tábla</w:t>
       </w:r>
@@ -892,11 +895,9 @@
             <w:tcW w:w="1555" w:type="dxa"/>
           </w:tcPr>
           <w:p>
-            <w:proofErr w:type="spellStart"/>
             <w:r>
               <w:t>id</w:t>
             </w:r>
-            <w:proofErr w:type="spellEnd"/>
           </w:p>
         </w:tc>
         <w:tc>
@@ -1024,31 +1025,30 @@
         <w:lastRenderedPageBreak/>
         <w:t xml:space="preserve">A </w:t>
       </w:r>
-      <w:proofErr w:type="spellStart"/>
       <w:r>
         <w:rPr>
           <w:i/>
         </w:rPr>
         <w:t>proach</w:t>
       </w:r>
-      <w:proofErr w:type="spellEnd"/>
       <w:r>
         <w:t xml:space="preserve"> tábla</w:t>
       </w:r>
     </w:p>
     <w:p>
+      <w:bookmarkStart w:id="0" w:name="_GoBack"/>
       <w:r>
         <w:rPr>
           <w:noProof/>
         </w:rPr>
         <w:drawing>
-          <wp:anchor distT="0" distB="0" distL="114300" distR="114300" simplePos="0" relativeHeight="251664384" behindDoc="0" locked="0" layoutInCell="1" allowOverlap="1" wp14:anchorId="05D1D491" wp14:editId="3A37CF32">
+          <wp:anchor distT="0" distB="0" distL="114300" distR="114300" simplePos="0" relativeHeight="251664384" behindDoc="0" locked="0" layoutInCell="1" allowOverlap="1" wp14:anchorId="05D1D491" wp14:editId="5DFFAE10">
             <wp:simplePos x="0" y="0"/>
             <wp:positionH relativeFrom="margin">
-              <wp:align>center</wp:align>
+              <wp:align>right</wp:align>
             </wp:positionH>
             <wp:positionV relativeFrom="paragraph">
-              <wp:posOffset>953770</wp:posOffset>
+              <wp:posOffset>1306195</wp:posOffset>
             </wp:positionV>
             <wp:extent cx="5760000" cy="1212270"/>
             <wp:effectExtent l="0" t="0" r="0" b="6985"/>
@@ -1105,6 +1105,7 @@
           </wp:anchor>
         </w:drawing>
       </w:r>
+      <w:bookmarkEnd w:id="0"/>
       <w:r>
         <w:t>Az adott felhasználó által elért mérföldköveket tartja számon.</w:t>
       </w:r>
@@ -1250,14 +1251,12 @@
             <w:r>
               <w:t xml:space="preserve">A fiók kódja. Kapcsolat a </w:t>
             </w:r>
-            <w:proofErr w:type="spellStart"/>
             <w:r>
               <w:rPr>
                 <w:i/>
               </w:rPr>
               <w:t>profile</w:t>
             </w:r>
-            <w:proofErr w:type="spellEnd"/>
             <w:r>
               <w:t xml:space="preserve"> táblával.</w:t>
             </w:r>
@@ -1270,11 +1269,9 @@
             <w:tcW w:w="1555" w:type="dxa"/>
           </w:tcPr>
           <w:p>
-            <w:proofErr w:type="spellStart"/>
             <w:r>
               <w:t>achievementid</w:t>
             </w:r>
-            <w:proofErr w:type="spellEnd"/>
           </w:p>
         </w:tc>
         <w:tc>
@@ -1311,14 +1308,12 @@
             <w:r>
               <w:t xml:space="preserve">A mérföldkő kódja. Kapcsolat az </w:t>
             </w:r>
-            <w:proofErr w:type="spellStart"/>
             <w:r>
               <w:rPr>
                 <w:i/>
               </w:rPr>
               <w:t>achievement</w:t>
             </w:r>
-            <w:proofErr w:type="spellEnd"/>
             <w:r>
               <w:t xml:space="preserve"> táblával.</w:t>
             </w:r>
@@ -1334,14 +1329,12 @@
         <w:lastRenderedPageBreak/>
         <w:t xml:space="preserve">A </w:t>
       </w:r>
-      <w:proofErr w:type="spellStart"/>
       <w:r>
         <w:rPr>
           <w:i/>
         </w:rPr>
         <w:t>player</w:t>
       </w:r>
-      <w:proofErr w:type="spellEnd"/>
       <w:r>
         <w:t xml:space="preserve"> tábla</w:t>
       </w:r>
@@ -1352,13 +1345,13 @@
           <w:noProof/>
         </w:rPr>
         <w:drawing>
-          <wp:anchor distT="0" distB="0" distL="114300" distR="114300" simplePos="0" relativeHeight="251666432" behindDoc="0" locked="0" layoutInCell="1" allowOverlap="1" wp14:anchorId="3667371E" wp14:editId="4B8B354B">
+          <wp:anchor distT="0" distB="0" distL="114300" distR="114300" simplePos="0" relativeHeight="251666432" behindDoc="0" locked="0" layoutInCell="1" allowOverlap="1" wp14:anchorId="3667371E" wp14:editId="7E65C12A">
             <wp:simplePos x="0" y="0"/>
             <wp:positionH relativeFrom="margin">
-              <wp:align>center</wp:align>
+              <wp:align>right</wp:align>
             </wp:positionH>
             <wp:positionV relativeFrom="paragraph">
-              <wp:posOffset>1839595</wp:posOffset>
+              <wp:posOffset>2601595</wp:posOffset>
             </wp:positionV>
             <wp:extent cx="5760000" cy="2236050"/>
             <wp:effectExtent l="0" t="0" r="0" b="0"/>
@@ -1521,11 +1514,9 @@
             <w:tcW w:w="1555" w:type="dxa"/>
           </w:tcPr>
           <w:p>
-            <w:proofErr w:type="spellStart"/>
             <w:r>
               <w:t>id</w:t>
             </w:r>
-            <w:proofErr w:type="spellEnd"/>
           </w:p>
         </w:tc>
         <w:tc>
@@ -1567,11 +1558,9 @@
             <w:tcW w:w="1555" w:type="dxa"/>
           </w:tcPr>
           <w:p>
-            <w:proofErr w:type="spellStart"/>
             <w:r>
               <w:t>name</w:t>
             </w:r>
-            <w:proofErr w:type="spellEnd"/>
           </w:p>
         </w:tc>
         <w:tc>
@@ -1617,11 +1606,9 @@
             <w:tcW w:w="1555" w:type="dxa"/>
           </w:tcPr>
           <w:p>
-            <w:proofErr w:type="spellStart"/>
             <w:r>
               <w:t>hp</w:t>
             </w:r>
-            <w:proofErr w:type="spellEnd"/>
           </w:p>
         </w:tc>
         <w:tc>
@@ -1706,14 +1693,12 @@
             <w:r>
               <w:t xml:space="preserve">A hozzátartozó fiók kódja. Kapcsolat a </w:t>
             </w:r>
-            <w:proofErr w:type="spellStart"/>
             <w:r>
               <w:rPr>
                 <w:i/>
               </w:rPr>
               <w:t>profile</w:t>
             </w:r>
-            <w:proofErr w:type="spellEnd"/>
             <w:r>
               <w:t xml:space="preserve"> táblával.</w:t>
             </w:r>
@@ -1729,11 +1714,9 @@
             <w:tcW w:w="1555" w:type="dxa"/>
           </w:tcPr>
           <w:p>
-            <w:proofErr w:type="spellStart"/>
             <w:r>
               <w:t>avatarid</w:t>
             </w:r>
-            <w:proofErr w:type="spellEnd"/>
           </w:p>
         </w:tc>
         <w:tc>
@@ -1776,14 +1759,12 @@
             <w:r>
               <w:t xml:space="preserve"> </w:t>
             </w:r>
-            <w:proofErr w:type="spellStart"/>
             <w:r>
               <w:rPr>
                 <w:i/>
               </w:rPr>
               <w:t>avatar</w:t>
             </w:r>
-            <w:proofErr w:type="spellEnd"/>
             <w:r>
               <w:t xml:space="preserve"> táblával.</w:t>
             </w:r>
@@ -1835,7 +1816,6 @@
             <w:r>
               <w:t xml:space="preserve">A legutoljára elért szint kódja. Kapcsolat a </w:t>
             </w:r>
-            <w:proofErr w:type="spellStart"/>
             <w:r>
               <w:rPr>
                 <w:i/>
@@ -1848,7 +1828,6 @@
               </w:rPr>
               <w:t>vel</w:t>
             </w:r>
-            <w:proofErr w:type="spellEnd"/>
             <w:r>
               <w:t xml:space="preserve"> táblával.</w:t>
             </w:r>
@@ -1864,11 +1843,9 @@
             <w:tcW w:w="1555" w:type="dxa"/>
           </w:tcPr>
           <w:p>
-            <w:proofErr w:type="spellStart"/>
             <w:r>
               <w:t>playtime</w:t>
             </w:r>
-            <w:proofErr w:type="spellEnd"/>
           </w:p>
         </w:tc>
         <w:tc>
@@ -1914,14 +1891,12 @@
         <w:lastRenderedPageBreak/>
         <w:t xml:space="preserve">Az </w:t>
       </w:r>
-      <w:proofErr w:type="spellStart"/>
       <w:r>
         <w:rPr>
           <w:i/>
         </w:rPr>
         <w:t>avatar</w:t>
       </w:r>
-      <w:proofErr w:type="spellEnd"/>
       <w:r>
         <w:t xml:space="preserve"> tábla</w:t>
       </w:r>
@@ -1932,13 +1907,13 @@
           <w:noProof/>
         </w:rPr>
         <w:drawing>
-          <wp:anchor distT="0" distB="0" distL="114300" distR="114300" simplePos="0" relativeHeight="251668480" behindDoc="0" locked="0" layoutInCell="1" allowOverlap="1" wp14:anchorId="55BE7D73" wp14:editId="453D47D9">
+          <wp:anchor distT="0" distB="0" distL="114300" distR="114300" simplePos="0" relativeHeight="251668480" behindDoc="0" locked="0" layoutInCell="1" allowOverlap="1" wp14:anchorId="55BE7D73" wp14:editId="1E295B41">
             <wp:simplePos x="0" y="0"/>
             <wp:positionH relativeFrom="margin">
               <wp:align>center</wp:align>
             </wp:positionH>
             <wp:positionV relativeFrom="paragraph">
-              <wp:posOffset>956945</wp:posOffset>
+              <wp:posOffset>1271270</wp:posOffset>
             </wp:positionV>
             <wp:extent cx="3600000" cy="1129618"/>
             <wp:effectExtent l="0" t="0" r="635" b="0"/>
@@ -2104,11 +2079,9 @@
             <w:tcW w:w="1555" w:type="dxa"/>
           </w:tcPr>
           <w:p>
-            <w:proofErr w:type="spellStart"/>
             <w:r>
               <w:t>id</w:t>
             </w:r>
-            <w:proofErr w:type="spellEnd"/>
           </w:p>
         </w:tc>
         <w:tc>
@@ -2198,14 +2171,12 @@
         <w:lastRenderedPageBreak/>
         <w:t xml:space="preserve">A </w:t>
       </w:r>
-      <w:proofErr w:type="spellStart"/>
       <w:r>
         <w:rPr>
           <w:i/>
         </w:rPr>
         <w:t>level</w:t>
       </w:r>
-      <w:proofErr w:type="spellEnd"/>
       <w:r>
         <w:t xml:space="preserve"> tábla</w:t>
       </w:r>
@@ -2216,13 +2187,13 @@
           <w:noProof/>
         </w:rPr>
         <w:drawing>
-          <wp:anchor distT="0" distB="0" distL="114300" distR="114300" simplePos="0" relativeHeight="251670528" behindDoc="0" locked="0" layoutInCell="1" allowOverlap="1" wp14:anchorId="0DAF2A67" wp14:editId="067E7817">
+          <wp:anchor distT="0" distB="0" distL="114300" distR="114300" simplePos="0" relativeHeight="251670528" behindDoc="0" locked="0" layoutInCell="1" allowOverlap="1" wp14:anchorId="0DAF2A67" wp14:editId="797AD1C7">
             <wp:simplePos x="0" y="0"/>
             <wp:positionH relativeFrom="margin">
               <wp:align>center</wp:align>
             </wp:positionH>
             <wp:positionV relativeFrom="paragraph">
-              <wp:posOffset>909320</wp:posOffset>
+              <wp:posOffset>1233170</wp:posOffset>
             </wp:positionV>
             <wp:extent cx="3600000" cy="1097435"/>
             <wp:effectExtent l="0" t="0" r="635" b="7620"/>
@@ -2388,11 +2359,9 @@
             <w:tcW w:w="1555" w:type="dxa"/>
           </w:tcPr>
           <w:p>
-            <w:proofErr w:type="spellStart"/>
             <w:r>
               <w:t>id</w:t>
             </w:r>
-            <w:proofErr w:type="spellEnd"/>
           </w:p>
         </w:tc>
         <w:tc>
@@ -2482,14 +2451,12 @@
         <w:lastRenderedPageBreak/>
         <w:t xml:space="preserve">Az </w:t>
       </w:r>
-      <w:proofErr w:type="spellStart"/>
       <w:r>
         <w:rPr>
           <w:i/>
         </w:rPr>
         <w:t>enemy</w:t>
       </w:r>
-      <w:proofErr w:type="spellEnd"/>
       <w:r>
         <w:t xml:space="preserve"> tábla</w:t>
       </w:r>
@@ -2500,13 +2467,13 @@
           <w:noProof/>
         </w:rPr>
         <w:drawing>
-          <wp:anchor distT="0" distB="0" distL="114300" distR="114300" simplePos="0" relativeHeight="251672576" behindDoc="0" locked="0" layoutInCell="1" allowOverlap="1" wp14:anchorId="375A4976" wp14:editId="3123E7A8">
+          <wp:anchor distT="0" distB="0" distL="114300" distR="114300" simplePos="0" relativeHeight="251672576" behindDoc="0" locked="0" layoutInCell="1" allowOverlap="1" wp14:anchorId="375A4976" wp14:editId="011718B6">
             <wp:simplePos x="0" y="0"/>
             <wp:positionH relativeFrom="margin">
               <wp:align>center</wp:align>
             </wp:positionH>
             <wp:positionV relativeFrom="paragraph">
-              <wp:posOffset>1122045</wp:posOffset>
+              <wp:posOffset>1503045</wp:posOffset>
             </wp:positionV>
             <wp:extent cx="3600000" cy="1242478"/>
             <wp:effectExtent l="0" t="0" r="635" b="0"/>
@@ -2669,11 +2636,9 @@
             <w:tcW w:w="1555" w:type="dxa"/>
           </w:tcPr>
           <w:p>
-            <w:proofErr w:type="spellStart"/>
             <w:r>
               <w:t>id</w:t>
             </w:r>
-            <w:proofErr w:type="spellEnd"/>
           </w:p>
         </w:tc>
         <w:tc>
@@ -2715,11 +2680,9 @@
             <w:tcW w:w="1555" w:type="dxa"/>
           </w:tcPr>
           <w:p>
-            <w:proofErr w:type="spellStart"/>
             <w:r>
               <w:t>hp</w:t>
             </w:r>
-            <w:proofErr w:type="spellEnd"/>
           </w:p>
         </w:tc>
         <w:tc>
@@ -2816,14 +2779,12 @@
         <w:lastRenderedPageBreak/>
         <w:t xml:space="preserve">Az </w:t>
       </w:r>
-      <w:proofErr w:type="spellStart"/>
       <w:r>
         <w:rPr>
           <w:i/>
         </w:rPr>
         <w:t>enemplay</w:t>
       </w:r>
-      <w:proofErr w:type="spellEnd"/>
       <w:r>
         <w:t xml:space="preserve"> tábla</w:t>
       </w:r>
@@ -2935,11 +2896,9 @@
             <w:tcW w:w="1555" w:type="dxa"/>
           </w:tcPr>
           <w:p>
-            <w:proofErr w:type="spellStart"/>
             <w:r>
               <w:t>playerid</w:t>
             </w:r>
-            <w:proofErr w:type="spellEnd"/>
           </w:p>
         </w:tc>
         <w:tc>
@@ -2976,14 +2935,12 @@
             <w:r>
               <w:t xml:space="preserve">A karakter kódja. Kapcsolat a </w:t>
             </w:r>
-            <w:proofErr w:type="spellStart"/>
             <w:r>
               <w:rPr>
                 <w:i/>
               </w:rPr>
               <w:t>player</w:t>
             </w:r>
-            <w:proofErr w:type="spellEnd"/>
             <w:r>
               <w:t xml:space="preserve"> táblával.</w:t>
             </w:r>
@@ -2996,11 +2953,9 @@
             <w:tcW w:w="1555" w:type="dxa"/>
           </w:tcPr>
           <w:p>
-            <w:proofErr w:type="spellStart"/>
             <w:r>
               <w:t>enemyid</w:t>
             </w:r>
-            <w:proofErr w:type="spellEnd"/>
           </w:p>
         </w:tc>
         <w:tc>
@@ -3043,14 +2998,12 @@
             <w:r>
               <w:t xml:space="preserve"> </w:t>
             </w:r>
-            <w:proofErr w:type="spellStart"/>
             <w:r>
               <w:rPr>
                 <w:i/>
               </w:rPr>
               <w:t>enemy</w:t>
             </w:r>
-            <w:proofErr w:type="spellEnd"/>
             <w:r>
               <w:t xml:space="preserve"> táblával.</w:t>
             </w:r>
@@ -3149,14 +3102,12 @@
         <w:lastRenderedPageBreak/>
         <w:t xml:space="preserve">Az </w:t>
       </w:r>
-      <w:proofErr w:type="spellStart"/>
       <w:r>
         <w:rPr>
           <w:i/>
         </w:rPr>
         <w:t>item</w:t>
       </w:r>
-      <w:proofErr w:type="spellEnd"/>
       <w:r>
         <w:t xml:space="preserve"> tábla</w:t>
       </w:r>
@@ -3167,13 +3118,13 @@
           <w:noProof/>
         </w:rPr>
         <w:drawing>
-          <wp:anchor distT="0" distB="0" distL="114300" distR="114300" simplePos="0" relativeHeight="251676672" behindDoc="0" locked="0" layoutInCell="1" allowOverlap="1" wp14:anchorId="4703A6F5" wp14:editId="1C714EB2">
+          <wp:anchor distT="0" distB="0" distL="114300" distR="114300" simplePos="0" relativeHeight="251676672" behindDoc="0" locked="0" layoutInCell="1" allowOverlap="1" wp14:anchorId="4703A6F5" wp14:editId="68F7D4CA">
             <wp:simplePos x="0" y="0"/>
             <wp:positionH relativeFrom="margin">
               <wp:align>center</wp:align>
             </wp:positionH>
             <wp:positionV relativeFrom="paragraph">
-              <wp:posOffset>937895</wp:posOffset>
+              <wp:posOffset>1261745</wp:posOffset>
             </wp:positionV>
             <wp:extent cx="3600000" cy="1035897"/>
             <wp:effectExtent l="0" t="0" r="635" b="0"/>
@@ -3336,11 +3287,9 @@
             <w:tcW w:w="1555" w:type="dxa"/>
           </w:tcPr>
           <w:p>
-            <w:proofErr w:type="spellStart"/>
             <w:r>
               <w:t>id</w:t>
             </w:r>
-            <w:proofErr w:type="spellEnd"/>
           </w:p>
         </w:tc>
         <w:tc>
@@ -3436,14 +3385,12 @@
         <w:lastRenderedPageBreak/>
         <w:t xml:space="preserve">Az </w:t>
       </w:r>
-      <w:proofErr w:type="spellStart"/>
       <w:r>
         <w:rPr>
           <w:i/>
         </w:rPr>
         <w:t>itemplay</w:t>
       </w:r>
-      <w:proofErr w:type="spellEnd"/>
       <w:r>
         <w:t xml:space="preserve"> tábla</w:t>
       </w:r>
@@ -3454,13 +3401,13 @@
           <w:noProof/>
         </w:rPr>
         <w:drawing>
-          <wp:anchor distT="0" distB="0" distL="114300" distR="114300" simplePos="0" relativeHeight="251678720" behindDoc="0" locked="0" layoutInCell="1" allowOverlap="1" wp14:anchorId="718FC566" wp14:editId="2589C6B4">
+          <wp:anchor distT="0" distB="0" distL="114300" distR="114300" simplePos="0" relativeHeight="251678720" behindDoc="0" locked="0" layoutInCell="1" allowOverlap="1" wp14:anchorId="718FC566" wp14:editId="2457646A">
             <wp:simplePos x="0" y="0"/>
             <wp:positionH relativeFrom="margin">
               <wp:align>right</wp:align>
             </wp:positionH>
             <wp:positionV relativeFrom="paragraph">
-              <wp:posOffset>962660</wp:posOffset>
+              <wp:posOffset>1296035</wp:posOffset>
             </wp:positionV>
             <wp:extent cx="5760000" cy="1332958"/>
             <wp:effectExtent l="0" t="0" r="0" b="635"/>
@@ -3623,11 +3570,9 @@
             <w:tcW w:w="1555" w:type="dxa"/>
           </w:tcPr>
           <w:p>
-            <w:proofErr w:type="spellStart"/>
             <w:r>
               <w:t>playerid</w:t>
             </w:r>
-            <w:proofErr w:type="spellEnd"/>
           </w:p>
         </w:tc>
         <w:tc>
@@ -3664,14 +3609,12 @@
             <w:r>
               <w:t xml:space="preserve">A karakter kódja. Kapcsolat a </w:t>
             </w:r>
-            <w:proofErr w:type="spellStart"/>
             <w:r>
               <w:rPr>
                 <w:i/>
               </w:rPr>
               <w:t>player</w:t>
             </w:r>
-            <w:proofErr w:type="spellEnd"/>
             <w:r>
               <w:t xml:space="preserve"> táblával.</w:t>
             </w:r>
@@ -3684,11 +3627,9 @@
             <w:tcW w:w="1555" w:type="dxa"/>
           </w:tcPr>
           <w:p>
-            <w:proofErr w:type="spellStart"/>
             <w:r>
               <w:t>itemid</w:t>
             </w:r>
-            <w:proofErr w:type="spellEnd"/>
           </w:p>
         </w:tc>
         <w:tc>
@@ -3725,14 +3666,12 @@
             <w:r>
               <w:t xml:space="preserve">A tárgy kódja. Kapcsolat az </w:t>
             </w:r>
-            <w:proofErr w:type="spellStart"/>
             <w:r>
               <w:rPr>
                 <w:i/>
               </w:rPr>
               <w:t>item</w:t>
             </w:r>
-            <w:proofErr w:type="spellEnd"/>
             <w:r>
               <w:t xml:space="preserve"> táblával.</w:t>
             </w:r>
@@ -3748,14 +3687,12 @@
         <w:lastRenderedPageBreak/>
         <w:t xml:space="preserve">A </w:t>
       </w:r>
-      <w:proofErr w:type="spellStart"/>
       <w:r>
         <w:rPr>
           <w:i/>
         </w:rPr>
         <w:t>lang</w:t>
       </w:r>
-      <w:proofErr w:type="spellEnd"/>
       <w:r>
         <w:t xml:space="preserve"> tábla</w:t>
       </w:r>
@@ -3766,13 +3703,13 @@
           <w:noProof/>
         </w:rPr>
         <w:drawing>
-          <wp:anchor distT="0" distB="0" distL="114300" distR="114300" simplePos="0" relativeHeight="251680768" behindDoc="0" locked="0" layoutInCell="1" allowOverlap="1" wp14:anchorId="52E1FB55" wp14:editId="128AFDE0">
+          <wp:anchor distT="0" distB="0" distL="114300" distR="114300" simplePos="0" relativeHeight="251680768" behindDoc="0" locked="0" layoutInCell="1" allowOverlap="1" wp14:anchorId="52E1FB55" wp14:editId="2F6A5436">
             <wp:simplePos x="0" y="0"/>
             <wp:positionH relativeFrom="margin">
               <wp:align>center</wp:align>
             </wp:positionH>
             <wp:positionV relativeFrom="paragraph">
-              <wp:posOffset>937895</wp:posOffset>
+              <wp:posOffset>1290320</wp:posOffset>
             </wp:positionV>
             <wp:extent cx="3600000" cy="1004652"/>
             <wp:effectExtent l="0" t="0" r="635" b="5080"/>
@@ -3935,11 +3872,9 @@
             <w:tcW w:w="1555" w:type="dxa"/>
           </w:tcPr>
           <w:p>
-            <w:proofErr w:type="spellStart"/>
             <w:r>
               <w:t>id</w:t>
             </w:r>
-            <w:proofErr w:type="spellEnd"/>
           </w:p>
         </w:tc>
         <w:tc>
@@ -3981,11 +3916,9 @@
             <w:tcW w:w="1555" w:type="dxa"/>
           </w:tcPr>
           <w:p>
-            <w:proofErr w:type="spellStart"/>
             <w:r>
               <w:t>name</w:t>
             </w:r>
-            <w:proofErr w:type="spellEnd"/>
           </w:p>
         </w:tc>
         <w:tc>
@@ -4034,14 +3967,12 @@
         <w:lastRenderedPageBreak/>
         <w:t xml:space="preserve">Az </w:t>
       </w:r>
-      <w:proofErr w:type="spellStart"/>
       <w:r>
         <w:rPr>
           <w:i/>
         </w:rPr>
         <w:t>achdesc</w:t>
       </w:r>
-      <w:proofErr w:type="spellEnd"/>
       <w:r>
         <w:t xml:space="preserve"> tábla</w:t>
       </w:r>
@@ -4052,13 +3983,13 @@
           <w:noProof/>
         </w:rPr>
         <w:drawing>
-          <wp:anchor distT="0" distB="0" distL="114300" distR="114300" simplePos="0" relativeHeight="251682816" behindDoc="0" locked="0" layoutInCell="1" allowOverlap="1" wp14:anchorId="6808077A" wp14:editId="7A428A72">
+          <wp:anchor distT="0" distB="0" distL="114300" distR="114300" simplePos="0" relativeHeight="251682816" behindDoc="0" locked="0" layoutInCell="1" allowOverlap="1" wp14:anchorId="6808077A" wp14:editId="3426A405">
             <wp:simplePos x="0" y="0"/>
             <wp:positionH relativeFrom="margin">
-              <wp:align>center</wp:align>
+              <wp:align>right</wp:align>
             </wp:positionH>
             <wp:positionV relativeFrom="paragraph">
-              <wp:posOffset>1287780</wp:posOffset>
+              <wp:posOffset>1802130</wp:posOffset>
             </wp:positionV>
             <wp:extent cx="5760000" cy="1461893"/>
             <wp:effectExtent l="0" t="0" r="0" b="5080"/>
@@ -4221,11 +4152,9 @@
             <w:tcW w:w="1555" w:type="dxa"/>
           </w:tcPr>
           <w:p>
-            <w:proofErr w:type="spellStart"/>
             <w:r>
               <w:t>achievementid</w:t>
             </w:r>
-            <w:proofErr w:type="spellEnd"/>
           </w:p>
         </w:tc>
         <w:tc>
@@ -4262,14 +4191,12 @@
             <w:r>
               <w:t xml:space="preserve">A mérföldkő kódja. Kapcsolat az </w:t>
             </w:r>
-            <w:proofErr w:type="spellStart"/>
             <w:r>
               <w:rPr>
                 <w:i/>
               </w:rPr>
               <w:t>achievement</w:t>
             </w:r>
-            <w:proofErr w:type="spellEnd"/>
             <w:r>
               <w:t xml:space="preserve"> táblával.</w:t>
             </w:r>
@@ -4282,11 +4209,9 @@
             <w:tcW w:w="1555" w:type="dxa"/>
           </w:tcPr>
           <w:p>
-            <w:proofErr w:type="spellStart"/>
             <w:r>
               <w:t>languageid</w:t>
             </w:r>
-            <w:proofErr w:type="spellEnd"/>
           </w:p>
         </w:tc>
         <w:tc>
@@ -4323,14 +4248,12 @@
             <w:r>
               <w:t xml:space="preserve">A nyelv kódja. Kapcsolat a </w:t>
             </w:r>
-            <w:proofErr w:type="spellStart"/>
             <w:r>
               <w:rPr>
                 <w:i/>
               </w:rPr>
               <w:t>lang</w:t>
             </w:r>
-            <w:proofErr w:type="spellEnd"/>
             <w:r>
               <w:t xml:space="preserve"> táblával.</w:t>
             </w:r>
@@ -4346,11 +4269,9 @@
             <w:tcW w:w="1555" w:type="dxa"/>
           </w:tcPr>
           <w:p>
-            <w:proofErr w:type="spellStart"/>
             <w:r>
               <w:t>name</w:t>
             </w:r>
-            <w:proofErr w:type="spellEnd"/>
           </w:p>
         </w:tc>
         <w:tc>
@@ -4393,11 +4314,9 @@
             <w:tcW w:w="1555" w:type="dxa"/>
           </w:tcPr>
           <w:p>
-            <w:proofErr w:type="spellStart"/>
             <w:r>
               <w:t>description</w:t>
             </w:r>
-            <w:proofErr w:type="spellEnd"/>
           </w:p>
         </w:tc>
         <w:tc>
@@ -4443,14 +4362,12 @@
         <w:lastRenderedPageBreak/>
         <w:t xml:space="preserve">Az </w:t>
       </w:r>
-      <w:proofErr w:type="spellStart"/>
       <w:r>
         <w:rPr>
           <w:i/>
         </w:rPr>
         <w:t>avatardesc</w:t>
       </w:r>
-      <w:proofErr w:type="spellEnd"/>
       <w:r>
         <w:t xml:space="preserve"> tábla</w:t>
       </w:r>
@@ -4461,13 +4378,13 @@
           <w:noProof/>
         </w:rPr>
         <w:drawing>
-          <wp:anchor distT="0" distB="0" distL="114300" distR="114300" simplePos="0" relativeHeight="251684864" behindDoc="0" locked="0" layoutInCell="1" allowOverlap="1" wp14:anchorId="0884672C" wp14:editId="4F5F823F">
+          <wp:anchor distT="0" distB="0" distL="114300" distR="114300" simplePos="0" relativeHeight="251684864" behindDoc="0" locked="0" layoutInCell="1" allowOverlap="1" wp14:anchorId="0884672C" wp14:editId="3D1A8F7C">
             <wp:simplePos x="0" y="0"/>
             <wp:positionH relativeFrom="margin">
               <wp:align>right</wp:align>
             </wp:positionH>
             <wp:positionV relativeFrom="paragraph">
-              <wp:posOffset>1274445</wp:posOffset>
+              <wp:posOffset>1836420</wp:posOffset>
             </wp:positionV>
             <wp:extent cx="5760000" cy="1632756"/>
             <wp:effectExtent l="0" t="0" r="0" b="5715"/>
@@ -4630,11 +4547,9 @@
             <w:tcW w:w="1555" w:type="dxa"/>
           </w:tcPr>
           <w:p>
-            <w:proofErr w:type="spellStart"/>
             <w:r>
               <w:t>avatarid</w:t>
             </w:r>
-            <w:proofErr w:type="spellEnd"/>
           </w:p>
         </w:tc>
         <w:tc>
@@ -4677,14 +4592,12 @@
             <w:r>
               <w:t xml:space="preserve">kódja. Kapcsolat az </w:t>
             </w:r>
-            <w:proofErr w:type="spellStart"/>
             <w:r>
               <w:rPr>
                 <w:i/>
               </w:rPr>
               <w:t>avatar</w:t>
             </w:r>
-            <w:proofErr w:type="spellEnd"/>
             <w:r>
               <w:t xml:space="preserve"> táblával.</w:t>
             </w:r>
@@ -4697,11 +4610,9 @@
             <w:tcW w:w="1555" w:type="dxa"/>
           </w:tcPr>
           <w:p>
-            <w:proofErr w:type="spellStart"/>
             <w:r>
               <w:t>languageid</w:t>
             </w:r>
-            <w:proofErr w:type="spellEnd"/>
           </w:p>
         </w:tc>
         <w:tc>
@@ -4738,14 +4649,12 @@
             <w:r>
               <w:t xml:space="preserve">A nyelv kódja. Kapcsolat a </w:t>
             </w:r>
-            <w:proofErr w:type="spellStart"/>
             <w:r>
               <w:rPr>
                 <w:i/>
               </w:rPr>
               <w:t>lang</w:t>
             </w:r>
-            <w:proofErr w:type="spellEnd"/>
             <w:r>
               <w:t xml:space="preserve"> táblával.</w:t>
             </w:r>
@@ -4761,11 +4670,9 @@
             <w:tcW w:w="1555" w:type="dxa"/>
           </w:tcPr>
           <w:p>
-            <w:proofErr w:type="spellStart"/>
             <w:r>
               <w:t>name</w:t>
             </w:r>
-            <w:proofErr w:type="spellEnd"/>
           </w:p>
         </w:tc>
         <w:tc>
@@ -4811,11 +4718,9 @@
             <w:tcW w:w="1555" w:type="dxa"/>
           </w:tcPr>
           <w:p>
-            <w:proofErr w:type="spellStart"/>
             <w:r>
               <w:t>description</w:t>
             </w:r>
-            <w:proofErr w:type="spellEnd"/>
           </w:p>
         </w:tc>
         <w:tc>
@@ -4864,14 +4769,12 @@
         <w:lastRenderedPageBreak/>
         <w:t xml:space="preserve">A </w:t>
       </w:r>
-      <w:proofErr w:type="spellStart"/>
       <w:r>
         <w:rPr>
           <w:i/>
         </w:rPr>
         <w:t>leveldesc</w:t>
       </w:r>
-      <w:proofErr w:type="spellEnd"/>
       <w:r>
         <w:t xml:space="preserve"> tábla</w:t>
       </w:r>
@@ -5028,14 +4931,12 @@
             <w:r>
               <w:t xml:space="preserve"> kódja. Kapcsolat az </w:t>
             </w:r>
-            <w:proofErr w:type="spellStart"/>
             <w:r>
               <w:rPr>
                 <w:i/>
               </w:rPr>
               <w:t>level</w:t>
             </w:r>
-            <w:proofErr w:type="spellEnd"/>
             <w:r>
               <w:t xml:space="preserve"> táblával.</w:t>
             </w:r>
@@ -5048,11 +4949,9 @@
             <w:tcW w:w="1555" w:type="dxa"/>
           </w:tcPr>
           <w:p>
-            <w:proofErr w:type="spellStart"/>
             <w:r>
               <w:t>languageid</w:t>
             </w:r>
-            <w:proofErr w:type="spellEnd"/>
           </w:p>
         </w:tc>
         <w:tc>
@@ -5089,14 +4988,12 @@
             <w:r>
               <w:t xml:space="preserve">A nyelv kódja. Kapcsolat a </w:t>
             </w:r>
-            <w:proofErr w:type="spellStart"/>
             <w:r>
               <w:rPr>
                 <w:i/>
               </w:rPr>
               <w:t>lang</w:t>
             </w:r>
-            <w:proofErr w:type="spellEnd"/>
             <w:r>
               <w:t xml:space="preserve"> táblával.</w:t>
             </w:r>
@@ -5112,11 +5009,9 @@
             <w:tcW w:w="1555" w:type="dxa"/>
           </w:tcPr>
           <w:p>
-            <w:proofErr w:type="spellStart"/>
             <w:r>
               <w:t>name</w:t>
             </w:r>
-            <w:proofErr w:type="spellEnd"/>
           </w:p>
         </w:tc>
         <w:tc>
@@ -5165,11 +5060,9 @@
             <w:tcW w:w="1555" w:type="dxa"/>
           </w:tcPr>
           <w:p>
-            <w:proofErr w:type="spellStart"/>
             <w:r>
               <w:t>description</w:t>
             </w:r>
-            <w:proofErr w:type="spellEnd"/>
           </w:p>
         </w:tc>
         <w:tc>
@@ -5229,13 +5122,13 @@
           <w:noProof/>
         </w:rPr>
         <w:drawing>
-          <wp:anchor distT="0" distB="0" distL="114300" distR="114300" simplePos="0" relativeHeight="251686912" behindDoc="0" locked="0" layoutInCell="1" allowOverlap="1" wp14:anchorId="52D18065" wp14:editId="51106EA0">
+          <wp:anchor distT="0" distB="0" distL="114300" distR="114300" simplePos="0" relativeHeight="251686912" behindDoc="0" locked="0" layoutInCell="1" allowOverlap="1" wp14:anchorId="52D18065" wp14:editId="55911F41">
             <wp:simplePos x="0" y="0"/>
             <wp:positionH relativeFrom="margin">
-              <wp:posOffset>1905</wp:posOffset>
+              <wp:posOffset>3410</wp:posOffset>
             </wp:positionH>
             <wp:positionV relativeFrom="paragraph">
-              <wp:posOffset>81556</wp:posOffset>
+              <wp:posOffset>147955</wp:posOffset>
             </wp:positionV>
             <wp:extent cx="5760000" cy="1510569"/>
             <wp:effectExtent l="0" t="0" r="0" b="0"/>
@@ -5304,14 +5197,12 @@
         <w:lastRenderedPageBreak/>
         <w:t xml:space="preserve">Az </w:t>
       </w:r>
-      <w:proofErr w:type="spellStart"/>
       <w:r>
         <w:rPr>
           <w:i/>
         </w:rPr>
         <w:t>enemydesc</w:t>
       </w:r>
-      <w:proofErr w:type="spellEnd"/>
       <w:r>
         <w:t xml:space="preserve"> tábla</w:t>
       </w:r>
@@ -5322,13 +5213,13 @@
           <w:noProof/>
         </w:rPr>
         <w:drawing>
-          <wp:anchor distT="0" distB="0" distL="114300" distR="114300" simplePos="0" relativeHeight="251688960" behindDoc="0" locked="0" layoutInCell="1" allowOverlap="1" wp14:anchorId="13C09A90" wp14:editId="08CBD681">
+          <wp:anchor distT="0" distB="0" distL="114300" distR="114300" simplePos="0" relativeHeight="251688960" behindDoc="0" locked="0" layoutInCell="1" allowOverlap="1" wp14:anchorId="13C09A90" wp14:editId="53F06DF6">
             <wp:simplePos x="0" y="0"/>
             <wp:positionH relativeFrom="margin">
-              <wp:align>center</wp:align>
+              <wp:align>right</wp:align>
             </wp:positionH>
             <wp:positionV relativeFrom="paragraph">
-              <wp:posOffset>1261745</wp:posOffset>
+              <wp:posOffset>1833245</wp:posOffset>
             </wp:positionV>
             <wp:extent cx="5760000" cy="1647915"/>
             <wp:effectExtent l="0" t="0" r="0" b="0"/>
@@ -5496,11 +5387,9 @@
                 <w:b/>
               </w:rPr>
             </w:pPr>
-            <w:proofErr w:type="spellStart"/>
             <w:r>
               <w:t>enemyid</w:t>
             </w:r>
-            <w:proofErr w:type="spellEnd"/>
           </w:p>
         </w:tc>
         <w:tc>
@@ -5548,14 +5437,12 @@
             <w:r>
               <w:t xml:space="preserve">Az ellenfél kódja. Kapcsolat az </w:t>
             </w:r>
-            <w:proofErr w:type="spellStart"/>
             <w:r>
               <w:rPr>
                 <w:i/>
               </w:rPr>
               <w:t>enemy</w:t>
             </w:r>
-            <w:proofErr w:type="spellEnd"/>
             <w:r>
               <w:t xml:space="preserve"> táblával.</w:t>
             </w:r>
@@ -5568,11 +5455,9 @@
             <w:tcW w:w="1555" w:type="dxa"/>
           </w:tcPr>
           <w:p>
-            <w:proofErr w:type="spellStart"/>
             <w:r>
               <w:t>languageid</w:t>
             </w:r>
-            <w:proofErr w:type="spellEnd"/>
           </w:p>
         </w:tc>
         <w:tc>
@@ -5609,14 +5494,12 @@
             <w:r>
               <w:t xml:space="preserve">A nyelv kódja. Kapcsolat a </w:t>
             </w:r>
-            <w:proofErr w:type="spellStart"/>
             <w:r>
               <w:rPr>
                 <w:i/>
               </w:rPr>
               <w:t>lang</w:t>
             </w:r>
-            <w:proofErr w:type="spellEnd"/>
             <w:r>
               <w:t xml:space="preserve"> táblával.</w:t>
             </w:r>
@@ -5632,11 +5515,9 @@
             <w:tcW w:w="1555" w:type="dxa"/>
           </w:tcPr>
           <w:p>
-            <w:proofErr w:type="spellStart"/>
             <w:r>
               <w:t>name</w:t>
             </w:r>
-            <w:proofErr w:type="spellEnd"/>
           </w:p>
         </w:tc>
         <w:tc>
@@ -5685,11 +5566,9 @@
             <w:tcW w:w="1555" w:type="dxa"/>
           </w:tcPr>
           <w:p>
-            <w:proofErr w:type="spellStart"/>
             <w:r>
               <w:t>description</w:t>
             </w:r>
-            <w:proofErr w:type="spellEnd"/>
           </w:p>
         </w:tc>
         <w:tc>
@@ -5741,14 +5620,12 @@
         <w:lastRenderedPageBreak/>
         <w:t xml:space="preserve">Az </w:t>
       </w:r>
-      <w:proofErr w:type="spellStart"/>
       <w:r>
         <w:rPr>
           <w:i/>
         </w:rPr>
         <w:t>itemdesc</w:t>
       </w:r>
-      <w:proofErr w:type="spellEnd"/>
       <w:r>
         <w:t xml:space="preserve"> tábla</w:t>
       </w:r>
@@ -5860,11 +5737,9 @@
             <w:tcW w:w="1555" w:type="dxa"/>
           </w:tcPr>
           <w:p>
-            <w:proofErr w:type="spellStart"/>
             <w:r>
               <w:t>itemid</w:t>
             </w:r>
-            <w:proofErr w:type="spellEnd"/>
           </w:p>
         </w:tc>
         <w:tc>
@@ -5907,14 +5782,12 @@
             <w:r>
               <w:t xml:space="preserve"> kódja. Kapcsolat az </w:t>
             </w:r>
-            <w:proofErr w:type="spellStart"/>
             <w:r>
               <w:rPr>
                 <w:i/>
               </w:rPr>
               <w:t>item</w:t>
             </w:r>
-            <w:proofErr w:type="spellEnd"/>
             <w:r>
               <w:t xml:space="preserve"> táblával.</w:t>
             </w:r>
@@ -5927,11 +5800,9 @@
             <w:tcW w:w="1555" w:type="dxa"/>
           </w:tcPr>
           <w:p>
-            <w:proofErr w:type="spellStart"/>
             <w:r>
               <w:t>languageid</w:t>
             </w:r>
-            <w:proofErr w:type="spellEnd"/>
           </w:p>
         </w:tc>
         <w:tc>
@@ -5968,14 +5839,12 @@
             <w:r>
               <w:t xml:space="preserve">A nyelv kódja. Kapcsolat a </w:t>
             </w:r>
-            <w:proofErr w:type="spellStart"/>
             <w:r>
               <w:rPr>
                 <w:i/>
               </w:rPr>
               <w:t>lang</w:t>
             </w:r>
-            <w:proofErr w:type="spellEnd"/>
             <w:r>
               <w:t xml:space="preserve"> táblával.</w:t>
             </w:r>
@@ -5991,11 +5860,9 @@
             <w:tcW w:w="1555" w:type="dxa"/>
           </w:tcPr>
           <w:p>
-            <w:proofErr w:type="spellStart"/>
             <w:r>
               <w:t>name</w:t>
             </w:r>
-            <w:proofErr w:type="spellEnd"/>
           </w:p>
         </w:tc>
         <w:tc>
@@ -6044,11 +5911,9 @@
             <w:tcW w:w="1555" w:type="dxa"/>
           </w:tcPr>
           <w:p>
-            <w:proofErr w:type="spellStart"/>
             <w:r>
               <w:t>description</w:t>
             </w:r>
-            <w:proofErr w:type="spellEnd"/>
           </w:p>
         </w:tc>
         <w:tc>
@@ -6098,13 +5963,13 @@
           <w:noProof/>
         </w:rPr>
         <w:drawing>
-          <wp:anchor distT="0" distB="0" distL="114300" distR="114300" simplePos="0" relativeHeight="251691008" behindDoc="0" locked="0" layoutInCell="1" allowOverlap="1" wp14:anchorId="2B9A16F9" wp14:editId="54D6A474">
+          <wp:anchor distT="0" distB="0" distL="114300" distR="114300" simplePos="0" relativeHeight="251691008" behindDoc="0" locked="0" layoutInCell="1" allowOverlap="1" wp14:anchorId="2B9A16F9" wp14:editId="3E18289C">
             <wp:simplePos x="0" y="0"/>
             <wp:positionH relativeFrom="margin">
               <wp:posOffset>-1270</wp:posOffset>
             </wp:positionH>
             <wp:positionV relativeFrom="paragraph">
-              <wp:posOffset>104140</wp:posOffset>
+              <wp:posOffset>161290</wp:posOffset>
             </wp:positionV>
             <wp:extent cx="5760000" cy="1664695"/>
             <wp:effectExtent l="0" t="0" r="0" b="0"/>
@@ -6224,24 +6089,6 @@
     <w:r>
       <w:fldChar w:fldCharType="end"/>
     </w:r>
-    <w:r>
-      <w:t>/</w:t>
-    </w:r>
-    <w:r>
-      <w:fldChar w:fldCharType="begin"/>
-    </w:r>
-    <w:r>
-      <w:instrText xml:space="preserve"> NUMPAGES  \* Arabic  \* MERGEFORMAT </w:instrText>
-    </w:r>
-    <w:r>
-      <w:fldChar w:fldCharType="separate"/>
-    </w:r>
-    <w:r>
-      <w:t>17</w:t>
-    </w:r>
-    <w:r>
-      <w:fldChar w:fldCharType="end"/>
-    </w:r>
   </w:p>
 </w:ftr>
 </file>
@@ -6271,17 +6118,6 @@
     <w:r>
       <w:fldChar w:fldCharType="end"/>
     </w:r>
-    <w:r>
-      <w:t>/</w:t>
-    </w:r>
-    <w:fldSimple w:instr=" NUMPAGES  \* Arabic  \* MERGEFORMAT ">
-      <w:r>
-        <w:rPr>
-          <w:noProof/>
-        </w:rPr>
-        <w:t>17</w:t>
-      </w:r>
-    </w:fldSimple>
   </w:p>
 </w:ftr>
 </file>
@@ -6317,11 +6153,22 @@
     <w:pPr>
       <w:pStyle w:val="lfej"/>
     </w:pPr>
+    <w:fldSimple w:instr=" STYLEREF  &quot;Címsor 1&quot;  \* MERGEFORMAT ">
+      <w:r>
+        <w:rPr>
+          <w:noProof/>
+        </w:rPr>
+        <w:t>Adatbázis dokumentációja</w:t>
+      </w:r>
+    </w:fldSimple>
+    <w:r>
+      <w:tab/>
+    </w:r>
     <w:r>
       <w:fldChar w:fldCharType="begin"/>
     </w:r>
     <w:r>
-      <w:instrText xml:space="preserve"> STYLEREF  "Címsor 1"  \* MERGEFORMAT </w:instrText>
+      <w:instrText xml:space="preserve"> STYLEREF  "Címsor 3"  \* MERGEFORMAT </w:instrText>
     </w:r>
     <w:r>
       <w:fldChar w:fldCharType="separate"/>
@@ -6330,32 +6177,19 @@
       <w:rPr>
         <w:noProof/>
       </w:rPr>
-      <w:t>Adatbázis dokumentációja</w:t>
+      <w:t>Az avatar tábla</w:t>
     </w:r>
     <w:r>
+      <w:rPr>
+        <w:noProof/>
+      </w:rPr>
       <w:fldChar w:fldCharType="end"/>
     </w:r>
     <w:r>
       <w:tab/>
     </w:r>
-    <w:fldSimple w:instr=" STYLEREF  &quot;Címsor 3&quot;  \* MERGEFORMAT ">
-      <w:r>
-        <w:rPr>
-          <w:noProof/>
-        </w:rPr>
-        <w:t>A profile tábla</w:t>
-      </w:r>
-    </w:fldSimple>
     <w:r>
-      <w:tab/>
-    </w:r>
-    <w:proofErr w:type="spellStart"/>
-    <w:r>
-      <w:t>Arcalite</w:t>
-    </w:r>
-    <w:proofErr w:type="spellEnd"/>
-    <w:r>
-      <w:t xml:space="preserve"> projekt dokumentációja</w:t>
+      <w:t>Arcalite projekt dokumentációja</w:t>
     </w:r>
   </w:p>
 </w:hdr>
@@ -6367,40 +6201,20 @@
     <w:pPr>
       <w:pStyle w:val="lfej"/>
     </w:pPr>
-    <w:r>
-      <w:fldChar w:fldCharType="begin"/>
-    </w:r>
-    <w:r>
-      <w:instrText xml:space="preserve"> STYLEREF  "Címsor 1"  \* MERGEFORMAT </w:instrText>
-    </w:r>
-    <w:r>
-      <w:fldChar w:fldCharType="separate"/>
-    </w:r>
-    <w:r>
-      <w:rPr>
-        <w:noProof/>
-      </w:rPr>
-      <w:t>Adatbázis dokumentációja</w:t>
-    </w:r>
-    <w:r>
-      <w:rPr>
-        <w:noProof/>
-      </w:rPr>
-      <w:fldChar w:fldCharType="end"/>
-    </w:r>
+    <w:fldSimple w:instr=" STYLEREF  &quot;Címsor 1&quot;  \* MERGEFORMAT ">
+      <w:r>
+        <w:rPr>
+          <w:noProof/>
+        </w:rPr>
+        <w:t>Adatbázis dokumentációja</w:t>
+      </w:r>
+    </w:fldSimple>
     <w:r>
       <w:tab/>
     </w:r>
     <w:r>
       <w:tab/>
-    </w:r>
-    <w:proofErr w:type="spellStart"/>
-    <w:r>
-      <w:t>Arcalite</w:t>
-    </w:r>
-    <w:proofErr w:type="spellEnd"/>
-    <w:r>
-      <w:t xml:space="preserve"> projekt dokumentációja</w:t>
+      <w:t>Arcalite projekt dokumentációja</w:t>
     </w:r>
   </w:p>
 </w:hdr>
@@ -6832,9 +6646,10 @@
   <w:style w:type="paragraph" w:default="1" w:styleId="Norml">
     <w:name w:val="Normal"/>
     <w:qFormat/>
-    <w:rsid w:val="00542ED6"/>
+    <w:rsid w:val="001E525D"/>
     <w:pPr>
       <w:keepNext/>
+      <w:spacing w:line="360" w:lineRule="auto"/>
       <w:jc w:val="both"/>
     </w:pPr>
   </w:style>
@@ -7430,7 +7245,7 @@
 </file>
 
 <file path=customXml/itemProps1.xml><?xml version="1.0" encoding="utf-8"?>
-<ds:datastoreItem xmlns:ds="http://schemas.openxmlformats.org/officeDocument/2006/customXml" ds:itemID="{C437412A-90A7-439B-BD37-B63BB121DEB9}">
+<ds:datastoreItem xmlns:ds="http://schemas.openxmlformats.org/officeDocument/2006/customXml" ds:itemID="{BA0D2F3A-C923-44AE-B973-3EF9DD3C4FEF}">
   <ds:schemaRefs>
     <ds:schemaRef ds:uri="http://schemas.openxmlformats.org/officeDocument/2006/bibliography"/>
   </ds:schemaRefs>

</xml_diff>

<commit_message>
Made progress on documentation
</commit_message>
<xml_diff>
--- a/Dok/Adatbázis.docx
+++ b/Dok/Adatbázis.docx
@@ -76,7 +76,15 @@
         </w:drawing>
       </w:r>
       <w:r>
-        <w:t>Adatbázisunk célja a felhasználók adatainak, játékbeli állásuknak, illetve a játék általános információinak tárolása</w:t>
+        <w:t xml:space="preserve">Adatbázisunk célja a felhasználók adatainak, </w:t>
+      </w:r>
+      <w:proofErr w:type="spellStart"/>
+      <w:r>
+        <w:t>játékbeli</w:t>
+      </w:r>
+      <w:proofErr w:type="spellEnd"/>
+      <w:r>
+        <w:t xml:space="preserve"> állásuknak, illetve a játék általános információinak tárolása</w:t>
       </w:r>
       <w:r>
         <w:t>.</w:t>
@@ -118,8 +126,13 @@
               <w:cnfStyle w:val="000000100000" w:firstRow="0" w:lastRow="0" w:firstColumn="0" w:lastColumn="0" w:oddVBand="0" w:evenVBand="0" w:oddHBand="1" w:evenHBand="0" w:firstRowFirstColumn="0" w:firstRowLastColumn="0" w:lastRowFirstColumn="0" w:lastRowLastColumn="0"/>
             </w:pPr>
             <w:r>
-              <w:t>10.4.28 - MariaDB</w:t>
-            </w:r>
+              <w:t xml:space="preserve">10.4.28 - </w:t>
+            </w:r>
+            <w:proofErr w:type="spellStart"/>
+            <w:r>
+              <w:t>MariaDB</w:t>
+            </w:r>
+            <w:proofErr w:type="spellEnd"/>
           </w:p>
         </w:tc>
       </w:tr>
@@ -145,9 +158,11 @@
             <w:pPr>
               <w:cnfStyle w:val="000000000000" w:firstRow="0" w:lastRow="0" w:firstColumn="0" w:lastColumn="0" w:oddVBand="0" w:evenVBand="0" w:oddHBand="0" w:evenHBand="0" w:firstRowFirstColumn="0" w:firstRowLastColumn="0" w:lastRowFirstColumn="0" w:lastRowLastColumn="0"/>
             </w:pPr>
+            <w:proofErr w:type="spellStart"/>
             <w:r>
               <w:t>arcalite</w:t>
             </w:r>
+            <w:proofErr w:type="spellEnd"/>
           </w:p>
         </w:tc>
       </w:tr>
@@ -176,9 +191,11 @@
             <w:pPr>
               <w:cnfStyle w:val="000000100000" w:firstRow="0" w:lastRow="0" w:firstColumn="0" w:lastColumn="0" w:oddVBand="0" w:evenVBand="0" w:oddHBand="1" w:evenHBand="0" w:firstRowFirstColumn="0" w:firstRowLastColumn="0" w:lastRowFirstColumn="0" w:lastRowLastColumn="0"/>
             </w:pPr>
+            <w:proofErr w:type="spellStart"/>
             <w:r>
               <w:t>InnoDB</w:t>
             </w:r>
+            <w:proofErr w:type="spellEnd"/>
           </w:p>
         </w:tc>
       </w:tr>
@@ -297,12 +314,14 @@
       <w:r>
         <w:t xml:space="preserve">A </w:t>
       </w:r>
+      <w:proofErr w:type="spellStart"/>
       <w:r>
         <w:rPr>
           <w:i/>
         </w:rPr>
         <w:t>profile</w:t>
       </w:r>
+      <w:proofErr w:type="spellEnd"/>
       <w:r>
         <w:t xml:space="preserve"> tábla</w:t>
       </w:r>
@@ -497,9 +516,11 @@
             <w:tcW w:w="1555" w:type="dxa"/>
           </w:tcPr>
           <w:p>
+            <w:proofErr w:type="spellStart"/>
             <w:r>
               <w:t>id</w:t>
             </w:r>
+            <w:proofErr w:type="spellEnd"/>
           </w:p>
         </w:tc>
         <w:tc>
@@ -541,9 +562,11 @@
             <w:tcW w:w="1555" w:type="dxa"/>
           </w:tcPr>
           <w:p>
+            <w:proofErr w:type="spellStart"/>
             <w:r>
               <w:t>username</w:t>
             </w:r>
+            <w:proofErr w:type="spellEnd"/>
           </w:p>
         </w:tc>
         <w:tc>
@@ -589,9 +612,11 @@
             <w:tcW w:w="1555" w:type="dxa"/>
           </w:tcPr>
           <w:p>
+            <w:proofErr w:type="spellStart"/>
             <w:r>
               <w:t>password</w:t>
             </w:r>
+            <w:proofErr w:type="spellEnd"/>
           </w:p>
         </w:tc>
         <w:tc>
@@ -623,7 +648,23 @@
           </w:tcPr>
           <w:p>
             <w:r>
-              <w:t>A fiók jelszava (PASSWORD függvénnyel hash-elve)</w:t>
+              <w:t xml:space="preserve">A fiók </w:t>
+            </w:r>
+            <w:proofErr w:type="spellStart"/>
+            <w:r>
+              <w:t>jelszava</w:t>
+            </w:r>
+            <w:proofErr w:type="spellEnd"/>
+            <w:r>
+              <w:t xml:space="preserve"> (PASSWORD függvénnyel </w:t>
+            </w:r>
+            <w:proofErr w:type="spellStart"/>
+            <w:r>
+              <w:t>hash</w:t>
+            </w:r>
+            <w:proofErr w:type="spellEnd"/>
+            <w:r>
+              <w:t>-elve)</w:t>
             </w:r>
           </w:p>
         </w:tc>
@@ -727,9 +768,11 @@
             <w:tcW w:w="1555" w:type="dxa"/>
           </w:tcPr>
           <w:p>
+            <w:proofErr w:type="spellStart"/>
             <w:r>
               <w:t>deletedAt</w:t>
             </w:r>
+            <w:proofErr w:type="spellEnd"/>
           </w:p>
         </w:tc>
         <w:tc>
@@ -775,12 +818,14 @@
         <w:lastRenderedPageBreak/>
         <w:t xml:space="preserve">Az </w:t>
       </w:r>
+      <w:proofErr w:type="spellStart"/>
       <w:r>
         <w:rPr>
           <w:i/>
         </w:rPr>
         <w:t>achievement</w:t>
       </w:r>
+      <w:proofErr w:type="spellEnd"/>
       <w:r>
         <w:t xml:space="preserve"> tábla</w:t>
       </w:r>
@@ -895,9 +940,11 @@
             <w:tcW w:w="1555" w:type="dxa"/>
           </w:tcPr>
           <w:p>
+            <w:proofErr w:type="spellStart"/>
             <w:r>
               <w:t>id</w:t>
             </w:r>
+            <w:proofErr w:type="spellEnd"/>
           </w:p>
         </w:tc>
         <w:tc>
@@ -1025,18 +1072,19 @@
         <w:lastRenderedPageBreak/>
         <w:t xml:space="preserve">A </w:t>
       </w:r>
+      <w:proofErr w:type="spellStart"/>
       <w:r>
         <w:rPr>
           <w:i/>
         </w:rPr>
         <w:t>proach</w:t>
       </w:r>
+      <w:proofErr w:type="spellEnd"/>
       <w:r>
         <w:t xml:space="preserve"> tábla</w:t>
       </w:r>
     </w:p>
     <w:p>
-      <w:bookmarkStart w:id="0" w:name="_GoBack"/>
       <w:r>
         <w:rPr>
           <w:noProof/>
@@ -1105,7 +1153,6 @@
           </wp:anchor>
         </w:drawing>
       </w:r>
-      <w:bookmarkEnd w:id="0"/>
       <w:r>
         <w:t>Az adott felhasználó által elért mérföldköveket tartja számon.</w:t>
       </w:r>
@@ -1251,12 +1298,14 @@
             <w:r>
               <w:t xml:space="preserve">A fiók kódja. Kapcsolat a </w:t>
             </w:r>
+            <w:proofErr w:type="spellStart"/>
             <w:r>
               <w:rPr>
                 <w:i/>
               </w:rPr>
               <w:t>profile</w:t>
             </w:r>
+            <w:proofErr w:type="spellEnd"/>
             <w:r>
               <w:t xml:space="preserve"> táblával.</w:t>
             </w:r>
@@ -1269,9 +1318,11 @@
             <w:tcW w:w="1555" w:type="dxa"/>
           </w:tcPr>
           <w:p>
+            <w:proofErr w:type="spellStart"/>
             <w:r>
               <w:t>achievementid</w:t>
             </w:r>
+            <w:proofErr w:type="spellEnd"/>
           </w:p>
         </w:tc>
         <w:tc>
@@ -1308,12 +1359,14 @@
             <w:r>
               <w:t xml:space="preserve">A mérföldkő kódja. Kapcsolat az </w:t>
             </w:r>
+            <w:proofErr w:type="spellStart"/>
             <w:r>
               <w:rPr>
                 <w:i/>
               </w:rPr>
               <w:t>achievement</w:t>
             </w:r>
+            <w:proofErr w:type="spellEnd"/>
             <w:r>
               <w:t xml:space="preserve"> táblával.</w:t>
             </w:r>
@@ -1329,12 +1382,14 @@
         <w:lastRenderedPageBreak/>
         <w:t xml:space="preserve">A </w:t>
       </w:r>
+      <w:proofErr w:type="spellStart"/>
       <w:r>
         <w:rPr>
           <w:i/>
         </w:rPr>
         <w:t>player</w:t>
       </w:r>
+      <w:proofErr w:type="spellEnd"/>
       <w:r>
         <w:t xml:space="preserve"> tábla</w:t>
       </w:r>
@@ -1514,9 +1569,11 @@
             <w:tcW w:w="1555" w:type="dxa"/>
           </w:tcPr>
           <w:p>
+            <w:proofErr w:type="spellStart"/>
             <w:r>
               <w:t>id</w:t>
             </w:r>
+            <w:proofErr w:type="spellEnd"/>
           </w:p>
         </w:tc>
         <w:tc>
@@ -1558,9 +1615,11 @@
             <w:tcW w:w="1555" w:type="dxa"/>
           </w:tcPr>
           <w:p>
+            <w:proofErr w:type="spellStart"/>
             <w:r>
               <w:t>name</w:t>
             </w:r>
+            <w:proofErr w:type="spellEnd"/>
           </w:p>
         </w:tc>
         <w:tc>
@@ -1606,9 +1665,11 @@
             <w:tcW w:w="1555" w:type="dxa"/>
           </w:tcPr>
           <w:p>
+            <w:proofErr w:type="spellStart"/>
             <w:r>
               <w:t>hp</w:t>
             </w:r>
+            <w:proofErr w:type="spellEnd"/>
           </w:p>
         </w:tc>
         <w:tc>
@@ -1693,12 +1754,14 @@
             <w:r>
               <w:t xml:space="preserve">A hozzátartozó fiók kódja. Kapcsolat a </w:t>
             </w:r>
+            <w:proofErr w:type="spellStart"/>
             <w:r>
               <w:rPr>
                 <w:i/>
               </w:rPr>
               <w:t>profile</w:t>
             </w:r>
+            <w:proofErr w:type="spellEnd"/>
             <w:r>
               <w:t xml:space="preserve"> táblával.</w:t>
             </w:r>
@@ -1714,9 +1777,11 @@
             <w:tcW w:w="1555" w:type="dxa"/>
           </w:tcPr>
           <w:p>
+            <w:proofErr w:type="spellStart"/>
             <w:r>
               <w:t>avatarid</w:t>
             </w:r>
+            <w:proofErr w:type="spellEnd"/>
           </w:p>
         </w:tc>
         <w:tc>
@@ -1759,12 +1824,14 @@
             <w:r>
               <w:t xml:space="preserve"> </w:t>
             </w:r>
+            <w:proofErr w:type="spellStart"/>
             <w:r>
               <w:rPr>
                 <w:i/>
               </w:rPr>
               <w:t>avatar</w:t>
             </w:r>
+            <w:proofErr w:type="spellEnd"/>
             <w:r>
               <w:t xml:space="preserve"> táblával.</w:t>
             </w:r>
@@ -1816,6 +1883,7 @@
             <w:r>
               <w:t xml:space="preserve">A legutoljára elért szint kódja. Kapcsolat a </w:t>
             </w:r>
+            <w:proofErr w:type="spellStart"/>
             <w:r>
               <w:rPr>
                 <w:i/>
@@ -1828,6 +1896,7 @@
               </w:rPr>
               <w:t>vel</w:t>
             </w:r>
+            <w:proofErr w:type="spellEnd"/>
             <w:r>
               <w:t xml:space="preserve"> táblával.</w:t>
             </w:r>
@@ -1843,9 +1912,11 @@
             <w:tcW w:w="1555" w:type="dxa"/>
           </w:tcPr>
           <w:p>
+            <w:proofErr w:type="spellStart"/>
             <w:r>
               <w:t>playtime</w:t>
             </w:r>
+            <w:proofErr w:type="spellEnd"/>
           </w:p>
         </w:tc>
         <w:tc>
@@ -1891,12 +1962,14 @@
         <w:lastRenderedPageBreak/>
         <w:t xml:space="preserve">Az </w:t>
       </w:r>
+      <w:proofErr w:type="spellStart"/>
       <w:r>
         <w:rPr>
           <w:i/>
         </w:rPr>
         <w:t>avatar</w:t>
       </w:r>
+      <w:proofErr w:type="spellEnd"/>
       <w:r>
         <w:t xml:space="preserve"> tábla</w:t>
       </w:r>
@@ -1907,16 +1980,16 @@
           <w:noProof/>
         </w:rPr>
         <w:drawing>
-          <wp:anchor distT="0" distB="0" distL="114300" distR="114300" simplePos="0" relativeHeight="251668480" behindDoc="0" locked="0" layoutInCell="1" allowOverlap="1" wp14:anchorId="55BE7D73" wp14:editId="1E295B41">
+          <wp:anchor distT="0" distB="0" distL="114300" distR="114300" simplePos="0" relativeHeight="251668480" behindDoc="0" locked="0" layoutInCell="1" allowOverlap="1" wp14:anchorId="55BE7D73" wp14:editId="22DCD26D">
             <wp:simplePos x="0" y="0"/>
             <wp:positionH relativeFrom="margin">
-              <wp:align>center</wp:align>
+              <wp:posOffset>1406903</wp:posOffset>
             </wp:positionH>
             <wp:positionV relativeFrom="paragraph">
-              <wp:posOffset>1271270</wp:posOffset>
+              <wp:posOffset>1269365</wp:posOffset>
             </wp:positionV>
-            <wp:extent cx="3600000" cy="1129618"/>
-            <wp:effectExtent l="0" t="0" r="635" b="0"/>
+            <wp:extent cx="2949003" cy="1129618"/>
+            <wp:effectExtent l="0" t="0" r="3810" b="0"/>
             <wp:wrapNone/>
             <wp:docPr id="7" name="Kép 7"/>
             <wp:cNvGraphicFramePr>
@@ -1944,7 +2017,7 @@
                   <pic:spPr bwMode="auto">
                     <a:xfrm>
                       <a:off x="0" y="0"/>
-                      <a:ext cx="3600000" cy="1129618"/>
+                      <a:ext cx="2949003" cy="1129618"/>
                     </a:xfrm>
                     <a:prstGeom prst="rect">
                       <a:avLst/>
@@ -2079,9 +2152,11 @@
             <w:tcW w:w="1555" w:type="dxa"/>
           </w:tcPr>
           <w:p>
+            <w:proofErr w:type="spellStart"/>
             <w:r>
               <w:t>id</w:t>
             </w:r>
+            <w:proofErr w:type="spellEnd"/>
           </w:p>
         </w:tc>
         <w:tc>
@@ -2171,17 +2246,20 @@
         <w:lastRenderedPageBreak/>
         <w:t xml:space="preserve">A </w:t>
       </w:r>
+      <w:proofErr w:type="spellStart"/>
       <w:r>
         <w:rPr>
           <w:i/>
         </w:rPr>
         <w:t>level</w:t>
       </w:r>
+      <w:proofErr w:type="spellEnd"/>
       <w:r>
         <w:t xml:space="preserve"> tábla</w:t>
       </w:r>
     </w:p>
     <w:p>
+      <w:bookmarkStart w:id="0" w:name="_Hlk192850506"/>
       <w:r>
         <w:rPr>
           <w:noProof/>
@@ -2284,6 +2362,8 @@
                 <w:b/>
               </w:rPr>
             </w:pPr>
+            <w:bookmarkStart w:id="1" w:name="_Hlk192850511"/>
+            <w:bookmarkEnd w:id="0"/>
             <w:r>
               <w:rPr>
                 <w:b/>
@@ -2359,9 +2439,11 @@
             <w:tcW w:w="1555" w:type="dxa"/>
           </w:tcPr>
           <w:p>
+            <w:proofErr w:type="spellStart"/>
             <w:r>
               <w:t>id</w:t>
             </w:r>
+            <w:proofErr w:type="spellEnd"/>
           </w:p>
         </w:tc>
         <w:tc>
@@ -2447,16 +2529,20 @@
       <w:pPr>
         <w:pStyle w:val="Cmsor3"/>
       </w:pPr>
+      <w:bookmarkStart w:id="2" w:name="_Hlk192850561"/>
+      <w:bookmarkEnd w:id="1"/>
       <w:r>
         <w:lastRenderedPageBreak/>
         <w:t xml:space="preserve">Az </w:t>
       </w:r>
+      <w:proofErr w:type="spellStart"/>
       <w:r>
         <w:rPr>
           <w:i/>
         </w:rPr>
         <w:t>enemy</w:t>
       </w:r>
+      <w:proofErr w:type="spellEnd"/>
       <w:r>
         <w:t xml:space="preserve"> tábla</w:t>
       </w:r>
@@ -2561,6 +2647,8 @@
                 <w:b/>
               </w:rPr>
             </w:pPr>
+            <w:bookmarkStart w:id="3" w:name="_Hlk192850565"/>
+            <w:bookmarkEnd w:id="2"/>
             <w:r>
               <w:rPr>
                 <w:b/>
@@ -2636,9 +2724,11 @@
             <w:tcW w:w="1555" w:type="dxa"/>
           </w:tcPr>
           <w:p>
+            <w:proofErr w:type="spellStart"/>
             <w:r>
               <w:t>id</w:t>
             </w:r>
+            <w:proofErr w:type="spellEnd"/>
           </w:p>
         </w:tc>
         <w:tc>
@@ -2680,9 +2770,11 @@
             <w:tcW w:w="1555" w:type="dxa"/>
           </w:tcPr>
           <w:p>
+            <w:proofErr w:type="spellStart"/>
             <w:r>
               <w:t>hp</w:t>
             </w:r>
+            <w:proofErr w:type="spellEnd"/>
           </w:p>
         </w:tc>
         <w:tc>
@@ -2775,16 +2867,20 @@
       <w:pPr>
         <w:pStyle w:val="Cmsor3"/>
       </w:pPr>
+      <w:bookmarkStart w:id="4" w:name="_Hlk192850634"/>
+      <w:bookmarkEnd w:id="3"/>
       <w:r>
         <w:lastRenderedPageBreak/>
         <w:t xml:space="preserve">Az </w:t>
       </w:r>
+      <w:proofErr w:type="spellStart"/>
       <w:r>
         <w:rPr>
           <w:i/>
         </w:rPr>
         <w:t>enemplay</w:t>
       </w:r>
+      <w:proofErr w:type="spellEnd"/>
       <w:r>
         <w:t xml:space="preserve"> tábla</w:t>
       </w:r>
@@ -2821,6 +2917,8 @@
                 <w:b/>
               </w:rPr>
             </w:pPr>
+            <w:bookmarkStart w:id="5" w:name="_Hlk192850639"/>
+            <w:bookmarkEnd w:id="4"/>
             <w:r>
               <w:rPr>
                 <w:b/>
@@ -2896,9 +2994,11 @@
             <w:tcW w:w="1555" w:type="dxa"/>
           </w:tcPr>
           <w:p>
+            <w:proofErr w:type="spellStart"/>
             <w:r>
               <w:t>playerid</w:t>
             </w:r>
+            <w:proofErr w:type="spellEnd"/>
           </w:p>
         </w:tc>
         <w:tc>
@@ -2935,12 +3035,14 @@
             <w:r>
               <w:t xml:space="preserve">A karakter kódja. Kapcsolat a </w:t>
             </w:r>
+            <w:proofErr w:type="spellStart"/>
             <w:r>
               <w:rPr>
                 <w:i/>
               </w:rPr>
               <w:t>player</w:t>
             </w:r>
+            <w:proofErr w:type="spellEnd"/>
             <w:r>
               <w:t xml:space="preserve"> táblával.</w:t>
             </w:r>
@@ -2953,9 +3055,11 @@
             <w:tcW w:w="1555" w:type="dxa"/>
           </w:tcPr>
           <w:p>
+            <w:proofErr w:type="spellStart"/>
             <w:r>
               <w:t>enemyid</w:t>
             </w:r>
+            <w:proofErr w:type="spellEnd"/>
           </w:p>
         </w:tc>
         <w:tc>
@@ -2998,12 +3102,14 @@
             <w:r>
               <w:t xml:space="preserve"> </w:t>
             </w:r>
+            <w:proofErr w:type="spellStart"/>
             <w:r>
               <w:rPr>
                 <w:i/>
               </w:rPr>
               <w:t>enemy</w:t>
             </w:r>
+            <w:proofErr w:type="spellEnd"/>
             <w:r>
               <w:t xml:space="preserve"> táblával.</w:t>
             </w:r>
@@ -3011,6 +3117,7 @@
         </w:tc>
       </w:tr>
     </w:tbl>
+    <w:bookmarkEnd w:id="5"/>
     <w:p>
       <w:pPr>
         <w:keepNext w:val="0"/>
@@ -3098,16 +3205,19 @@
       <w:pPr>
         <w:pStyle w:val="Cmsor3"/>
       </w:pPr>
+      <w:bookmarkStart w:id="6" w:name="_Hlk192850814"/>
       <w:r>
         <w:lastRenderedPageBreak/>
         <w:t xml:space="preserve">Az </w:t>
       </w:r>
+      <w:proofErr w:type="spellStart"/>
       <w:r>
         <w:rPr>
           <w:i/>
         </w:rPr>
         <w:t>item</w:t>
       </w:r>
+      <w:proofErr w:type="spellEnd"/>
       <w:r>
         <w:t xml:space="preserve"> tábla</w:t>
       </w:r>
@@ -3182,7 +3292,11 @@
         </w:drawing>
       </w:r>
       <w:r>
-        <w:t>A játékban megszerezhető tárgyak adatait tárolja.</w:t>
+        <w:t>A játékban megszerezhető tárgyak adatait tárolja</w:t>
+      </w:r>
+      <w:bookmarkEnd w:id="6"/>
+      <w:r>
+        <w:t>.</w:t>
       </w:r>
     </w:p>
     <w:tbl>
@@ -3212,6 +3326,7 @@
                 <w:b/>
               </w:rPr>
             </w:pPr>
+            <w:bookmarkStart w:id="7" w:name="_Hlk192850821"/>
             <w:r>
               <w:rPr>
                 <w:b/>
@@ -3287,9 +3402,11 @@
             <w:tcW w:w="1555" w:type="dxa"/>
           </w:tcPr>
           <w:p>
+            <w:proofErr w:type="spellStart"/>
             <w:r>
               <w:t>id</w:t>
             </w:r>
+            <w:proofErr w:type="spellEnd"/>
           </w:p>
         </w:tc>
         <w:tc>
@@ -3381,21 +3498,26 @@
       <w:pPr>
         <w:pStyle w:val="Cmsor3"/>
       </w:pPr>
+      <w:bookmarkStart w:id="8" w:name="_Hlk192850854"/>
+      <w:bookmarkEnd w:id="7"/>
       <w:r>
         <w:lastRenderedPageBreak/>
         <w:t xml:space="preserve">Az </w:t>
       </w:r>
+      <w:proofErr w:type="spellStart"/>
       <w:r>
         <w:rPr>
           <w:i/>
         </w:rPr>
         <w:t>itemplay</w:t>
       </w:r>
+      <w:proofErr w:type="spellEnd"/>
       <w:r>
         <w:t xml:space="preserve"> tábla</w:t>
       </w:r>
     </w:p>
     <w:p>
+      <w:bookmarkStart w:id="9" w:name="_GoBack"/>
       <w:r>
         <w:rPr>
           <w:noProof/>
@@ -3464,6 +3586,7 @@
           </wp:anchor>
         </w:drawing>
       </w:r>
+      <w:bookmarkEnd w:id="9"/>
       <w:r>
         <w:t>A karakter által már megszerzett/felfedezett tárgyakat tárolja. Az adott karakter „csak ezeket ismeri”.</w:t>
       </w:r>
@@ -3495,6 +3618,8 @@
                 <w:b/>
               </w:rPr>
             </w:pPr>
+            <w:bookmarkStart w:id="10" w:name="_Hlk192851286"/>
+            <w:bookmarkEnd w:id="8"/>
             <w:r>
               <w:rPr>
                 <w:b/>
@@ -3570,9 +3695,11 @@
             <w:tcW w:w="1555" w:type="dxa"/>
           </w:tcPr>
           <w:p>
+            <w:proofErr w:type="spellStart"/>
             <w:r>
               <w:t>playerid</w:t>
             </w:r>
+            <w:proofErr w:type="spellEnd"/>
           </w:p>
         </w:tc>
         <w:tc>
@@ -3609,12 +3736,14 @@
             <w:r>
               <w:t xml:space="preserve">A karakter kódja. Kapcsolat a </w:t>
             </w:r>
+            <w:proofErr w:type="spellStart"/>
             <w:r>
               <w:rPr>
                 <w:i/>
               </w:rPr>
               <w:t>player</w:t>
             </w:r>
+            <w:proofErr w:type="spellEnd"/>
             <w:r>
               <w:t xml:space="preserve"> táblával.</w:t>
             </w:r>
@@ -3627,9 +3756,11 @@
             <w:tcW w:w="1555" w:type="dxa"/>
           </w:tcPr>
           <w:p>
+            <w:proofErr w:type="spellStart"/>
             <w:r>
               <w:t>itemid</w:t>
             </w:r>
+            <w:proofErr w:type="spellEnd"/>
           </w:p>
         </w:tc>
         <w:tc>
@@ -3666,12 +3797,14 @@
             <w:r>
               <w:t xml:space="preserve">A tárgy kódja. Kapcsolat az </w:t>
             </w:r>
+            <w:proofErr w:type="spellStart"/>
             <w:r>
               <w:rPr>
                 <w:i/>
               </w:rPr>
               <w:t>item</w:t>
             </w:r>
+            <w:proofErr w:type="spellEnd"/>
             <w:r>
               <w:t xml:space="preserve"> táblával.</w:t>
             </w:r>
@@ -3679,6 +3812,7 @@
         </w:tc>
       </w:tr>
     </w:tbl>
+    <w:bookmarkEnd w:id="10"/>
     <w:p>
       <w:pPr>
         <w:pStyle w:val="Cmsor3"/>
@@ -3687,12 +3821,14 @@
         <w:lastRenderedPageBreak/>
         <w:t xml:space="preserve">A </w:t>
       </w:r>
+      <w:proofErr w:type="spellStart"/>
       <w:r>
         <w:rPr>
           <w:i/>
         </w:rPr>
         <w:t>lang</w:t>
       </w:r>
+      <w:proofErr w:type="spellEnd"/>
       <w:r>
         <w:t xml:space="preserve"> tábla</w:t>
       </w:r>
@@ -3872,9 +4008,11 @@
             <w:tcW w:w="1555" w:type="dxa"/>
           </w:tcPr>
           <w:p>
+            <w:proofErr w:type="spellStart"/>
             <w:r>
               <w:t>id</w:t>
             </w:r>
+            <w:proofErr w:type="spellEnd"/>
           </w:p>
         </w:tc>
         <w:tc>
@@ -3916,9 +4054,11 @@
             <w:tcW w:w="1555" w:type="dxa"/>
           </w:tcPr>
           <w:p>
+            <w:proofErr w:type="spellStart"/>
             <w:r>
               <w:t>name</w:t>
             </w:r>
+            <w:proofErr w:type="spellEnd"/>
           </w:p>
         </w:tc>
         <w:tc>
@@ -3967,12 +4107,14 @@
         <w:lastRenderedPageBreak/>
         <w:t xml:space="preserve">Az </w:t>
       </w:r>
+      <w:proofErr w:type="spellStart"/>
       <w:r>
         <w:rPr>
           <w:i/>
         </w:rPr>
         <w:t>achdesc</w:t>
       </w:r>
+      <w:proofErr w:type="spellEnd"/>
       <w:r>
         <w:t xml:space="preserve"> tábla</w:t>
       </w:r>
@@ -4152,9 +4294,11 @@
             <w:tcW w:w="1555" w:type="dxa"/>
           </w:tcPr>
           <w:p>
+            <w:proofErr w:type="spellStart"/>
             <w:r>
               <w:t>achievementid</w:t>
             </w:r>
+            <w:proofErr w:type="spellEnd"/>
           </w:p>
         </w:tc>
         <w:tc>
@@ -4191,12 +4335,14 @@
             <w:r>
               <w:t xml:space="preserve">A mérföldkő kódja. Kapcsolat az </w:t>
             </w:r>
+            <w:proofErr w:type="spellStart"/>
             <w:r>
               <w:rPr>
                 <w:i/>
               </w:rPr>
               <w:t>achievement</w:t>
             </w:r>
+            <w:proofErr w:type="spellEnd"/>
             <w:r>
               <w:t xml:space="preserve"> táblával.</w:t>
             </w:r>
@@ -4209,9 +4355,11 @@
             <w:tcW w:w="1555" w:type="dxa"/>
           </w:tcPr>
           <w:p>
+            <w:proofErr w:type="spellStart"/>
             <w:r>
               <w:t>languageid</w:t>
             </w:r>
+            <w:proofErr w:type="spellEnd"/>
           </w:p>
         </w:tc>
         <w:tc>
@@ -4248,12 +4396,14 @@
             <w:r>
               <w:t xml:space="preserve">A nyelv kódja. Kapcsolat a </w:t>
             </w:r>
+            <w:proofErr w:type="spellStart"/>
             <w:r>
               <w:rPr>
                 <w:i/>
               </w:rPr>
               <w:t>lang</w:t>
             </w:r>
+            <w:proofErr w:type="spellEnd"/>
             <w:r>
               <w:t xml:space="preserve"> táblával.</w:t>
             </w:r>
@@ -4269,9 +4419,11 @@
             <w:tcW w:w="1555" w:type="dxa"/>
           </w:tcPr>
           <w:p>
+            <w:proofErr w:type="spellStart"/>
             <w:r>
               <w:t>name</w:t>
             </w:r>
+            <w:proofErr w:type="spellEnd"/>
           </w:p>
         </w:tc>
         <w:tc>
@@ -4314,9 +4466,11 @@
             <w:tcW w:w="1555" w:type="dxa"/>
           </w:tcPr>
           <w:p>
+            <w:proofErr w:type="spellStart"/>
             <w:r>
               <w:t>description</w:t>
             </w:r>
+            <w:proofErr w:type="spellEnd"/>
           </w:p>
         </w:tc>
         <w:tc>
@@ -4362,12 +4516,14 @@
         <w:lastRenderedPageBreak/>
         <w:t xml:space="preserve">Az </w:t>
       </w:r>
+      <w:proofErr w:type="spellStart"/>
       <w:r>
         <w:rPr>
           <w:i/>
         </w:rPr>
         <w:t>avatardesc</w:t>
       </w:r>
+      <w:proofErr w:type="spellEnd"/>
       <w:r>
         <w:t xml:space="preserve"> tábla</w:t>
       </w:r>
@@ -4547,9 +4703,11 @@
             <w:tcW w:w="1555" w:type="dxa"/>
           </w:tcPr>
           <w:p>
+            <w:proofErr w:type="spellStart"/>
             <w:r>
               <w:t>avatarid</w:t>
             </w:r>
+            <w:proofErr w:type="spellEnd"/>
           </w:p>
         </w:tc>
         <w:tc>
@@ -4592,12 +4750,14 @@
             <w:r>
               <w:t xml:space="preserve">kódja. Kapcsolat az </w:t>
             </w:r>
+            <w:proofErr w:type="spellStart"/>
             <w:r>
               <w:rPr>
                 <w:i/>
               </w:rPr>
               <w:t>avatar</w:t>
             </w:r>
+            <w:proofErr w:type="spellEnd"/>
             <w:r>
               <w:t xml:space="preserve"> táblával.</w:t>
             </w:r>
@@ -4610,9 +4770,11 @@
             <w:tcW w:w="1555" w:type="dxa"/>
           </w:tcPr>
           <w:p>
+            <w:proofErr w:type="spellStart"/>
             <w:r>
               <w:t>languageid</w:t>
             </w:r>
+            <w:proofErr w:type="spellEnd"/>
           </w:p>
         </w:tc>
         <w:tc>
@@ -4649,12 +4811,14 @@
             <w:r>
               <w:t xml:space="preserve">A nyelv kódja. Kapcsolat a </w:t>
             </w:r>
+            <w:proofErr w:type="spellStart"/>
             <w:r>
               <w:rPr>
                 <w:i/>
               </w:rPr>
               <w:t>lang</w:t>
             </w:r>
+            <w:proofErr w:type="spellEnd"/>
             <w:r>
               <w:t xml:space="preserve"> táblával.</w:t>
             </w:r>
@@ -4670,9 +4834,11 @@
             <w:tcW w:w="1555" w:type="dxa"/>
           </w:tcPr>
           <w:p>
+            <w:proofErr w:type="spellStart"/>
             <w:r>
               <w:t>name</w:t>
             </w:r>
+            <w:proofErr w:type="spellEnd"/>
           </w:p>
         </w:tc>
         <w:tc>
@@ -4718,9 +4884,11 @@
             <w:tcW w:w="1555" w:type="dxa"/>
           </w:tcPr>
           <w:p>
+            <w:proofErr w:type="spellStart"/>
             <w:r>
               <w:t>description</w:t>
             </w:r>
+            <w:proofErr w:type="spellEnd"/>
           </w:p>
         </w:tc>
         <w:tc>
@@ -4769,12 +4937,14 @@
         <w:lastRenderedPageBreak/>
         <w:t xml:space="preserve">A </w:t>
       </w:r>
+      <w:proofErr w:type="spellStart"/>
       <w:r>
         <w:rPr>
           <w:i/>
         </w:rPr>
         <w:t>leveldesc</w:t>
       </w:r>
+      <w:proofErr w:type="spellEnd"/>
       <w:r>
         <w:t xml:space="preserve"> tábla</w:t>
       </w:r>
@@ -4931,12 +5101,14 @@
             <w:r>
               <w:t xml:space="preserve"> kódja. Kapcsolat az </w:t>
             </w:r>
+            <w:proofErr w:type="spellStart"/>
             <w:r>
               <w:rPr>
                 <w:i/>
               </w:rPr>
               <w:t>level</w:t>
             </w:r>
+            <w:proofErr w:type="spellEnd"/>
             <w:r>
               <w:t xml:space="preserve"> táblával.</w:t>
             </w:r>
@@ -4949,9 +5121,11 @@
             <w:tcW w:w="1555" w:type="dxa"/>
           </w:tcPr>
           <w:p>
+            <w:proofErr w:type="spellStart"/>
             <w:r>
               <w:t>languageid</w:t>
             </w:r>
+            <w:proofErr w:type="spellEnd"/>
           </w:p>
         </w:tc>
         <w:tc>
@@ -4988,12 +5162,14 @@
             <w:r>
               <w:t xml:space="preserve">A nyelv kódja. Kapcsolat a </w:t>
             </w:r>
+            <w:proofErr w:type="spellStart"/>
             <w:r>
               <w:rPr>
                 <w:i/>
               </w:rPr>
               <w:t>lang</w:t>
             </w:r>
+            <w:proofErr w:type="spellEnd"/>
             <w:r>
               <w:t xml:space="preserve"> táblával.</w:t>
             </w:r>
@@ -5009,9 +5185,11 @@
             <w:tcW w:w="1555" w:type="dxa"/>
           </w:tcPr>
           <w:p>
+            <w:proofErr w:type="spellStart"/>
             <w:r>
               <w:t>name</w:t>
             </w:r>
+            <w:proofErr w:type="spellEnd"/>
           </w:p>
         </w:tc>
         <w:tc>
@@ -5060,9 +5238,11 @@
             <w:tcW w:w="1555" w:type="dxa"/>
           </w:tcPr>
           <w:p>
+            <w:proofErr w:type="spellStart"/>
             <w:r>
               <w:t>description</w:t>
             </w:r>
+            <w:proofErr w:type="spellEnd"/>
           </w:p>
         </w:tc>
         <w:tc>
@@ -5197,12 +5377,14 @@
         <w:lastRenderedPageBreak/>
         <w:t xml:space="preserve">Az </w:t>
       </w:r>
+      <w:proofErr w:type="spellStart"/>
       <w:r>
         <w:rPr>
           <w:i/>
         </w:rPr>
         <w:t>enemydesc</w:t>
       </w:r>
+      <w:proofErr w:type="spellEnd"/>
       <w:r>
         <w:t xml:space="preserve"> tábla</w:t>
       </w:r>
@@ -5387,9 +5569,11 @@
                 <w:b/>
               </w:rPr>
             </w:pPr>
+            <w:proofErr w:type="spellStart"/>
             <w:r>
               <w:t>enemyid</w:t>
             </w:r>
+            <w:proofErr w:type="spellEnd"/>
           </w:p>
         </w:tc>
         <w:tc>
@@ -5437,12 +5621,14 @@
             <w:r>
               <w:t xml:space="preserve">Az ellenfél kódja. Kapcsolat az </w:t>
             </w:r>
+            <w:proofErr w:type="spellStart"/>
             <w:r>
               <w:rPr>
                 <w:i/>
               </w:rPr>
               <w:t>enemy</w:t>
             </w:r>
+            <w:proofErr w:type="spellEnd"/>
             <w:r>
               <w:t xml:space="preserve"> táblával.</w:t>
             </w:r>
@@ -5455,9 +5641,11 @@
             <w:tcW w:w="1555" w:type="dxa"/>
           </w:tcPr>
           <w:p>
+            <w:proofErr w:type="spellStart"/>
             <w:r>
               <w:t>languageid</w:t>
             </w:r>
+            <w:proofErr w:type="spellEnd"/>
           </w:p>
         </w:tc>
         <w:tc>
@@ -5494,12 +5682,14 @@
             <w:r>
               <w:t xml:space="preserve">A nyelv kódja. Kapcsolat a </w:t>
             </w:r>
+            <w:proofErr w:type="spellStart"/>
             <w:r>
               <w:rPr>
                 <w:i/>
               </w:rPr>
               <w:t>lang</w:t>
             </w:r>
+            <w:proofErr w:type="spellEnd"/>
             <w:r>
               <w:t xml:space="preserve"> táblával.</w:t>
             </w:r>
@@ -5515,9 +5705,11 @@
             <w:tcW w:w="1555" w:type="dxa"/>
           </w:tcPr>
           <w:p>
+            <w:proofErr w:type="spellStart"/>
             <w:r>
               <w:t>name</w:t>
             </w:r>
+            <w:proofErr w:type="spellEnd"/>
           </w:p>
         </w:tc>
         <w:tc>
@@ -5566,9 +5758,11 @@
             <w:tcW w:w="1555" w:type="dxa"/>
           </w:tcPr>
           <w:p>
+            <w:proofErr w:type="spellStart"/>
             <w:r>
               <w:t>description</w:t>
             </w:r>
+            <w:proofErr w:type="spellEnd"/>
           </w:p>
         </w:tc>
         <w:tc>
@@ -5620,12 +5814,14 @@
         <w:lastRenderedPageBreak/>
         <w:t xml:space="preserve">Az </w:t>
       </w:r>
+      <w:proofErr w:type="spellStart"/>
       <w:r>
         <w:rPr>
           <w:i/>
         </w:rPr>
         <w:t>itemdesc</w:t>
       </w:r>
+      <w:proofErr w:type="spellEnd"/>
       <w:r>
         <w:t xml:space="preserve"> tábla</w:t>
       </w:r>
@@ -5737,9 +5933,11 @@
             <w:tcW w:w="1555" w:type="dxa"/>
           </w:tcPr>
           <w:p>
+            <w:proofErr w:type="spellStart"/>
             <w:r>
               <w:t>itemid</w:t>
             </w:r>
+            <w:proofErr w:type="spellEnd"/>
           </w:p>
         </w:tc>
         <w:tc>
@@ -5782,12 +5980,14 @@
             <w:r>
               <w:t xml:space="preserve"> kódja. Kapcsolat az </w:t>
             </w:r>
+            <w:proofErr w:type="spellStart"/>
             <w:r>
               <w:rPr>
                 <w:i/>
               </w:rPr>
               <w:t>item</w:t>
             </w:r>
+            <w:proofErr w:type="spellEnd"/>
             <w:r>
               <w:t xml:space="preserve"> táblával.</w:t>
             </w:r>
@@ -5800,9 +6000,11 @@
             <w:tcW w:w="1555" w:type="dxa"/>
           </w:tcPr>
           <w:p>
+            <w:proofErr w:type="spellStart"/>
             <w:r>
               <w:t>languageid</w:t>
             </w:r>
+            <w:proofErr w:type="spellEnd"/>
           </w:p>
         </w:tc>
         <w:tc>
@@ -5839,12 +6041,14 @@
             <w:r>
               <w:t xml:space="preserve">A nyelv kódja. Kapcsolat a </w:t>
             </w:r>
+            <w:proofErr w:type="spellStart"/>
             <w:r>
               <w:rPr>
                 <w:i/>
               </w:rPr>
               <w:t>lang</w:t>
             </w:r>
+            <w:proofErr w:type="spellEnd"/>
             <w:r>
               <w:t xml:space="preserve"> táblával.</w:t>
             </w:r>
@@ -5860,9 +6064,11 @@
             <w:tcW w:w="1555" w:type="dxa"/>
           </w:tcPr>
           <w:p>
+            <w:proofErr w:type="spellStart"/>
             <w:r>
               <w:t>name</w:t>
             </w:r>
+            <w:proofErr w:type="spellEnd"/>
           </w:p>
         </w:tc>
         <w:tc>
@@ -5911,9 +6117,11 @@
             <w:tcW w:w="1555" w:type="dxa"/>
           </w:tcPr>
           <w:p>
+            <w:proofErr w:type="spellStart"/>
             <w:r>
               <w:t>description</w:t>
             </w:r>
+            <w:proofErr w:type="spellEnd"/>
           </w:p>
         </w:tc>
         <w:tc>
@@ -6153,22 +6361,11 @@
     <w:pPr>
       <w:pStyle w:val="lfej"/>
     </w:pPr>
-    <w:fldSimple w:instr=" STYLEREF  &quot;Címsor 1&quot;  \* MERGEFORMAT ">
-      <w:r>
-        <w:rPr>
-          <w:noProof/>
-        </w:rPr>
-        <w:t>Adatbázis dokumentációja</w:t>
-      </w:r>
-    </w:fldSimple>
-    <w:r>
-      <w:tab/>
-    </w:r>
     <w:r>
       <w:fldChar w:fldCharType="begin"/>
     </w:r>
     <w:r>
-      <w:instrText xml:space="preserve"> STYLEREF  "Címsor 3"  \* MERGEFORMAT </w:instrText>
+      <w:instrText xml:space="preserve"> STYLEREF  "Címsor 1"  \* MERGEFORMAT </w:instrText>
     </w:r>
     <w:r>
       <w:fldChar w:fldCharType="separate"/>
@@ -6177,7 +6374,60 @@
       <w:rPr>
         <w:noProof/>
       </w:rPr>
-      <w:t>Az avatar tábla</w:t>
+      <w:t>Adatbázis dokumentációja</w:t>
+    </w:r>
+    <w:r>
+      <w:rPr>
+        <w:noProof/>
+      </w:rPr>
+      <w:fldChar w:fldCharType="end"/>
+    </w:r>
+    <w:r>
+      <w:tab/>
+    </w:r>
+    <w:fldSimple w:instr=" STYLEREF  &quot;Címsor 3&quot;  \* MERGEFORMAT ">
+      <w:r>
+        <w:rPr>
+          <w:noProof/>
+        </w:rPr>
+        <w:t>Az itemplay tábla</w:t>
+      </w:r>
+    </w:fldSimple>
+    <w:r>
+      <w:tab/>
+    </w:r>
+    <w:proofErr w:type="spellStart"/>
+    <w:r>
+      <w:t>Arcalite</w:t>
+    </w:r>
+    <w:proofErr w:type="spellEnd"/>
+    <w:r>
+      <w:t xml:space="preserve"> projekt dokumentációja</w:t>
+    </w:r>
+  </w:p>
+</w:hdr>
+</file>
+
+<file path=word/header2.xml><?xml version="1.0" encoding="utf-8"?>
+<w:hdr xmlns:wpc="http://schemas.microsoft.com/office/word/2010/wordprocessingCanvas" xmlns:cx="http://schemas.microsoft.com/office/drawing/2014/chartex" xmlns:cx1="http://schemas.microsoft.com/office/drawing/2015/9/8/chartex" xmlns:cx2="http://schemas.microsoft.com/office/drawing/2015/10/21/chartex" xmlns:cx3="http://schemas.microsoft.com/office/drawing/2016/5/9/chartex" xmlns:cx4="http://schemas.microsoft.com/office/drawing/2016/5/10/chartex" xmlns:cx5="http://schemas.microsoft.com/office/drawing/2016/5/11/chartex" xmlns:cx6="http://schemas.microsoft.com/office/drawing/2016/5/12/chartex" xmlns:cx7="http://schemas.microsoft.com/office/drawing/2016/5/13/chartex" xmlns:cx8="http://schemas.microsoft.com/office/drawing/2016/5/14/chartex" xmlns:mc="http://schemas.openxmlformats.org/markup-compatibility/2006" xmlns:aink="http://schemas.microsoft.com/office/drawing/2016/ink" xmlns:am3d="http://schemas.microsoft.com/office/drawing/2017/model3d" xmlns:o="urn:schemas-microsoft-com:office:office" xmlns:r="http://schemas.openxmlformats.org/officeDocument/2006/relationships" xmlns:m="http://schemas.openxmlformats.org/officeDocument/2006/math" xmlns:v="urn:schemas-microsoft-com:vml" xmlns:wp14="http://schemas.microsoft.com/office/word/2010/wordprocessingDrawing" xmlns:wp="http://schemas.openxmlformats.org/drawingml/2006/wordprocessingDrawing" xmlns:w10="urn:schemas-microsoft-com:office:word" xmlns:w="http://schemas.openxmlformats.org/wordprocessingml/2006/main" xmlns:w14="http://schemas.microsoft.com/office/word/2010/wordml" xmlns:w15="http://schemas.microsoft.com/office/word/2012/wordml" xmlns:w16cid="http://schemas.microsoft.com/office/word/2016/wordml/cid" xmlns:w16se="http://schemas.microsoft.com/office/word/2015/wordml/symex" xmlns:wpg="http://schemas.microsoft.com/office/word/2010/wordprocessingGroup" xmlns:wpi="http://schemas.microsoft.com/office/word/2010/wordprocessingInk" xmlns:wne="http://schemas.microsoft.com/office/word/2006/wordml" xmlns:wps="http://schemas.microsoft.com/office/word/2010/wordprocessingShape" mc:Ignorable="w14 w15 w16se w16cid wp14">
+  <w:p>
+    <w:pPr>
+      <w:pStyle w:val="lfej"/>
+    </w:pPr>
+    <w:r>
+      <w:fldChar w:fldCharType="begin"/>
+    </w:r>
+    <w:r>
+      <w:instrText xml:space="preserve"> STYLEREF  "Címsor 1"  \* MERGEFORMAT </w:instrText>
+    </w:r>
+    <w:r>
+      <w:fldChar w:fldCharType="separate"/>
+    </w:r>
+    <w:r>
+      <w:rPr>
+        <w:noProof/>
+      </w:rPr>
+      <w:t>Adatbázis dokumentációja</w:t>
     </w:r>
     <w:r>
       <w:rPr>
@@ -6189,32 +6439,15 @@
       <w:tab/>
     </w:r>
     <w:r>
-      <w:t>Arcalite projekt dokumentációja</w:t>
-    </w:r>
-  </w:p>
-</w:hdr>
-</file>
-
-<file path=word/header2.xml><?xml version="1.0" encoding="utf-8"?>
-<w:hdr xmlns:wpc="http://schemas.microsoft.com/office/word/2010/wordprocessingCanvas" xmlns:cx="http://schemas.microsoft.com/office/drawing/2014/chartex" xmlns:cx1="http://schemas.microsoft.com/office/drawing/2015/9/8/chartex" xmlns:cx2="http://schemas.microsoft.com/office/drawing/2015/10/21/chartex" xmlns:cx3="http://schemas.microsoft.com/office/drawing/2016/5/9/chartex" xmlns:cx4="http://schemas.microsoft.com/office/drawing/2016/5/10/chartex" xmlns:cx5="http://schemas.microsoft.com/office/drawing/2016/5/11/chartex" xmlns:cx6="http://schemas.microsoft.com/office/drawing/2016/5/12/chartex" xmlns:cx7="http://schemas.microsoft.com/office/drawing/2016/5/13/chartex" xmlns:cx8="http://schemas.microsoft.com/office/drawing/2016/5/14/chartex" xmlns:mc="http://schemas.openxmlformats.org/markup-compatibility/2006" xmlns:aink="http://schemas.microsoft.com/office/drawing/2016/ink" xmlns:am3d="http://schemas.microsoft.com/office/drawing/2017/model3d" xmlns:o="urn:schemas-microsoft-com:office:office" xmlns:r="http://schemas.openxmlformats.org/officeDocument/2006/relationships" xmlns:m="http://schemas.openxmlformats.org/officeDocument/2006/math" xmlns:v="urn:schemas-microsoft-com:vml" xmlns:wp14="http://schemas.microsoft.com/office/word/2010/wordprocessingDrawing" xmlns:wp="http://schemas.openxmlformats.org/drawingml/2006/wordprocessingDrawing" xmlns:w10="urn:schemas-microsoft-com:office:word" xmlns:w="http://schemas.openxmlformats.org/wordprocessingml/2006/main" xmlns:w14="http://schemas.microsoft.com/office/word/2010/wordml" xmlns:w15="http://schemas.microsoft.com/office/word/2012/wordml" xmlns:w16cid="http://schemas.microsoft.com/office/word/2016/wordml/cid" xmlns:w16se="http://schemas.microsoft.com/office/word/2015/wordml/symex" xmlns:wpg="http://schemas.microsoft.com/office/word/2010/wordprocessingGroup" xmlns:wpi="http://schemas.microsoft.com/office/word/2010/wordprocessingInk" xmlns:wne="http://schemas.microsoft.com/office/word/2006/wordml" xmlns:wps="http://schemas.microsoft.com/office/word/2010/wordprocessingShape" mc:Ignorable="w14 w15 w16se w16cid wp14">
-  <w:p>
-    <w:pPr>
-      <w:pStyle w:val="lfej"/>
-    </w:pPr>
-    <w:fldSimple w:instr=" STYLEREF  &quot;Címsor 1&quot;  \* MERGEFORMAT ">
-      <w:r>
-        <w:rPr>
-          <w:noProof/>
-        </w:rPr>
-        <w:t>Adatbázis dokumentációja</w:t>
-      </w:r>
-    </w:fldSimple>
-    <w:r>
       <w:tab/>
     </w:r>
+    <w:proofErr w:type="spellStart"/>
     <w:r>
-      <w:tab/>
-      <w:t>Arcalite projekt dokumentációja</w:t>
+      <w:t>Arcalite</w:t>
+    </w:r>
+    <w:proofErr w:type="spellEnd"/>
+    <w:r>
+      <w:t xml:space="preserve"> projekt dokumentációja</w:t>
     </w:r>
   </w:p>
 </w:hdr>
@@ -7245,7 +7478,7 @@
 </file>
 
 <file path=customXml/itemProps1.xml><?xml version="1.0" encoding="utf-8"?>
-<ds:datastoreItem xmlns:ds="http://schemas.openxmlformats.org/officeDocument/2006/customXml" ds:itemID="{BA0D2F3A-C923-44AE-B973-3EF9DD3C4FEF}">
+<ds:datastoreItem xmlns:ds="http://schemas.openxmlformats.org/officeDocument/2006/customXml" ds:itemID="{D51A979C-9C89-4783-90D9-7AD5498140D5}">
   <ds:schemaRefs>
     <ds:schemaRef ds:uri="http://schemas.openxmlformats.org/officeDocument/2006/bibliography"/>
   </ds:schemaRefs>

</xml_diff>

<commit_message>
Finished pasting database documentation.
</commit_message>
<xml_diff>
--- a/Dok/Adatbázis.docx
+++ b/Dok/Adatbázis.docx
@@ -3517,7 +3517,6 @@
       </w:r>
     </w:p>
     <w:p>
-      <w:bookmarkStart w:id="9" w:name="_GoBack"/>
       <w:r>
         <w:rPr>
           <w:noProof/>
@@ -3586,7 +3585,6 @@
           </wp:anchor>
         </w:drawing>
       </w:r>
-      <w:bookmarkEnd w:id="9"/>
       <w:r>
         <w:t>A karakter által már megszerzett/felfedezett tárgyakat tárolja. Az adott karakter „csak ezeket ismeri”.</w:t>
       </w:r>
@@ -3618,7 +3616,7 @@
                 <w:b/>
               </w:rPr>
             </w:pPr>
-            <w:bookmarkStart w:id="10" w:name="_Hlk192851286"/>
+            <w:bookmarkStart w:id="9" w:name="_Hlk192851286"/>
             <w:bookmarkEnd w:id="8"/>
             <w:r>
               <w:rPr>
@@ -3812,7 +3810,7 @@
         </w:tc>
       </w:tr>
     </w:tbl>
-    <w:bookmarkEnd w:id="10"/>
+    <w:bookmarkEnd w:id="9"/>
     <w:p>
       <w:pPr>
         <w:pStyle w:val="Cmsor3"/>
@@ -5366,6 +5364,12 @@
         </w:drawing>
       </w:r>
       <w:r>
+        <w:rPr>
+          <w:noProof/>
+        </w:rPr>
+        <w:t xml:space="preserve"> </w:t>
+      </w:r>
+      <w:r>
         <w:br w:type="page"/>
       </w:r>
     </w:p>
@@ -5373,6 +5377,7 @@
       <w:pPr>
         <w:pStyle w:val="Cmsor3"/>
       </w:pPr>
+      <w:bookmarkStart w:id="10" w:name="_Hlk193185406"/>
       <w:r>
         <w:lastRenderedPageBreak/>
         <w:t xml:space="preserve">Az </w:t>
@@ -5489,6 +5494,8 @@
                 <w:b/>
               </w:rPr>
             </w:pPr>
+            <w:bookmarkStart w:id="11" w:name="_Hlk193185413"/>
+            <w:bookmarkEnd w:id="10"/>
             <w:r>
               <w:rPr>
                 <w:b/>
@@ -5810,6 +5817,8 @@
       <w:pPr>
         <w:pStyle w:val="Cmsor3"/>
       </w:pPr>
+      <w:bookmarkStart w:id="12" w:name="_Hlk193185605"/>
+      <w:bookmarkEnd w:id="11"/>
       <w:r>
         <w:lastRenderedPageBreak/>
         <w:t xml:space="preserve">Az </w:t>
@@ -5858,6 +5867,8 @@
                 <w:b/>
               </w:rPr>
             </w:pPr>
+            <w:bookmarkStart w:id="13" w:name="_Hlk193185638"/>
+            <w:bookmarkEnd w:id="12"/>
             <w:r>
               <w:rPr>
                 <w:b/>
@@ -6166,6 +6177,8 @@
       </w:tr>
     </w:tbl>
     <w:p>
+      <w:bookmarkStart w:id="14" w:name="_GoBack"/>
+      <w:bookmarkEnd w:id="13"/>
       <w:r>
         <w:rPr>
           <w:noProof/>
@@ -6234,6 +6247,7 @@
           </wp:anchor>
         </w:drawing>
       </w:r>
+      <w:bookmarkEnd w:id="14"/>
     </w:p>
     <w:sectPr>
       <w:headerReference w:type="default" r:id="rId26"/>
@@ -6385,14 +6399,27 @@
     <w:r>
       <w:tab/>
     </w:r>
-    <w:fldSimple w:instr=" STYLEREF  &quot;Címsor 3&quot;  \* MERGEFORMAT ">
-      <w:r>
-        <w:rPr>
-          <w:noProof/>
-        </w:rPr>
-        <w:t>Az itemplay tábla</w:t>
-      </w:r>
-    </w:fldSimple>
+    <w:r>
+      <w:fldChar w:fldCharType="begin"/>
+    </w:r>
+    <w:r>
+      <w:instrText xml:space="preserve"> STYLEREF  "Címsor 3"  \* MERGEFORMAT </w:instrText>
+    </w:r>
+    <w:r>
+      <w:fldChar w:fldCharType="separate"/>
+    </w:r>
+    <w:r>
+      <w:rPr>
+        <w:noProof/>
+      </w:rPr>
+      <w:t>Az itemdesc tábla</w:t>
+    </w:r>
+    <w:r>
+      <w:rPr>
+        <w:noProof/>
+      </w:rPr>
+      <w:fldChar w:fldCharType="end"/>
+    </w:r>
     <w:r>
       <w:tab/>
     </w:r>
@@ -6414,27 +6441,14 @@
     <w:pPr>
       <w:pStyle w:val="lfej"/>
     </w:pPr>
-    <w:r>
-      <w:fldChar w:fldCharType="begin"/>
-    </w:r>
-    <w:r>
-      <w:instrText xml:space="preserve"> STYLEREF  "Címsor 1"  \* MERGEFORMAT </w:instrText>
-    </w:r>
-    <w:r>
-      <w:fldChar w:fldCharType="separate"/>
-    </w:r>
-    <w:r>
-      <w:rPr>
-        <w:noProof/>
-      </w:rPr>
-      <w:t>Adatbázis dokumentációja</w:t>
-    </w:r>
-    <w:r>
-      <w:rPr>
-        <w:noProof/>
-      </w:rPr>
-      <w:fldChar w:fldCharType="end"/>
-    </w:r>
+    <w:fldSimple w:instr=" STYLEREF  &quot;Címsor 1&quot;  \* MERGEFORMAT ">
+      <w:r>
+        <w:rPr>
+          <w:noProof/>
+        </w:rPr>
+        <w:t>Adatbázis dokumentációja</w:t>
+      </w:r>
+    </w:fldSimple>
     <w:r>
       <w:tab/>
     </w:r>
@@ -7478,7 +7492,7 @@
 </file>
 
 <file path=customXml/itemProps1.xml><?xml version="1.0" encoding="utf-8"?>
-<ds:datastoreItem xmlns:ds="http://schemas.openxmlformats.org/officeDocument/2006/customXml" ds:itemID="{D51A979C-9C89-4783-90D9-7AD5498140D5}">
+<ds:datastoreItem xmlns:ds="http://schemas.openxmlformats.org/officeDocument/2006/customXml" ds:itemID="{E446F8A5-D823-4667-9476-002C19070A9B}">
   <ds:schemaRefs>
     <ds:schemaRef ds:uri="http://schemas.openxmlformats.org/officeDocument/2006/bibliography"/>
   </ds:schemaRefs>

</xml_diff>